<commit_message>
non potential property report
</commit_message>
<xml_diff>
--- a/zoy-admin-server/src/main/resources/templates/upComingPotentialPropertyReport.docx
+++ b/zoy-admin-server/src/main/resources/templates/upComingPotentialPropertyReport.docx
@@ -72,8 +72,6 @@
               </w:rPr>
               <w:t xml:space="preserve"> Booked </w:t>
             </w:r>
-            <w:bookmarkStart w:id="0" w:name="_GoBack"/>
-            <w:bookmarkEnd w:id="0"/>
             <w:r>
               <w:rPr>
                 <w:rFonts w:ascii="Consolas" w:hAnsi="Consolas"/>
@@ -282,17 +280,8 @@
                 <w:sz w:val="12"/>
                 <w:szCs w:val="12"/>
               </w:rPr>
-              <w:t>${</w:t>
-            </w:r>
-            <w:proofErr w:type="spellStart"/>
-            <w:r>
-              <w:rPr>
-                <w:sz w:val="12"/>
-                <w:szCs w:val="12"/>
-              </w:rPr>
-              <w:t>ownerName</w:t>
-            </w:r>
-            <w:proofErr w:type="spellEnd"/>
+              <w:t>${ownerName</w:t>
+            </w:r>
             <w:r>
               <w:rPr>
                 <w:sz w:val="12"/>
@@ -549,8 +538,10 @@
     <w:sectPr>
       <w:headerReference w:type="even" r:id="rId7"/>
       <w:headerReference w:type="default" r:id="rId8"/>
-      <w:footerReference w:type="default" r:id="rId9"/>
-      <w:headerReference w:type="first" r:id="rId10"/>
+      <w:footerReference w:type="even" r:id="rId9"/>
+      <w:footerReference w:type="default" r:id="rId10"/>
+      <w:headerReference w:type="first" r:id="rId11"/>
+      <w:footerReference w:type="first" r:id="rId12"/>
       <w:pgSz w:w="16838" w:h="11906" w:orient="landscape"/>
       <w:pgMar w:top="1440" w:right="1440" w:bottom="1440" w:left="1440" w:header="57" w:footer="680" w:gutter="0"/>
       <w:cols w:space="708"/>
@@ -589,6 +580,16 @@
 <w:ftr xmlns:wpc="http://schemas.microsoft.com/office/word/2010/wordprocessingCanvas" xmlns:cx="http://schemas.microsoft.com/office/drawing/2014/chartex" xmlns:mc="http://schemas.openxmlformats.org/markup-compatibility/2006" xmlns:o="urn:schemas-microsoft-com:office:office" xmlns:r="http://schemas.openxmlformats.org/officeDocument/2006/relationships" xmlns:m="http://schemas.openxmlformats.org/officeDocument/2006/math" xmlns:v="urn:schemas-microsoft-com:vml" xmlns:wp14="http://schemas.microsoft.com/office/word/2010/wordprocessingDrawing" xmlns:wp="http://schemas.openxmlformats.org/drawingml/2006/wordprocessingDrawing" xmlns:w10="urn:schemas-microsoft-com:office:word" xmlns:w="http://schemas.openxmlformats.org/wordprocessingml/2006/main" xmlns:w14="http://schemas.microsoft.com/office/word/2010/wordml" xmlns:w15="http://schemas.microsoft.com/office/word/2012/wordml" xmlns:w16se="http://schemas.microsoft.com/office/word/2015/wordml/symex" xmlns:wpg="http://schemas.microsoft.com/office/word/2010/wordprocessingGroup" xmlns:wpi="http://schemas.microsoft.com/office/word/2010/wordprocessingInk" xmlns:wne="http://schemas.microsoft.com/office/word/2006/wordml" xmlns:wps="http://schemas.microsoft.com/office/word/2010/wordprocessingShape" mc:Ignorable="w14 w15 w16se wp14">
   <w:p>
     <w:pPr>
+      <w:pStyle w:val="Footer"/>
+    </w:pPr>
+  </w:p>
+</w:ftr>
+</file>
+
+<file path=word/footer2.xml><?xml version="1.0" encoding="utf-8"?>
+<w:ftr xmlns:wpc="http://schemas.microsoft.com/office/word/2010/wordprocessingCanvas" xmlns:cx="http://schemas.microsoft.com/office/drawing/2014/chartex" xmlns:mc="http://schemas.openxmlformats.org/markup-compatibility/2006" xmlns:o="urn:schemas-microsoft-com:office:office" xmlns:r="http://schemas.openxmlformats.org/officeDocument/2006/relationships" xmlns:m="http://schemas.openxmlformats.org/officeDocument/2006/math" xmlns:v="urn:schemas-microsoft-com:vml" xmlns:wp14="http://schemas.microsoft.com/office/word/2010/wordprocessingDrawing" xmlns:wp="http://schemas.openxmlformats.org/drawingml/2006/wordprocessingDrawing" xmlns:w10="urn:schemas-microsoft-com:office:word" xmlns:w="http://schemas.openxmlformats.org/wordprocessingml/2006/main" xmlns:w14="http://schemas.microsoft.com/office/word/2010/wordml" xmlns:w15="http://schemas.microsoft.com/office/word/2012/wordml" xmlns:w16se="http://schemas.microsoft.com/office/word/2015/wordml/symex" xmlns:wpg="http://schemas.microsoft.com/office/word/2010/wordprocessingGroup" xmlns:wpi="http://schemas.microsoft.com/office/word/2010/wordprocessingInk" xmlns:wne="http://schemas.microsoft.com/office/word/2006/wordml" xmlns:wps="http://schemas.microsoft.com/office/word/2010/wordprocessingShape" mc:Ignorable="w14 w15 w16se wp14">
+  <w:p>
+    <w:pPr>
       <w:tabs>
         <w:tab w:val="center" w:pos="4550"/>
         <w:tab w:val="left" w:pos="5818"/>
@@ -735,6 +736,16 @@
     <w:r>
       <w:t>}</w:t>
     </w:r>
+  </w:p>
+</w:ftr>
+</file>
+
+<file path=word/footer3.xml><?xml version="1.0" encoding="utf-8"?>
+<w:ftr xmlns:wpc="http://schemas.microsoft.com/office/word/2010/wordprocessingCanvas" xmlns:cx="http://schemas.microsoft.com/office/drawing/2014/chartex" xmlns:mc="http://schemas.openxmlformats.org/markup-compatibility/2006" xmlns:o="urn:schemas-microsoft-com:office:office" xmlns:r="http://schemas.openxmlformats.org/officeDocument/2006/relationships" xmlns:m="http://schemas.openxmlformats.org/officeDocument/2006/math" xmlns:v="urn:schemas-microsoft-com:vml" xmlns:wp14="http://schemas.microsoft.com/office/word/2010/wordprocessingDrawing" xmlns:wp="http://schemas.openxmlformats.org/drawingml/2006/wordprocessingDrawing" xmlns:w10="urn:schemas-microsoft-com:office:word" xmlns:w="http://schemas.openxmlformats.org/wordprocessingml/2006/main" xmlns:w14="http://schemas.microsoft.com/office/word/2010/wordml" xmlns:w15="http://schemas.microsoft.com/office/word/2012/wordml" xmlns:w16se="http://schemas.microsoft.com/office/word/2015/wordml/symex" xmlns:wpg="http://schemas.microsoft.com/office/word/2010/wordprocessingGroup" xmlns:wpi="http://schemas.microsoft.com/office/word/2010/wordprocessingInk" xmlns:wne="http://schemas.microsoft.com/office/word/2006/wordml" xmlns:wps="http://schemas.microsoft.com/office/word/2010/wordprocessingShape" mc:Ignorable="w14 w15 w16se wp14">
+  <w:p>
+    <w:pPr>
+      <w:pStyle w:val="Footer"/>
+    </w:pPr>
   </w:p>
 </w:ftr>
 </file>
@@ -987,59 +998,8 @@
     <w:r>
       <w:tab/>
     </w:r>
-    <w:r>
-      <w:rPr>
-        <w:sz w:val="20"/>
-        <w:szCs w:val="20"/>
-      </w:rPr>
-      <w:t>Date r</w:t>
-    </w:r>
-    <w:r>
-      <w:rPr>
-        <w:sz w:val="20"/>
-        <w:szCs w:val="20"/>
-      </w:rPr>
-      <w:t>ange: ${</w:t>
-    </w:r>
-    <w:proofErr w:type="spellStart"/>
-    <w:r>
-      <w:rPr>
-        <w:sz w:val="20"/>
-        <w:szCs w:val="20"/>
-      </w:rPr>
-      <w:t>fromDate</w:t>
-    </w:r>
-    <w:proofErr w:type="spellEnd"/>
-    <w:r>
-      <w:rPr>
-        <w:sz w:val="20"/>
-        <w:szCs w:val="20"/>
-      </w:rPr>
-      <w:t>}</w:t>
-    </w:r>
-    <w:r>
-      <w:rPr>
-        <w:sz w:val="20"/>
-        <w:szCs w:val="20"/>
-      </w:rPr>
-      <w:t xml:space="preserve"> To ${</w:t>
-    </w:r>
-    <w:proofErr w:type="spellStart"/>
-    <w:r>
-      <w:rPr>
-        <w:sz w:val="20"/>
-        <w:szCs w:val="20"/>
-      </w:rPr>
-      <w:t>toDate</w:t>
-    </w:r>
-    <w:proofErr w:type="spellEnd"/>
-    <w:r>
-      <w:rPr>
-        <w:sz w:val="20"/>
-        <w:szCs w:val="20"/>
-      </w:rPr>
-      <w:t>}</w:t>
-    </w:r>
+    <w:bookmarkStart w:id="0" w:name="_GoBack"/>
+    <w:bookmarkEnd w:id="0"/>
   </w:p>
 </w:hdr>
 </file>
@@ -1854,7 +1814,7 @@
 </file>
 
 <file path=customXml/itemProps1.xml><?xml version="1.0" encoding="utf-8"?>
-<ds:datastoreItem xmlns:ds="http://schemas.openxmlformats.org/officeDocument/2006/customXml" ds:itemID="{EF09B57C-8FA0-42EB-9BA0-E3CD9A859393}">
+<ds:datastoreItem xmlns:ds="http://schemas.openxmlformats.org/officeDocument/2006/customXml" ds:itemID="{5CE7B3D2-CAA2-4C8A-A548-B7475C354C5C}">
   <ds:schemaRefs>
     <ds:schemaRef ds:uri="http://schemas.openxmlformats.org/officeDocument/2006/bibliography"/>
   </ds:schemaRefs>

</xml_diff>

<commit_message>
upcoming potential report and download
</commit_message>
<xml_diff>
--- a/zoy-admin-server/src/main/resources/templates/upComingPotentialPropertyReport.docx
+++ b/zoy-admin-server/src/main/resources/templates/upComingPotentialPropertyReport.docx
@@ -1,28 +1,29 @@
 
 <file path=word/document.xml><?xml version="1.0" encoding="utf-8"?>
-<w:document xmlns:wpc="http://schemas.microsoft.com/office/word/2010/wordprocessingCanvas" xmlns:cx="http://schemas.microsoft.com/office/drawing/2014/chartex" xmlns:mc="http://schemas.openxmlformats.org/markup-compatibility/2006" xmlns:o="urn:schemas-microsoft-com:office:office" xmlns:r="http://schemas.openxmlformats.org/officeDocument/2006/relationships" xmlns:m="http://schemas.openxmlformats.org/officeDocument/2006/math" xmlns:v="urn:schemas-microsoft-com:vml" xmlns:wp14="http://schemas.microsoft.com/office/word/2010/wordprocessingDrawing" xmlns:wp="http://schemas.openxmlformats.org/drawingml/2006/wordprocessingDrawing" xmlns:w10="urn:schemas-microsoft-com:office:word" xmlns:w="http://schemas.openxmlformats.org/wordprocessingml/2006/main" xmlns:w14="http://schemas.microsoft.com/office/word/2010/wordml" xmlns:w15="http://schemas.microsoft.com/office/word/2012/wordml" xmlns:w16se="http://schemas.microsoft.com/office/word/2015/wordml/symex" xmlns:wpg="http://schemas.microsoft.com/office/word/2010/wordprocessingGroup" xmlns:wpi="http://schemas.microsoft.com/office/word/2010/wordprocessingInk" xmlns:wne="http://schemas.microsoft.com/office/word/2006/wordml" xmlns:wps="http://schemas.microsoft.com/office/word/2010/wordprocessingShape" mc:Ignorable="w14 w15 w16se wp14">
+<w:document xmlns:wpc="http://schemas.microsoft.com/office/word/2010/wordprocessingCanvas" xmlns:cx="http://schemas.microsoft.com/office/drawing/2014/chartex" xmlns:cx1="http://schemas.microsoft.com/office/drawing/2015/9/8/chartex" xmlns:mc="http://schemas.openxmlformats.org/markup-compatibility/2006" xmlns:o="urn:schemas-microsoft-com:office:office" xmlns:r="http://schemas.openxmlformats.org/officeDocument/2006/relationships" xmlns:m="http://schemas.openxmlformats.org/officeDocument/2006/math" xmlns:v="urn:schemas-microsoft-com:vml" xmlns:wp14="http://schemas.microsoft.com/office/word/2010/wordprocessingDrawing" xmlns:wp="http://schemas.openxmlformats.org/drawingml/2006/wordprocessingDrawing" xmlns:w10="urn:schemas-microsoft-com:office:word" xmlns:w="http://schemas.openxmlformats.org/wordprocessingml/2006/main" xmlns:w14="http://schemas.microsoft.com/office/word/2010/wordml" xmlns:w15="http://schemas.microsoft.com/office/word/2012/wordml" xmlns:w16se="http://schemas.microsoft.com/office/word/2015/wordml/symex" xmlns:wpg="http://schemas.microsoft.com/office/word/2010/wordprocessingGroup" xmlns:wpi="http://schemas.microsoft.com/office/word/2010/wordprocessingInk" xmlns:wne="http://schemas.microsoft.com/office/word/2006/wordml" xmlns:wps="http://schemas.microsoft.com/office/word/2010/wordprocessingShape" mc:Ignorable="w14 w15 w16se wp14">
   <w:body>
     <w:tbl>
       <w:tblPr>
         <w:tblStyle w:val="TableGrid"/>
         <w:tblpPr w:leftFromText="180" w:rightFromText="180" w:vertAnchor="text" w:horzAnchor="margin" w:tblpXSpec="center" w:tblpY="281"/>
-        <w:tblW w:w="14459" w:type="dxa"/>
+        <w:tblW w:w="12980" w:type="dxa"/>
         <w:tblLayout w:type="fixed"/>
         <w:tblLook w:val="04A0" w:firstRow="1" w:lastRow="0" w:firstColumn="1" w:lastColumn="0" w:noHBand="0" w:noVBand="1"/>
       </w:tblPr>
       <w:tblGrid>
-        <w:gridCol w:w="1696"/>
-        <w:gridCol w:w="1985"/>
-        <w:gridCol w:w="2126"/>
-        <w:gridCol w:w="1843"/>
-        <w:gridCol w:w="3271"/>
-        <w:gridCol w:w="1701"/>
-        <w:gridCol w:w="1837"/>
+        <w:gridCol w:w="2016"/>
+        <w:gridCol w:w="2359"/>
+        <w:gridCol w:w="2527"/>
+        <w:gridCol w:w="2190"/>
+        <w:gridCol w:w="3888"/>
       </w:tblGrid>
       <w:tr>
+        <w:trPr>
+          <w:trHeight w:val="426"/>
+        </w:trPr>
         <w:tc>
           <w:tcPr>
-            <w:tcW w:w="1696" w:type="dxa"/>
+            <w:tcW w:w="2016" w:type="dxa"/>
             <w:vAlign w:val="center"/>
           </w:tcPr>
           <w:p>
@@ -43,13 +44,13 @@
                 <w:szCs w:val="18"/>
                 <w:shd w:val="clear" w:color="auto" w:fill="FFFFFF"/>
               </w:rPr>
-              <w:t>Owner Name</w:t>
+              <w:t>Owner Full Name</w:t>
             </w:r>
           </w:p>
         </w:tc>
         <w:tc>
           <w:tcPr>
-            <w:tcW w:w="1985" w:type="dxa"/>
+            <w:tcW w:w="2359" w:type="dxa"/>
             <w:vAlign w:val="center"/>
           </w:tcPr>
           <w:p>
@@ -70,8 +71,24 @@
                 <w:szCs w:val="18"/>
                 <w:shd w:val="clear" w:color="auto" w:fill="FFFFFF"/>
               </w:rPr>
-              <w:t xml:space="preserve"> Booked </w:t>
-            </w:r>
+              <w:t xml:space="preserve"> Property Name </w:t>
+            </w:r>
+          </w:p>
+        </w:tc>
+        <w:tc>
+          <w:tcPr>
+            <w:tcW w:w="2527" w:type="dxa"/>
+            <w:vAlign w:val="center"/>
+          </w:tcPr>
+          <w:p>
+            <w:pPr>
+              <w:jc w:val="center"/>
+              <w:rPr>
+                <w:b/>
+                <w:sz w:val="18"/>
+                <w:szCs w:val="18"/>
+              </w:rPr>
+            </w:pPr>
             <w:r>
               <w:rPr>
                 <w:rFonts w:ascii="Consolas" w:hAnsi="Consolas"/>
@@ -81,24 +98,8 @@
                 <w:szCs w:val="18"/>
                 <w:shd w:val="clear" w:color="auto" w:fill="FFFFFF"/>
               </w:rPr>
-              <w:t xml:space="preserve">Property Name </w:t>
-            </w:r>
-          </w:p>
-        </w:tc>
-        <w:tc>
-          <w:tcPr>
-            <w:tcW w:w="2126" w:type="dxa"/>
-            <w:vAlign w:val="center"/>
-          </w:tcPr>
-          <w:p>
-            <w:pPr>
-              <w:jc w:val="center"/>
-              <w:rPr>
-                <w:b/>
-                <w:sz w:val="18"/>
-                <w:szCs w:val="18"/>
-              </w:rPr>
-            </w:pPr>
+              <w:t>Owner</w:t>
+            </w:r>
             <w:r>
               <w:rPr>
                 <w:rFonts w:ascii="Consolas" w:hAnsi="Consolas"/>
@@ -108,7 +109,7 @@
                 <w:szCs w:val="18"/>
                 <w:shd w:val="clear" w:color="auto" w:fill="FFFFFF"/>
               </w:rPr>
-              <w:t>Property</w:t>
+              <w:t xml:space="preserve"> </w:t>
             </w:r>
             <w:r>
               <w:rPr>
@@ -119,8 +120,24 @@
                 <w:szCs w:val="18"/>
                 <w:shd w:val="clear" w:color="auto" w:fill="FFFFFF"/>
               </w:rPr>
-              <w:t xml:space="preserve"> </w:t>
-            </w:r>
+              <w:t>contact number</w:t>
+            </w:r>
+          </w:p>
+        </w:tc>
+        <w:tc>
+          <w:tcPr>
+            <w:tcW w:w="2190" w:type="dxa"/>
+            <w:vAlign w:val="center"/>
+          </w:tcPr>
+          <w:p>
+            <w:pPr>
+              <w:jc w:val="center"/>
+              <w:rPr>
+                <w:b/>
+                <w:sz w:val="18"/>
+                <w:szCs w:val="18"/>
+              </w:rPr>
+            </w:pPr>
             <w:r>
               <w:rPr>
                 <w:rFonts w:ascii="Consolas" w:hAnsi="Consolas"/>
@@ -130,13 +147,13 @@
                 <w:szCs w:val="18"/>
                 <w:shd w:val="clear" w:color="auto" w:fill="FFFFFF"/>
               </w:rPr>
-              <w:t>contact number</w:t>
+              <w:t>Owner Email Address</w:t>
             </w:r>
           </w:p>
         </w:tc>
         <w:tc>
           <w:tcPr>
-            <w:tcW w:w="1843" w:type="dxa"/>
+            <w:tcW w:w="3888" w:type="dxa"/>
             <w:vAlign w:val="center"/>
           </w:tcPr>
           <w:p>
@@ -157,24 +174,8 @@
                 <w:szCs w:val="18"/>
                 <w:shd w:val="clear" w:color="auto" w:fill="FFFFFF"/>
               </w:rPr>
-              <w:t>Property Email Address</w:t>
-            </w:r>
-          </w:p>
-        </w:tc>
-        <w:tc>
-          <w:tcPr>
-            <w:tcW w:w="3271" w:type="dxa"/>
-            <w:vAlign w:val="center"/>
-          </w:tcPr>
-          <w:p>
-            <w:pPr>
-              <w:jc w:val="center"/>
-              <w:rPr>
-                <w:b/>
-                <w:sz w:val="18"/>
-                <w:szCs w:val="18"/>
-              </w:rPr>
-            </w:pPr>
+              <w:t>Property Address</w:t>
+            </w:r>
             <w:r>
               <w:rPr>
                 <w:rFonts w:ascii="Consolas" w:hAnsi="Consolas"/>
@@ -184,83 +185,18 @@
                 <w:szCs w:val="18"/>
                 <w:shd w:val="clear" w:color="auto" w:fill="FFFFFF"/>
               </w:rPr>
-              <w:t>Property Address</w:t>
-            </w:r>
-            <w:r>
-              <w:rPr>
-                <w:rFonts w:ascii="Consolas" w:hAnsi="Consolas"/>
-                <w:b/>
-                <w:color w:val="000000"/>
-                <w:sz w:val="18"/>
-                <w:szCs w:val="18"/>
-                <w:shd w:val="clear" w:color="auto" w:fill="FFFFFF"/>
-              </w:rPr>
               <w:t xml:space="preserve"> </w:t>
-            </w:r>
-          </w:p>
-        </w:tc>
-        <w:tc>
-          <w:tcPr>
-            <w:tcW w:w="1701" w:type="dxa"/>
-            <w:vAlign w:val="center"/>
-          </w:tcPr>
-          <w:p>
-            <w:pPr>
-              <w:jc w:val="center"/>
-              <w:rPr>
-                <w:b/>
-                <w:sz w:val="18"/>
-                <w:szCs w:val="18"/>
-              </w:rPr>
-            </w:pPr>
-            <w:r>
-              <w:rPr>
-                <w:rFonts w:ascii="Consolas" w:hAnsi="Consolas"/>
-                <w:b/>
-                <w:color w:val="000000"/>
-                <w:sz w:val="18"/>
-                <w:szCs w:val="18"/>
-                <w:shd w:val="clear" w:color="auto" w:fill="FFFFFF"/>
-              </w:rPr>
-              <w:t>Number Of Beds</w:t>
-            </w:r>
-          </w:p>
-        </w:tc>
-        <w:tc>
-          <w:tcPr>
-            <w:tcW w:w="1837" w:type="dxa"/>
-            <w:vAlign w:val="center"/>
-          </w:tcPr>
-          <w:p>
-            <w:pPr>
-              <w:jc w:val="center"/>
-              <w:rPr>
-                <w:b/>
-                <w:sz w:val="18"/>
-                <w:szCs w:val="18"/>
-              </w:rPr>
-            </w:pPr>
-            <w:r>
-              <w:rPr>
-                <w:rFonts w:ascii="Consolas" w:hAnsi="Consolas"/>
-                <w:b/>
-                <w:color w:val="000000"/>
-                <w:sz w:val="18"/>
-                <w:szCs w:val="18"/>
-                <w:shd w:val="clear" w:color="auto" w:fill="FFFFFF"/>
-              </w:rPr>
-              <w:t>Expected Rent Per Month</w:t>
             </w:r>
           </w:p>
         </w:tc>
       </w:tr>
       <w:tr>
         <w:trPr>
-          <w:trHeight w:val="340"/>
+          <w:trHeight w:val="344"/>
         </w:trPr>
         <w:tc>
           <w:tcPr>
-            <w:tcW w:w="1696" w:type="dxa"/>
+            <w:tcW w:w="2016" w:type="dxa"/>
             <w:vAlign w:val="center"/>
           </w:tcPr>
           <w:p>
@@ -280,8 +216,17 @@
                 <w:sz w:val="12"/>
                 <w:szCs w:val="12"/>
               </w:rPr>
-              <w:t>${ownerName</w:t>
-            </w:r>
+              <w:t>${</w:t>
+            </w:r>
+            <w:proofErr w:type="spellStart"/>
+            <w:r>
+              <w:rPr>
+                <w:sz w:val="12"/>
+                <w:szCs w:val="12"/>
+              </w:rPr>
+              <w:t>ownerName</w:t>
+            </w:r>
+            <w:proofErr w:type="spellEnd"/>
             <w:r>
               <w:rPr>
                 <w:sz w:val="12"/>
@@ -293,7 +238,7 @@
         </w:tc>
         <w:tc>
           <w:tcPr>
-            <w:tcW w:w="1985" w:type="dxa"/>
+            <w:tcW w:w="2359" w:type="dxa"/>
             <w:vAlign w:val="center"/>
           </w:tcPr>
           <w:p>
@@ -341,7 +286,7 @@
         </w:tc>
         <w:tc>
           <w:tcPr>
-            <w:tcW w:w="2126" w:type="dxa"/>
+            <w:tcW w:w="2527" w:type="dxa"/>
             <w:vAlign w:val="center"/>
           </w:tcPr>
           <w:p>
@@ -386,7 +331,7 @@
         </w:tc>
         <w:tc>
           <w:tcPr>
-            <w:tcW w:w="1843" w:type="dxa"/>
+            <w:tcW w:w="2190" w:type="dxa"/>
             <w:vAlign w:val="center"/>
           </w:tcPr>
           <w:p>
@@ -402,14 +347,7 @@
                 <w:sz w:val="12"/>
                 <w:szCs w:val="12"/>
               </w:rPr>
-              <w:t>${</w:t>
-            </w:r>
-            <w:r>
-              <w:rPr>
-                <w:sz w:val="12"/>
-                <w:szCs w:val="12"/>
-              </w:rPr>
-              <w:t>email</w:t>
+              <w:t>${email</w:t>
             </w:r>
             <w:r>
               <w:rPr>
@@ -422,7 +360,7 @@
         </w:tc>
         <w:tc>
           <w:tcPr>
-            <w:tcW w:w="3271" w:type="dxa"/>
+            <w:tcW w:w="3888" w:type="dxa"/>
             <w:vAlign w:val="center"/>
           </w:tcPr>
           <w:p>
@@ -438,91 +376,8 @@
                 <w:sz w:val="12"/>
                 <w:szCs w:val="12"/>
               </w:rPr>
-              <w:t>${</w:t>
-            </w:r>
-            <w:r>
-              <w:rPr>
-                <w:sz w:val="12"/>
-                <w:szCs w:val="12"/>
-              </w:rPr>
-              <w:t>address</w:t>
-            </w:r>
-            <w:r>
-              <w:rPr>
-                <w:sz w:val="12"/>
-                <w:szCs w:val="12"/>
-              </w:rPr>
-              <w:t>}</w:t>
-            </w:r>
-          </w:p>
-        </w:tc>
-        <w:tc>
-          <w:tcPr>
-            <w:tcW w:w="1701" w:type="dxa"/>
-            <w:vAlign w:val="center"/>
-          </w:tcPr>
-          <w:p>
-            <w:pPr>
-              <w:jc w:val="center"/>
-              <w:rPr>
-                <w:sz w:val="12"/>
-                <w:szCs w:val="12"/>
-              </w:rPr>
-            </w:pPr>
-            <w:r>
-              <w:rPr>
-                <w:sz w:val="12"/>
-                <w:szCs w:val="12"/>
-              </w:rPr>
-              <w:t>${</w:t>
-            </w:r>
-            <w:proofErr w:type="spellStart"/>
-            <w:r>
-              <w:rPr>
-                <w:sz w:val="12"/>
-                <w:szCs w:val="12"/>
-              </w:rPr>
-              <w:t>occupiedBeds</w:t>
-            </w:r>
-            <w:proofErr w:type="spellEnd"/>
-            <w:r>
-              <w:rPr>
-                <w:sz w:val="12"/>
-                <w:szCs w:val="12"/>
-              </w:rPr>
-              <w:t>}</w:t>
-            </w:r>
-          </w:p>
-        </w:tc>
-        <w:tc>
-          <w:tcPr>
-            <w:tcW w:w="1837" w:type="dxa"/>
-            <w:vAlign w:val="center"/>
-          </w:tcPr>
-          <w:p>
-            <w:pPr>
-              <w:jc w:val="center"/>
-              <w:rPr>
-                <w:sz w:val="12"/>
-                <w:szCs w:val="12"/>
-              </w:rPr>
-            </w:pPr>
-            <w:r>
-              <w:rPr>
-                <w:sz w:val="12"/>
-                <w:szCs w:val="12"/>
-              </w:rPr>
-              <w:t>${</w:t>
-            </w:r>
-            <w:proofErr w:type="spellStart"/>
-            <w:r>
-              <w:rPr>
-                <w:sz w:val="12"/>
-                <w:szCs w:val="12"/>
-              </w:rPr>
-              <w:t>rentPerMonth</w:t>
-            </w:r>
-            <w:proofErr w:type="spellEnd"/>
+              <w:t>${address</w:t>
+            </w:r>
             <w:r>
               <w:rPr>
                 <w:sz w:val="12"/>
@@ -552,7 +407,7 @@
 </file>
 
 <file path=word/endnotes.xml><?xml version="1.0" encoding="utf-8"?>
-<w:endnotes xmlns:wpc="http://schemas.microsoft.com/office/word/2010/wordprocessingCanvas" xmlns:cx="http://schemas.microsoft.com/office/drawing/2014/chartex" xmlns:mc="http://schemas.openxmlformats.org/markup-compatibility/2006" xmlns:o="urn:schemas-microsoft-com:office:office" xmlns:r="http://schemas.openxmlformats.org/officeDocument/2006/relationships" xmlns:m="http://schemas.openxmlformats.org/officeDocument/2006/math" xmlns:v="urn:schemas-microsoft-com:vml" xmlns:wp14="http://schemas.microsoft.com/office/word/2010/wordprocessingDrawing" xmlns:wp="http://schemas.openxmlformats.org/drawingml/2006/wordprocessingDrawing" xmlns:w10="urn:schemas-microsoft-com:office:word" xmlns:w="http://schemas.openxmlformats.org/wordprocessingml/2006/main" xmlns:w14="http://schemas.microsoft.com/office/word/2010/wordml" xmlns:w15="http://schemas.microsoft.com/office/word/2012/wordml" xmlns:w16se="http://schemas.microsoft.com/office/word/2015/wordml/symex" xmlns:wpg="http://schemas.microsoft.com/office/word/2010/wordprocessingGroup" xmlns:wpi="http://schemas.microsoft.com/office/word/2010/wordprocessingInk" xmlns:wne="http://schemas.microsoft.com/office/word/2006/wordml" xmlns:wps="http://schemas.microsoft.com/office/word/2010/wordprocessingShape" mc:Ignorable="w14 w15 w16se wp14">
+<w:endnotes xmlns:wpc="http://schemas.microsoft.com/office/word/2010/wordprocessingCanvas" xmlns:cx="http://schemas.microsoft.com/office/drawing/2014/chartex" xmlns:cx1="http://schemas.microsoft.com/office/drawing/2015/9/8/chartex" xmlns:mc="http://schemas.openxmlformats.org/markup-compatibility/2006" xmlns:o="urn:schemas-microsoft-com:office:office" xmlns:r="http://schemas.openxmlformats.org/officeDocument/2006/relationships" xmlns:m="http://schemas.openxmlformats.org/officeDocument/2006/math" xmlns:v="urn:schemas-microsoft-com:vml" xmlns:wp14="http://schemas.microsoft.com/office/word/2010/wordprocessingDrawing" xmlns:wp="http://schemas.openxmlformats.org/drawingml/2006/wordprocessingDrawing" xmlns:w10="urn:schemas-microsoft-com:office:word" xmlns:w="http://schemas.openxmlformats.org/wordprocessingml/2006/main" xmlns:w14="http://schemas.microsoft.com/office/word/2010/wordml" xmlns:w15="http://schemas.microsoft.com/office/word/2012/wordml" xmlns:w16se="http://schemas.microsoft.com/office/word/2015/wordml/symex" xmlns:wpg="http://schemas.microsoft.com/office/word/2010/wordprocessingGroup" xmlns:wpi="http://schemas.microsoft.com/office/word/2010/wordprocessingInk" xmlns:wne="http://schemas.microsoft.com/office/word/2006/wordml" xmlns:wps="http://schemas.microsoft.com/office/word/2010/wordprocessingShape" mc:Ignorable="w14 w15 w16se wp14">
   <w:endnote w:type="separator" w:id="-1">
     <w:p>
       <w:pPr>
@@ -577,7 +432,7 @@
 </file>
 
 <file path=word/footer1.xml><?xml version="1.0" encoding="utf-8"?>
-<w:ftr xmlns:wpc="http://schemas.microsoft.com/office/word/2010/wordprocessingCanvas" xmlns:cx="http://schemas.microsoft.com/office/drawing/2014/chartex" xmlns:mc="http://schemas.openxmlformats.org/markup-compatibility/2006" xmlns:o="urn:schemas-microsoft-com:office:office" xmlns:r="http://schemas.openxmlformats.org/officeDocument/2006/relationships" xmlns:m="http://schemas.openxmlformats.org/officeDocument/2006/math" xmlns:v="urn:schemas-microsoft-com:vml" xmlns:wp14="http://schemas.microsoft.com/office/word/2010/wordprocessingDrawing" xmlns:wp="http://schemas.openxmlformats.org/drawingml/2006/wordprocessingDrawing" xmlns:w10="urn:schemas-microsoft-com:office:word" xmlns:w="http://schemas.openxmlformats.org/wordprocessingml/2006/main" xmlns:w14="http://schemas.microsoft.com/office/word/2010/wordml" xmlns:w15="http://schemas.microsoft.com/office/word/2012/wordml" xmlns:w16se="http://schemas.microsoft.com/office/word/2015/wordml/symex" xmlns:wpg="http://schemas.microsoft.com/office/word/2010/wordprocessingGroup" xmlns:wpi="http://schemas.microsoft.com/office/word/2010/wordprocessingInk" xmlns:wne="http://schemas.microsoft.com/office/word/2006/wordml" xmlns:wps="http://schemas.microsoft.com/office/word/2010/wordprocessingShape" mc:Ignorable="w14 w15 w16se wp14">
+<w:ftr xmlns:wpc="http://schemas.microsoft.com/office/word/2010/wordprocessingCanvas" xmlns:cx="http://schemas.microsoft.com/office/drawing/2014/chartex" xmlns:cx1="http://schemas.microsoft.com/office/drawing/2015/9/8/chartex" xmlns:mc="http://schemas.openxmlformats.org/markup-compatibility/2006" xmlns:o="urn:schemas-microsoft-com:office:office" xmlns:r="http://schemas.openxmlformats.org/officeDocument/2006/relationships" xmlns:m="http://schemas.openxmlformats.org/officeDocument/2006/math" xmlns:v="urn:schemas-microsoft-com:vml" xmlns:wp14="http://schemas.microsoft.com/office/word/2010/wordprocessingDrawing" xmlns:wp="http://schemas.openxmlformats.org/drawingml/2006/wordprocessingDrawing" xmlns:w10="urn:schemas-microsoft-com:office:word" xmlns:w="http://schemas.openxmlformats.org/wordprocessingml/2006/main" xmlns:w14="http://schemas.microsoft.com/office/word/2010/wordml" xmlns:w15="http://schemas.microsoft.com/office/word/2012/wordml" xmlns:w16se="http://schemas.microsoft.com/office/word/2015/wordml/symex" xmlns:wpg="http://schemas.microsoft.com/office/word/2010/wordprocessingGroup" xmlns:wpi="http://schemas.microsoft.com/office/word/2010/wordprocessingInk" xmlns:wne="http://schemas.microsoft.com/office/word/2006/wordml" xmlns:wps="http://schemas.microsoft.com/office/word/2010/wordprocessingShape" mc:Ignorable="w14 w15 w16se wp14">
   <w:p>
     <w:pPr>
       <w:pStyle w:val="Footer"/>
@@ -587,7 +442,7 @@
 </file>
 
 <file path=word/footer2.xml><?xml version="1.0" encoding="utf-8"?>
-<w:ftr xmlns:wpc="http://schemas.microsoft.com/office/word/2010/wordprocessingCanvas" xmlns:cx="http://schemas.microsoft.com/office/drawing/2014/chartex" xmlns:mc="http://schemas.openxmlformats.org/markup-compatibility/2006" xmlns:o="urn:schemas-microsoft-com:office:office" xmlns:r="http://schemas.openxmlformats.org/officeDocument/2006/relationships" xmlns:m="http://schemas.openxmlformats.org/officeDocument/2006/math" xmlns:v="urn:schemas-microsoft-com:vml" xmlns:wp14="http://schemas.microsoft.com/office/word/2010/wordprocessingDrawing" xmlns:wp="http://schemas.openxmlformats.org/drawingml/2006/wordprocessingDrawing" xmlns:w10="urn:schemas-microsoft-com:office:word" xmlns:w="http://schemas.openxmlformats.org/wordprocessingml/2006/main" xmlns:w14="http://schemas.microsoft.com/office/word/2010/wordml" xmlns:w15="http://schemas.microsoft.com/office/word/2012/wordml" xmlns:w16se="http://schemas.microsoft.com/office/word/2015/wordml/symex" xmlns:wpg="http://schemas.microsoft.com/office/word/2010/wordprocessingGroup" xmlns:wpi="http://schemas.microsoft.com/office/word/2010/wordprocessingInk" xmlns:wne="http://schemas.microsoft.com/office/word/2006/wordml" xmlns:wps="http://schemas.microsoft.com/office/word/2010/wordprocessingShape" mc:Ignorable="w14 w15 w16se wp14">
+<w:ftr xmlns:wpc="http://schemas.microsoft.com/office/word/2010/wordprocessingCanvas" xmlns:cx="http://schemas.microsoft.com/office/drawing/2014/chartex" xmlns:cx1="http://schemas.microsoft.com/office/drawing/2015/9/8/chartex" xmlns:mc="http://schemas.openxmlformats.org/markup-compatibility/2006" xmlns:o="urn:schemas-microsoft-com:office:office" xmlns:r="http://schemas.openxmlformats.org/officeDocument/2006/relationships" xmlns:m="http://schemas.openxmlformats.org/officeDocument/2006/math" xmlns:v="urn:schemas-microsoft-com:vml" xmlns:wp14="http://schemas.microsoft.com/office/word/2010/wordprocessingDrawing" xmlns:wp="http://schemas.openxmlformats.org/drawingml/2006/wordprocessingDrawing" xmlns:w10="urn:schemas-microsoft-com:office:word" xmlns:w="http://schemas.openxmlformats.org/wordprocessingml/2006/main" xmlns:w14="http://schemas.microsoft.com/office/word/2010/wordml" xmlns:w15="http://schemas.microsoft.com/office/word/2012/wordml" xmlns:w16se="http://schemas.microsoft.com/office/word/2015/wordml/symex" xmlns:wpg="http://schemas.microsoft.com/office/word/2010/wordprocessingGroup" xmlns:wpi="http://schemas.microsoft.com/office/word/2010/wordprocessingInk" xmlns:wne="http://schemas.microsoft.com/office/word/2006/wordml" xmlns:wps="http://schemas.microsoft.com/office/word/2010/wordprocessingShape" mc:Ignorable="w14 w15 w16se wp14">
   <w:p>
     <w:pPr>
       <w:tabs>
@@ -741,7 +596,7 @@
 </file>
 
 <file path=word/footer3.xml><?xml version="1.0" encoding="utf-8"?>
-<w:ftr xmlns:wpc="http://schemas.microsoft.com/office/word/2010/wordprocessingCanvas" xmlns:cx="http://schemas.microsoft.com/office/drawing/2014/chartex" xmlns:mc="http://schemas.openxmlformats.org/markup-compatibility/2006" xmlns:o="urn:schemas-microsoft-com:office:office" xmlns:r="http://schemas.openxmlformats.org/officeDocument/2006/relationships" xmlns:m="http://schemas.openxmlformats.org/officeDocument/2006/math" xmlns:v="urn:schemas-microsoft-com:vml" xmlns:wp14="http://schemas.microsoft.com/office/word/2010/wordprocessingDrawing" xmlns:wp="http://schemas.openxmlformats.org/drawingml/2006/wordprocessingDrawing" xmlns:w10="urn:schemas-microsoft-com:office:word" xmlns:w="http://schemas.openxmlformats.org/wordprocessingml/2006/main" xmlns:w14="http://schemas.microsoft.com/office/word/2010/wordml" xmlns:w15="http://schemas.microsoft.com/office/word/2012/wordml" xmlns:w16se="http://schemas.microsoft.com/office/word/2015/wordml/symex" xmlns:wpg="http://schemas.microsoft.com/office/word/2010/wordprocessingGroup" xmlns:wpi="http://schemas.microsoft.com/office/word/2010/wordprocessingInk" xmlns:wne="http://schemas.microsoft.com/office/word/2006/wordml" xmlns:wps="http://schemas.microsoft.com/office/word/2010/wordprocessingShape" mc:Ignorable="w14 w15 w16se wp14">
+<w:ftr xmlns:wpc="http://schemas.microsoft.com/office/word/2010/wordprocessingCanvas" xmlns:cx="http://schemas.microsoft.com/office/drawing/2014/chartex" xmlns:cx1="http://schemas.microsoft.com/office/drawing/2015/9/8/chartex" xmlns:mc="http://schemas.openxmlformats.org/markup-compatibility/2006" xmlns:o="urn:schemas-microsoft-com:office:office" xmlns:r="http://schemas.openxmlformats.org/officeDocument/2006/relationships" xmlns:m="http://schemas.openxmlformats.org/officeDocument/2006/math" xmlns:v="urn:schemas-microsoft-com:vml" xmlns:wp14="http://schemas.microsoft.com/office/word/2010/wordprocessingDrawing" xmlns:wp="http://schemas.openxmlformats.org/drawingml/2006/wordprocessingDrawing" xmlns:w10="urn:schemas-microsoft-com:office:word" xmlns:w="http://schemas.openxmlformats.org/wordprocessingml/2006/main" xmlns:w14="http://schemas.microsoft.com/office/word/2010/wordml" xmlns:w15="http://schemas.microsoft.com/office/word/2012/wordml" xmlns:w16se="http://schemas.microsoft.com/office/word/2015/wordml/symex" xmlns:wpg="http://schemas.microsoft.com/office/word/2010/wordprocessingGroup" xmlns:wpi="http://schemas.microsoft.com/office/word/2010/wordprocessingInk" xmlns:wne="http://schemas.microsoft.com/office/word/2006/wordml" xmlns:wps="http://schemas.microsoft.com/office/word/2010/wordprocessingShape" mc:Ignorable="w14 w15 w16se wp14">
   <w:p>
     <w:pPr>
       <w:pStyle w:val="Footer"/>
@@ -751,7 +606,7 @@
 </file>
 
 <file path=word/footnotes.xml><?xml version="1.0" encoding="utf-8"?>
-<w:footnotes xmlns:wpc="http://schemas.microsoft.com/office/word/2010/wordprocessingCanvas" xmlns:cx="http://schemas.microsoft.com/office/drawing/2014/chartex" xmlns:mc="http://schemas.openxmlformats.org/markup-compatibility/2006" xmlns:o="urn:schemas-microsoft-com:office:office" xmlns:r="http://schemas.openxmlformats.org/officeDocument/2006/relationships" xmlns:m="http://schemas.openxmlformats.org/officeDocument/2006/math" xmlns:v="urn:schemas-microsoft-com:vml" xmlns:wp14="http://schemas.microsoft.com/office/word/2010/wordprocessingDrawing" xmlns:wp="http://schemas.openxmlformats.org/drawingml/2006/wordprocessingDrawing" xmlns:w10="urn:schemas-microsoft-com:office:word" xmlns:w="http://schemas.openxmlformats.org/wordprocessingml/2006/main" xmlns:w14="http://schemas.microsoft.com/office/word/2010/wordml" xmlns:w15="http://schemas.microsoft.com/office/word/2012/wordml" xmlns:w16se="http://schemas.microsoft.com/office/word/2015/wordml/symex" xmlns:wpg="http://schemas.microsoft.com/office/word/2010/wordprocessingGroup" xmlns:wpi="http://schemas.microsoft.com/office/word/2010/wordprocessingInk" xmlns:wne="http://schemas.microsoft.com/office/word/2006/wordml" xmlns:wps="http://schemas.microsoft.com/office/word/2010/wordprocessingShape" mc:Ignorable="w14 w15 w16se wp14">
+<w:footnotes xmlns:wpc="http://schemas.microsoft.com/office/word/2010/wordprocessingCanvas" xmlns:cx="http://schemas.microsoft.com/office/drawing/2014/chartex" xmlns:cx1="http://schemas.microsoft.com/office/drawing/2015/9/8/chartex" xmlns:mc="http://schemas.openxmlformats.org/markup-compatibility/2006" xmlns:o="urn:schemas-microsoft-com:office:office" xmlns:r="http://schemas.openxmlformats.org/officeDocument/2006/relationships" xmlns:m="http://schemas.openxmlformats.org/officeDocument/2006/math" xmlns:v="urn:schemas-microsoft-com:vml" xmlns:wp14="http://schemas.microsoft.com/office/word/2010/wordprocessingDrawing" xmlns:wp="http://schemas.openxmlformats.org/drawingml/2006/wordprocessingDrawing" xmlns:w10="urn:schemas-microsoft-com:office:word" xmlns:w="http://schemas.openxmlformats.org/wordprocessingml/2006/main" xmlns:w14="http://schemas.microsoft.com/office/word/2010/wordml" xmlns:w15="http://schemas.microsoft.com/office/word/2012/wordml" xmlns:w16se="http://schemas.microsoft.com/office/word/2015/wordml/symex" xmlns:wpg="http://schemas.microsoft.com/office/word/2010/wordprocessingGroup" xmlns:wpi="http://schemas.microsoft.com/office/word/2010/wordprocessingInk" xmlns:wne="http://schemas.microsoft.com/office/word/2006/wordml" xmlns:wps="http://schemas.microsoft.com/office/word/2010/wordprocessingShape" mc:Ignorable="w14 w15 w16se wp14">
   <w:footnote w:type="separator" w:id="-1">
     <w:p>
       <w:pPr>
@@ -776,7 +631,7 @@
 </file>
 
 <file path=word/header1.xml><?xml version="1.0" encoding="utf-8"?>
-<w:hdr xmlns:wpc="http://schemas.microsoft.com/office/word/2010/wordprocessingCanvas" xmlns:cx="http://schemas.microsoft.com/office/drawing/2014/chartex" xmlns:mc="http://schemas.openxmlformats.org/markup-compatibility/2006" xmlns:o="urn:schemas-microsoft-com:office:office" xmlns:r="http://schemas.openxmlformats.org/officeDocument/2006/relationships" xmlns:m="http://schemas.openxmlformats.org/officeDocument/2006/math" xmlns:v="urn:schemas-microsoft-com:vml" xmlns:wp14="http://schemas.microsoft.com/office/word/2010/wordprocessingDrawing" xmlns:wp="http://schemas.openxmlformats.org/drawingml/2006/wordprocessingDrawing" xmlns:w10="urn:schemas-microsoft-com:office:word" xmlns:w="http://schemas.openxmlformats.org/wordprocessingml/2006/main" xmlns:w14="http://schemas.microsoft.com/office/word/2010/wordml" xmlns:w15="http://schemas.microsoft.com/office/word/2012/wordml" xmlns:w16se="http://schemas.microsoft.com/office/word/2015/wordml/symex" xmlns:wpg="http://schemas.microsoft.com/office/word/2010/wordprocessingGroup" xmlns:wpi="http://schemas.microsoft.com/office/word/2010/wordprocessingInk" xmlns:wne="http://schemas.microsoft.com/office/word/2006/wordml" xmlns:wps="http://schemas.microsoft.com/office/word/2010/wordprocessingShape" mc:Ignorable="w14 w15 w16se wp14">
+<w:hdr xmlns:wpc="http://schemas.microsoft.com/office/word/2010/wordprocessingCanvas" xmlns:cx="http://schemas.microsoft.com/office/drawing/2014/chartex" xmlns:cx1="http://schemas.microsoft.com/office/drawing/2015/9/8/chartex" xmlns:mc="http://schemas.openxmlformats.org/markup-compatibility/2006" xmlns:o="urn:schemas-microsoft-com:office:office" xmlns:r="http://schemas.openxmlformats.org/officeDocument/2006/relationships" xmlns:m="http://schemas.openxmlformats.org/officeDocument/2006/math" xmlns:v="urn:schemas-microsoft-com:vml" xmlns:wp14="http://schemas.microsoft.com/office/word/2010/wordprocessingDrawing" xmlns:wp="http://schemas.openxmlformats.org/drawingml/2006/wordprocessingDrawing" xmlns:w10="urn:schemas-microsoft-com:office:word" xmlns:w="http://schemas.openxmlformats.org/wordprocessingml/2006/main" xmlns:w14="http://schemas.microsoft.com/office/word/2010/wordml" xmlns:w15="http://schemas.microsoft.com/office/word/2012/wordml" xmlns:w16se="http://schemas.microsoft.com/office/word/2015/wordml/symex" xmlns:wpg="http://schemas.microsoft.com/office/word/2010/wordprocessingGroup" xmlns:wpi="http://schemas.microsoft.com/office/word/2010/wordprocessingInk" xmlns:wne="http://schemas.microsoft.com/office/word/2006/wordml" xmlns:wps="http://schemas.microsoft.com/office/word/2010/wordprocessingShape" mc:Ignorable="w14 w15 w16se wp14">
   <w:p>
     <w:pPr>
       <w:pStyle w:val="Header"/>
@@ -817,7 +672,7 @@
 </file>
 
 <file path=word/header2.xml><?xml version="1.0" encoding="utf-8"?>
-<w:hdr xmlns:wpc="http://schemas.microsoft.com/office/word/2010/wordprocessingCanvas" xmlns:cx="http://schemas.microsoft.com/office/drawing/2014/chartex" xmlns:mc="http://schemas.openxmlformats.org/markup-compatibility/2006" xmlns:o="urn:schemas-microsoft-com:office:office" xmlns:r="http://schemas.openxmlformats.org/officeDocument/2006/relationships" xmlns:m="http://schemas.openxmlformats.org/officeDocument/2006/math" xmlns:v="urn:schemas-microsoft-com:vml" xmlns:wp14="http://schemas.microsoft.com/office/word/2010/wordprocessingDrawing" xmlns:wp="http://schemas.openxmlformats.org/drawingml/2006/wordprocessingDrawing" xmlns:w10="urn:schemas-microsoft-com:office:word" xmlns:w="http://schemas.openxmlformats.org/wordprocessingml/2006/main" xmlns:w14="http://schemas.microsoft.com/office/word/2010/wordml" xmlns:w15="http://schemas.microsoft.com/office/word/2012/wordml" xmlns:w16se="http://schemas.microsoft.com/office/word/2015/wordml/symex" xmlns:wpg="http://schemas.microsoft.com/office/word/2010/wordprocessingGroup" xmlns:wpi="http://schemas.microsoft.com/office/word/2010/wordprocessingInk" xmlns:wne="http://schemas.microsoft.com/office/word/2006/wordml" xmlns:wps="http://schemas.microsoft.com/office/word/2010/wordprocessingShape" mc:Ignorable="w14 w15 w16se wp14">
+<w:hdr xmlns:wpc="http://schemas.microsoft.com/office/word/2010/wordprocessingCanvas" xmlns:cx="http://schemas.microsoft.com/office/drawing/2014/chartex" xmlns:cx1="http://schemas.microsoft.com/office/drawing/2015/9/8/chartex" xmlns:mc="http://schemas.openxmlformats.org/markup-compatibility/2006" xmlns:o="urn:schemas-microsoft-com:office:office" xmlns:r="http://schemas.openxmlformats.org/officeDocument/2006/relationships" xmlns:m="http://schemas.openxmlformats.org/officeDocument/2006/math" xmlns:v="urn:schemas-microsoft-com:vml" xmlns:wp14="http://schemas.microsoft.com/office/word/2010/wordprocessingDrawing" xmlns:wp="http://schemas.openxmlformats.org/drawingml/2006/wordprocessingDrawing" xmlns:w10="urn:schemas-microsoft-com:office:word" xmlns:w="http://schemas.openxmlformats.org/wordprocessingml/2006/main" xmlns:w14="http://schemas.microsoft.com/office/word/2010/wordml" xmlns:w15="http://schemas.microsoft.com/office/word/2012/wordml" xmlns:w16se="http://schemas.microsoft.com/office/word/2015/wordml/symex" xmlns:wpg="http://schemas.microsoft.com/office/word/2010/wordprocessingGroup" xmlns:wpi="http://schemas.microsoft.com/office/word/2010/wordprocessingInk" xmlns:wne="http://schemas.microsoft.com/office/word/2006/wordml" xmlns:wps="http://schemas.microsoft.com/office/word/2010/wordprocessingShape" mc:Ignorable="w14 w15 w16se wp14">
   <w:p>
     <w:pPr>
       <w:pStyle w:val="Header"/>
@@ -880,12 +735,15 @@
       <w:t xml:space="preserve">          </w:t>
     </w:r>
     <w:r>
+      <w:t xml:space="preserve">                                </w:t>
+    </w:r>
+    <w:r>
       <w:rPr>
         <w:rFonts w:ascii="Consolas" w:hAnsi="Consolas"/>
         <w:b/>
         <w:color w:val="000000"/>
-        <w:sz w:val="24"/>
-        <w:szCs w:val="24"/>
+        <w:sz w:val="20"/>
+        <w:szCs w:val="20"/>
         <w:shd w:val="clear" w:color="auto" w:fill="FFFFFF"/>
       </w:rPr>
       <w:t>Upcoming P</w:t>
@@ -895,8 +753,8 @@
         <w:rFonts w:ascii="Consolas" w:hAnsi="Consolas"/>
         <w:b/>
         <w:color w:val="000000"/>
-        <w:sz w:val="24"/>
-        <w:szCs w:val="24"/>
+        <w:sz w:val="20"/>
+        <w:szCs w:val="20"/>
         <w:shd w:val="clear" w:color="auto" w:fill="FFFFFF"/>
       </w:rPr>
       <w:t>otential</w:t>
@@ -906,8 +764,8 @@
         <w:rFonts w:ascii="Consolas" w:hAnsi="Consolas"/>
         <w:b/>
         <w:color w:val="000000"/>
-        <w:sz w:val="24"/>
-        <w:szCs w:val="24"/>
+        <w:sz w:val="20"/>
+        <w:szCs w:val="20"/>
         <w:shd w:val="clear" w:color="auto" w:fill="FFFFFF"/>
       </w:rPr>
       <w:t xml:space="preserve"> </w:t>
@@ -917,8 +775,8 @@
         <w:rFonts w:ascii="Consolas" w:hAnsi="Consolas"/>
         <w:b/>
         <w:color w:val="000000"/>
-        <w:sz w:val="24"/>
-        <w:szCs w:val="24"/>
+        <w:sz w:val="20"/>
+        <w:szCs w:val="20"/>
         <w:shd w:val="clear" w:color="auto" w:fill="FFFFFF"/>
       </w:rPr>
       <w:t>Properties</w:t>
@@ -928,8 +786,8 @@
         <w:rFonts w:ascii="Consolas" w:hAnsi="Consolas"/>
         <w:b/>
         <w:color w:val="000000"/>
-        <w:sz w:val="24"/>
-        <w:szCs w:val="24"/>
+        <w:sz w:val="20"/>
+        <w:szCs w:val="20"/>
         <w:shd w:val="clear" w:color="auto" w:fill="FFFFFF"/>
       </w:rPr>
       <w:t xml:space="preserve"> </w:t>
@@ -939,8 +797,8 @@
         <w:rFonts w:ascii="Consolas" w:hAnsi="Consolas"/>
         <w:b/>
         <w:color w:val="000000"/>
-        <w:sz w:val="24"/>
-        <w:szCs w:val="24"/>
+        <w:sz w:val="20"/>
+        <w:szCs w:val="20"/>
         <w:shd w:val="clear" w:color="auto" w:fill="FFFFFF"/>
       </w:rPr>
       <w:t>R</w:t>
@@ -983,11 +841,22 @@
         <w:rFonts w:ascii="Consolas" w:hAnsi="Consolas"/>
         <w:b/>
         <w:color w:val="000000"/>
+        <w:sz w:val="20"/>
+        <w:szCs w:val="20"/>
+        <w:shd w:val="clear" w:color="auto" w:fill="FFFFFF"/>
+      </w:rPr>
+      <w:t>eport</w:t>
+    </w:r>
+    <w:r>
+      <w:rPr>
+        <w:rFonts w:ascii="Consolas" w:hAnsi="Consolas"/>
+        <w:b/>
+        <w:color w:val="000000"/>
         <w:sz w:val="24"/>
         <w:szCs w:val="24"/>
         <w:shd w:val="clear" w:color="auto" w:fill="FFFFFF"/>
       </w:rPr>
-      <w:t>eport</w:t>
+      <w:t xml:space="preserve">      </w:t>
     </w:r>
     <w:r>
       <w:tab/>
@@ -1005,7 +874,7 @@
 </file>
 
 <file path=word/header3.xml><?xml version="1.0" encoding="utf-8"?>
-<w:hdr xmlns:wpc="http://schemas.microsoft.com/office/word/2010/wordprocessingCanvas" xmlns:cx="http://schemas.microsoft.com/office/drawing/2014/chartex" xmlns:mc="http://schemas.openxmlformats.org/markup-compatibility/2006" xmlns:o="urn:schemas-microsoft-com:office:office" xmlns:r="http://schemas.openxmlformats.org/officeDocument/2006/relationships" xmlns:m="http://schemas.openxmlformats.org/officeDocument/2006/math" xmlns:v="urn:schemas-microsoft-com:vml" xmlns:wp14="http://schemas.microsoft.com/office/word/2010/wordprocessingDrawing" xmlns:wp="http://schemas.openxmlformats.org/drawingml/2006/wordprocessingDrawing" xmlns:w10="urn:schemas-microsoft-com:office:word" xmlns:w="http://schemas.openxmlformats.org/wordprocessingml/2006/main" xmlns:w14="http://schemas.microsoft.com/office/word/2010/wordml" xmlns:w15="http://schemas.microsoft.com/office/word/2012/wordml" xmlns:w16se="http://schemas.microsoft.com/office/word/2015/wordml/symex" xmlns:wpg="http://schemas.microsoft.com/office/word/2010/wordprocessingGroup" xmlns:wpi="http://schemas.microsoft.com/office/word/2010/wordprocessingInk" xmlns:wne="http://schemas.microsoft.com/office/word/2006/wordml" xmlns:wps="http://schemas.microsoft.com/office/word/2010/wordprocessingShape" mc:Ignorable="w14 w15 w16se wp14">
+<w:hdr xmlns:wpc="http://schemas.microsoft.com/office/word/2010/wordprocessingCanvas" xmlns:cx="http://schemas.microsoft.com/office/drawing/2014/chartex" xmlns:cx1="http://schemas.microsoft.com/office/drawing/2015/9/8/chartex" xmlns:mc="http://schemas.openxmlformats.org/markup-compatibility/2006" xmlns:o="urn:schemas-microsoft-com:office:office" xmlns:r="http://schemas.openxmlformats.org/officeDocument/2006/relationships" xmlns:m="http://schemas.openxmlformats.org/officeDocument/2006/math" xmlns:v="urn:schemas-microsoft-com:vml" xmlns:wp14="http://schemas.microsoft.com/office/word/2010/wordprocessingDrawing" xmlns:wp="http://schemas.openxmlformats.org/drawingml/2006/wordprocessingDrawing" xmlns:w10="urn:schemas-microsoft-com:office:word" xmlns:w="http://schemas.openxmlformats.org/wordprocessingml/2006/main" xmlns:w14="http://schemas.microsoft.com/office/word/2010/wordml" xmlns:w15="http://schemas.microsoft.com/office/word/2012/wordml" xmlns:w16se="http://schemas.microsoft.com/office/word/2015/wordml/symex" xmlns:wpg="http://schemas.microsoft.com/office/word/2010/wordprocessingGroup" xmlns:wpi="http://schemas.microsoft.com/office/word/2010/wordprocessingInk" xmlns:wne="http://schemas.microsoft.com/office/word/2006/wordml" xmlns:wps="http://schemas.microsoft.com/office/word/2010/wordprocessingShape" mc:Ignorable="w14 w15 w16se wp14">
   <w:p>
     <w:pPr>
       <w:pStyle w:val="Header"/>
@@ -1814,7 +1683,7 @@
 </file>
 
 <file path=customXml/itemProps1.xml><?xml version="1.0" encoding="utf-8"?>
-<ds:datastoreItem xmlns:ds="http://schemas.openxmlformats.org/officeDocument/2006/customXml" ds:itemID="{5CE7B3D2-CAA2-4C8A-A548-B7475C354C5C}">
+<ds:datastoreItem xmlns:ds="http://schemas.openxmlformats.org/officeDocument/2006/customXml" ds:itemID="{A6145431-8DB2-4794-BC04-845601A87CCC}">
   <ds:schemaRefs>
     <ds:schemaRef ds:uri="http://schemas.openxmlformats.org/officeDocument/2006/bibliography"/>
   </ds:schemaRefs>

</xml_diff>

<commit_message>
zoy share report and upcoming potential  report fix
</commit_message>
<xml_diff>
--- a/zoy-admin-server/src/main/resources/templates/upComingPotentialPropertyReport.docx
+++ b/zoy-admin-server/src/main/resources/templates/upComingPotentialPropertyReport.docx
@@ -1,6 +1,6 @@
 
 <file path=word/document.xml><?xml version="1.0" encoding="utf-8"?>
-<w:document xmlns:wpc="http://schemas.microsoft.com/office/word/2010/wordprocessingCanvas" xmlns:cx="http://schemas.microsoft.com/office/drawing/2014/chartex" xmlns:cx1="http://schemas.microsoft.com/office/drawing/2015/9/8/chartex" xmlns:mc="http://schemas.openxmlformats.org/markup-compatibility/2006" xmlns:o="urn:schemas-microsoft-com:office:office" xmlns:r="http://schemas.openxmlformats.org/officeDocument/2006/relationships" xmlns:m="http://schemas.openxmlformats.org/officeDocument/2006/math" xmlns:v="urn:schemas-microsoft-com:vml" xmlns:wp14="http://schemas.microsoft.com/office/word/2010/wordprocessingDrawing" xmlns:wp="http://schemas.openxmlformats.org/drawingml/2006/wordprocessingDrawing" xmlns:w10="urn:schemas-microsoft-com:office:word" xmlns:w="http://schemas.openxmlformats.org/wordprocessingml/2006/main" xmlns:w14="http://schemas.microsoft.com/office/word/2010/wordml" xmlns:w15="http://schemas.microsoft.com/office/word/2012/wordml" xmlns:w16se="http://schemas.microsoft.com/office/word/2015/wordml/symex" xmlns:wpg="http://schemas.microsoft.com/office/word/2010/wordprocessingGroup" xmlns:wpi="http://schemas.microsoft.com/office/word/2010/wordprocessingInk" xmlns:wne="http://schemas.microsoft.com/office/word/2006/wordml" xmlns:wps="http://schemas.microsoft.com/office/word/2010/wordprocessingShape" mc:Ignorable="w14 w15 w16se wp14">
+<w:document xmlns:wpc="http://schemas.microsoft.com/office/word/2010/wordprocessingCanvas" xmlns:cx="http://schemas.microsoft.com/office/drawing/2014/chartex" xmlns:cx1="http://schemas.microsoft.com/office/drawing/2015/9/8/chartex" xmlns:cx2="http://schemas.microsoft.com/office/drawing/2015/10/21/chartex" xmlns:cx3="http://schemas.microsoft.com/office/drawing/2016/5/9/chartex" xmlns:cx4="http://schemas.microsoft.com/office/drawing/2016/5/10/chartex" xmlns:cx5="http://schemas.microsoft.com/office/drawing/2016/5/11/chartex" xmlns:cx6="http://schemas.microsoft.com/office/drawing/2016/5/12/chartex" xmlns:cx7="http://schemas.microsoft.com/office/drawing/2016/5/13/chartex" xmlns:cx8="http://schemas.microsoft.com/office/drawing/2016/5/14/chartex" xmlns:mc="http://schemas.openxmlformats.org/markup-compatibility/2006" xmlns:aink="http://schemas.microsoft.com/office/drawing/2016/ink" xmlns:am3d="http://schemas.microsoft.com/office/drawing/2017/model3d" xmlns:o="urn:schemas-microsoft-com:office:office" xmlns:oel="http://schemas.microsoft.com/office/2019/extlst" xmlns:r="http://schemas.openxmlformats.org/officeDocument/2006/relationships" xmlns:m="http://schemas.openxmlformats.org/officeDocument/2006/math" xmlns:v="urn:schemas-microsoft-com:vml" xmlns:wp14="http://schemas.microsoft.com/office/word/2010/wordprocessingDrawing" xmlns:wp="http://schemas.openxmlformats.org/drawingml/2006/wordprocessingDrawing" xmlns:w10="urn:schemas-microsoft-com:office:word" xmlns:w="http://schemas.openxmlformats.org/wordprocessingml/2006/main" xmlns:w14="http://schemas.microsoft.com/office/word/2010/wordml" xmlns:w15="http://schemas.microsoft.com/office/word/2012/wordml" xmlns:w16cex="http://schemas.microsoft.com/office/word/2018/wordml/cex" xmlns:w16cid="http://schemas.microsoft.com/office/word/2016/wordml/cid" xmlns:w16="http://schemas.microsoft.com/office/word/2018/wordml" xmlns:w16du="http://schemas.microsoft.com/office/word/2023/wordml/word16du" xmlns:w16sdtdh="http://schemas.microsoft.com/office/word/2020/wordml/sdtdatahash" xmlns:w16sdtfl="http://schemas.microsoft.com/office/word/2024/wordml/sdtformatlock" xmlns:w16se="http://schemas.microsoft.com/office/word/2015/wordml/symex" xmlns:wpg="http://schemas.microsoft.com/office/word/2010/wordprocessingGroup" xmlns:wpi="http://schemas.microsoft.com/office/word/2010/wordprocessingInk" xmlns:wne="http://schemas.microsoft.com/office/word/2006/wordml" xmlns:wps="http://schemas.microsoft.com/office/word/2010/wordprocessingShape" mc:Ignorable="w14 w15 w16se w16cid w16 w16cex w16sdtdh w16sdtfl w16du wp14">
   <w:body>
     <w:tbl>
       <w:tblPr>
@@ -407,7 +407,7 @@
 </file>
 
 <file path=word/endnotes.xml><?xml version="1.0" encoding="utf-8"?>
-<w:endnotes xmlns:wpc="http://schemas.microsoft.com/office/word/2010/wordprocessingCanvas" xmlns:cx="http://schemas.microsoft.com/office/drawing/2014/chartex" xmlns:cx1="http://schemas.microsoft.com/office/drawing/2015/9/8/chartex" xmlns:mc="http://schemas.openxmlformats.org/markup-compatibility/2006" xmlns:o="urn:schemas-microsoft-com:office:office" xmlns:r="http://schemas.openxmlformats.org/officeDocument/2006/relationships" xmlns:m="http://schemas.openxmlformats.org/officeDocument/2006/math" xmlns:v="urn:schemas-microsoft-com:vml" xmlns:wp14="http://schemas.microsoft.com/office/word/2010/wordprocessingDrawing" xmlns:wp="http://schemas.openxmlformats.org/drawingml/2006/wordprocessingDrawing" xmlns:w10="urn:schemas-microsoft-com:office:word" xmlns:w="http://schemas.openxmlformats.org/wordprocessingml/2006/main" xmlns:w14="http://schemas.microsoft.com/office/word/2010/wordml" xmlns:w15="http://schemas.microsoft.com/office/word/2012/wordml" xmlns:w16se="http://schemas.microsoft.com/office/word/2015/wordml/symex" xmlns:wpg="http://schemas.microsoft.com/office/word/2010/wordprocessingGroup" xmlns:wpi="http://schemas.microsoft.com/office/word/2010/wordprocessingInk" xmlns:wne="http://schemas.microsoft.com/office/word/2006/wordml" xmlns:wps="http://schemas.microsoft.com/office/word/2010/wordprocessingShape" mc:Ignorable="w14 w15 w16se wp14">
+<w:endnotes xmlns:wpc="http://schemas.microsoft.com/office/word/2010/wordprocessingCanvas" xmlns:cx="http://schemas.microsoft.com/office/drawing/2014/chartex" xmlns:cx1="http://schemas.microsoft.com/office/drawing/2015/9/8/chartex" xmlns:cx2="http://schemas.microsoft.com/office/drawing/2015/10/21/chartex" xmlns:cx3="http://schemas.microsoft.com/office/drawing/2016/5/9/chartex" xmlns:cx4="http://schemas.microsoft.com/office/drawing/2016/5/10/chartex" xmlns:cx5="http://schemas.microsoft.com/office/drawing/2016/5/11/chartex" xmlns:cx6="http://schemas.microsoft.com/office/drawing/2016/5/12/chartex" xmlns:cx7="http://schemas.microsoft.com/office/drawing/2016/5/13/chartex" xmlns:cx8="http://schemas.microsoft.com/office/drawing/2016/5/14/chartex" xmlns:mc="http://schemas.openxmlformats.org/markup-compatibility/2006" xmlns:aink="http://schemas.microsoft.com/office/drawing/2016/ink" xmlns:am3d="http://schemas.microsoft.com/office/drawing/2017/model3d" xmlns:o="urn:schemas-microsoft-com:office:office" xmlns:oel="http://schemas.microsoft.com/office/2019/extlst" xmlns:r="http://schemas.openxmlformats.org/officeDocument/2006/relationships" xmlns:m="http://schemas.openxmlformats.org/officeDocument/2006/math" xmlns:v="urn:schemas-microsoft-com:vml" xmlns:wp14="http://schemas.microsoft.com/office/word/2010/wordprocessingDrawing" xmlns:wp="http://schemas.openxmlformats.org/drawingml/2006/wordprocessingDrawing" xmlns:w10="urn:schemas-microsoft-com:office:word" xmlns:w="http://schemas.openxmlformats.org/wordprocessingml/2006/main" xmlns:w14="http://schemas.microsoft.com/office/word/2010/wordml" xmlns:w15="http://schemas.microsoft.com/office/word/2012/wordml" xmlns:w16cex="http://schemas.microsoft.com/office/word/2018/wordml/cex" xmlns:w16cid="http://schemas.microsoft.com/office/word/2016/wordml/cid" xmlns:w16="http://schemas.microsoft.com/office/word/2018/wordml" xmlns:w16du="http://schemas.microsoft.com/office/word/2023/wordml/word16du" xmlns:w16sdtdh="http://schemas.microsoft.com/office/word/2020/wordml/sdtdatahash" xmlns:w16sdtfl="http://schemas.microsoft.com/office/word/2024/wordml/sdtformatlock" xmlns:w16se="http://schemas.microsoft.com/office/word/2015/wordml/symex" xmlns:wpg="http://schemas.microsoft.com/office/word/2010/wordprocessingGroup" xmlns:wpi="http://schemas.microsoft.com/office/word/2010/wordprocessingInk" xmlns:wne="http://schemas.microsoft.com/office/word/2006/wordml" xmlns:wps="http://schemas.microsoft.com/office/word/2010/wordprocessingShape" mc:Ignorable="w14 w15 w16se w16cid w16 w16cex w16sdtdh w16sdtfl w16du wp14">
   <w:endnote w:type="separator" w:id="-1">
     <w:p>
       <w:pPr>
@@ -432,7 +432,7 @@
 </file>
 
 <file path=word/footer1.xml><?xml version="1.0" encoding="utf-8"?>
-<w:ftr xmlns:wpc="http://schemas.microsoft.com/office/word/2010/wordprocessingCanvas" xmlns:cx="http://schemas.microsoft.com/office/drawing/2014/chartex" xmlns:cx1="http://schemas.microsoft.com/office/drawing/2015/9/8/chartex" xmlns:mc="http://schemas.openxmlformats.org/markup-compatibility/2006" xmlns:o="urn:schemas-microsoft-com:office:office" xmlns:r="http://schemas.openxmlformats.org/officeDocument/2006/relationships" xmlns:m="http://schemas.openxmlformats.org/officeDocument/2006/math" xmlns:v="urn:schemas-microsoft-com:vml" xmlns:wp14="http://schemas.microsoft.com/office/word/2010/wordprocessingDrawing" xmlns:wp="http://schemas.openxmlformats.org/drawingml/2006/wordprocessingDrawing" xmlns:w10="urn:schemas-microsoft-com:office:word" xmlns:w="http://schemas.openxmlformats.org/wordprocessingml/2006/main" xmlns:w14="http://schemas.microsoft.com/office/word/2010/wordml" xmlns:w15="http://schemas.microsoft.com/office/word/2012/wordml" xmlns:w16se="http://schemas.microsoft.com/office/word/2015/wordml/symex" xmlns:wpg="http://schemas.microsoft.com/office/word/2010/wordprocessingGroup" xmlns:wpi="http://schemas.microsoft.com/office/word/2010/wordprocessingInk" xmlns:wne="http://schemas.microsoft.com/office/word/2006/wordml" xmlns:wps="http://schemas.microsoft.com/office/word/2010/wordprocessingShape" mc:Ignorable="w14 w15 w16se wp14">
+<w:ftr xmlns:wpc="http://schemas.microsoft.com/office/word/2010/wordprocessingCanvas" xmlns:cx="http://schemas.microsoft.com/office/drawing/2014/chartex" xmlns:cx1="http://schemas.microsoft.com/office/drawing/2015/9/8/chartex" xmlns:cx2="http://schemas.microsoft.com/office/drawing/2015/10/21/chartex" xmlns:cx3="http://schemas.microsoft.com/office/drawing/2016/5/9/chartex" xmlns:cx4="http://schemas.microsoft.com/office/drawing/2016/5/10/chartex" xmlns:cx5="http://schemas.microsoft.com/office/drawing/2016/5/11/chartex" xmlns:cx6="http://schemas.microsoft.com/office/drawing/2016/5/12/chartex" xmlns:cx7="http://schemas.microsoft.com/office/drawing/2016/5/13/chartex" xmlns:cx8="http://schemas.microsoft.com/office/drawing/2016/5/14/chartex" xmlns:mc="http://schemas.openxmlformats.org/markup-compatibility/2006" xmlns:aink="http://schemas.microsoft.com/office/drawing/2016/ink" xmlns:am3d="http://schemas.microsoft.com/office/drawing/2017/model3d" xmlns:o="urn:schemas-microsoft-com:office:office" xmlns:oel="http://schemas.microsoft.com/office/2019/extlst" xmlns:r="http://schemas.openxmlformats.org/officeDocument/2006/relationships" xmlns:m="http://schemas.openxmlformats.org/officeDocument/2006/math" xmlns:v="urn:schemas-microsoft-com:vml" xmlns:wp14="http://schemas.microsoft.com/office/word/2010/wordprocessingDrawing" xmlns:wp="http://schemas.openxmlformats.org/drawingml/2006/wordprocessingDrawing" xmlns:w10="urn:schemas-microsoft-com:office:word" xmlns:w="http://schemas.openxmlformats.org/wordprocessingml/2006/main" xmlns:w14="http://schemas.microsoft.com/office/word/2010/wordml" xmlns:w15="http://schemas.microsoft.com/office/word/2012/wordml" xmlns:w16cex="http://schemas.microsoft.com/office/word/2018/wordml/cex" xmlns:w16cid="http://schemas.microsoft.com/office/word/2016/wordml/cid" xmlns:w16="http://schemas.microsoft.com/office/word/2018/wordml" xmlns:w16du="http://schemas.microsoft.com/office/word/2023/wordml/word16du" xmlns:w16sdtdh="http://schemas.microsoft.com/office/word/2020/wordml/sdtdatahash" xmlns:w16sdtfl="http://schemas.microsoft.com/office/word/2024/wordml/sdtformatlock" xmlns:w16se="http://schemas.microsoft.com/office/word/2015/wordml/symex" xmlns:wpg="http://schemas.microsoft.com/office/word/2010/wordprocessingGroup" xmlns:wpi="http://schemas.microsoft.com/office/word/2010/wordprocessingInk" xmlns:wne="http://schemas.microsoft.com/office/word/2006/wordml" xmlns:wps="http://schemas.microsoft.com/office/word/2010/wordprocessingShape" mc:Ignorable="w14 w15 w16se w16cid w16 w16cex w16sdtdh w16sdtfl w16du wp14">
   <w:p>
     <w:pPr>
       <w:pStyle w:val="Footer"/>
@@ -442,7 +442,7 @@
 </file>
 
 <file path=word/footer2.xml><?xml version="1.0" encoding="utf-8"?>
-<w:ftr xmlns:wpc="http://schemas.microsoft.com/office/word/2010/wordprocessingCanvas" xmlns:cx="http://schemas.microsoft.com/office/drawing/2014/chartex" xmlns:cx1="http://schemas.microsoft.com/office/drawing/2015/9/8/chartex" xmlns:mc="http://schemas.openxmlformats.org/markup-compatibility/2006" xmlns:o="urn:schemas-microsoft-com:office:office" xmlns:r="http://schemas.openxmlformats.org/officeDocument/2006/relationships" xmlns:m="http://schemas.openxmlformats.org/officeDocument/2006/math" xmlns:v="urn:schemas-microsoft-com:vml" xmlns:wp14="http://schemas.microsoft.com/office/word/2010/wordprocessingDrawing" xmlns:wp="http://schemas.openxmlformats.org/drawingml/2006/wordprocessingDrawing" xmlns:w10="urn:schemas-microsoft-com:office:word" xmlns:w="http://schemas.openxmlformats.org/wordprocessingml/2006/main" xmlns:w14="http://schemas.microsoft.com/office/word/2010/wordml" xmlns:w15="http://schemas.microsoft.com/office/word/2012/wordml" xmlns:w16se="http://schemas.microsoft.com/office/word/2015/wordml/symex" xmlns:wpg="http://schemas.microsoft.com/office/word/2010/wordprocessingGroup" xmlns:wpi="http://schemas.microsoft.com/office/word/2010/wordprocessingInk" xmlns:wne="http://schemas.microsoft.com/office/word/2006/wordml" xmlns:wps="http://schemas.microsoft.com/office/word/2010/wordprocessingShape" mc:Ignorable="w14 w15 w16se wp14">
+<w:ftr xmlns:wpc="http://schemas.microsoft.com/office/word/2010/wordprocessingCanvas" xmlns:cx="http://schemas.microsoft.com/office/drawing/2014/chartex" xmlns:cx1="http://schemas.microsoft.com/office/drawing/2015/9/8/chartex" xmlns:cx2="http://schemas.microsoft.com/office/drawing/2015/10/21/chartex" xmlns:cx3="http://schemas.microsoft.com/office/drawing/2016/5/9/chartex" xmlns:cx4="http://schemas.microsoft.com/office/drawing/2016/5/10/chartex" xmlns:cx5="http://schemas.microsoft.com/office/drawing/2016/5/11/chartex" xmlns:cx6="http://schemas.microsoft.com/office/drawing/2016/5/12/chartex" xmlns:cx7="http://schemas.microsoft.com/office/drawing/2016/5/13/chartex" xmlns:cx8="http://schemas.microsoft.com/office/drawing/2016/5/14/chartex" xmlns:mc="http://schemas.openxmlformats.org/markup-compatibility/2006" xmlns:aink="http://schemas.microsoft.com/office/drawing/2016/ink" xmlns:am3d="http://schemas.microsoft.com/office/drawing/2017/model3d" xmlns:o="urn:schemas-microsoft-com:office:office" xmlns:oel="http://schemas.microsoft.com/office/2019/extlst" xmlns:r="http://schemas.openxmlformats.org/officeDocument/2006/relationships" xmlns:m="http://schemas.openxmlformats.org/officeDocument/2006/math" xmlns:v="urn:schemas-microsoft-com:vml" xmlns:wp14="http://schemas.microsoft.com/office/word/2010/wordprocessingDrawing" xmlns:wp="http://schemas.openxmlformats.org/drawingml/2006/wordprocessingDrawing" xmlns:w10="urn:schemas-microsoft-com:office:word" xmlns:w="http://schemas.openxmlformats.org/wordprocessingml/2006/main" xmlns:w14="http://schemas.microsoft.com/office/word/2010/wordml" xmlns:w15="http://schemas.microsoft.com/office/word/2012/wordml" xmlns:w16cex="http://schemas.microsoft.com/office/word/2018/wordml/cex" xmlns:w16cid="http://schemas.microsoft.com/office/word/2016/wordml/cid" xmlns:w16="http://schemas.microsoft.com/office/word/2018/wordml" xmlns:w16du="http://schemas.microsoft.com/office/word/2023/wordml/word16du" xmlns:w16sdtdh="http://schemas.microsoft.com/office/word/2020/wordml/sdtdatahash" xmlns:w16sdtfl="http://schemas.microsoft.com/office/word/2024/wordml/sdtformatlock" xmlns:w16se="http://schemas.microsoft.com/office/word/2015/wordml/symex" xmlns:wpg="http://schemas.microsoft.com/office/word/2010/wordprocessingGroup" xmlns:wpi="http://schemas.microsoft.com/office/word/2010/wordprocessingInk" xmlns:wne="http://schemas.microsoft.com/office/word/2006/wordml" xmlns:wps="http://schemas.microsoft.com/office/word/2010/wordprocessingShape" mc:Ignorable="w14 w15 w16se w16cid w16 w16cex w16sdtdh w16sdtfl w16du wp14">
   <w:p>
     <w:pPr>
       <w:tabs>
@@ -596,7 +596,7 @@
 </file>
 
 <file path=word/footer3.xml><?xml version="1.0" encoding="utf-8"?>
-<w:ftr xmlns:wpc="http://schemas.microsoft.com/office/word/2010/wordprocessingCanvas" xmlns:cx="http://schemas.microsoft.com/office/drawing/2014/chartex" xmlns:cx1="http://schemas.microsoft.com/office/drawing/2015/9/8/chartex" xmlns:mc="http://schemas.openxmlformats.org/markup-compatibility/2006" xmlns:o="urn:schemas-microsoft-com:office:office" xmlns:r="http://schemas.openxmlformats.org/officeDocument/2006/relationships" xmlns:m="http://schemas.openxmlformats.org/officeDocument/2006/math" xmlns:v="urn:schemas-microsoft-com:vml" xmlns:wp14="http://schemas.microsoft.com/office/word/2010/wordprocessingDrawing" xmlns:wp="http://schemas.openxmlformats.org/drawingml/2006/wordprocessingDrawing" xmlns:w10="urn:schemas-microsoft-com:office:word" xmlns:w="http://schemas.openxmlformats.org/wordprocessingml/2006/main" xmlns:w14="http://schemas.microsoft.com/office/word/2010/wordml" xmlns:w15="http://schemas.microsoft.com/office/word/2012/wordml" xmlns:w16se="http://schemas.microsoft.com/office/word/2015/wordml/symex" xmlns:wpg="http://schemas.microsoft.com/office/word/2010/wordprocessingGroup" xmlns:wpi="http://schemas.microsoft.com/office/word/2010/wordprocessingInk" xmlns:wne="http://schemas.microsoft.com/office/word/2006/wordml" xmlns:wps="http://schemas.microsoft.com/office/word/2010/wordprocessingShape" mc:Ignorable="w14 w15 w16se wp14">
+<w:ftr xmlns:wpc="http://schemas.microsoft.com/office/word/2010/wordprocessingCanvas" xmlns:cx="http://schemas.microsoft.com/office/drawing/2014/chartex" xmlns:cx1="http://schemas.microsoft.com/office/drawing/2015/9/8/chartex" xmlns:cx2="http://schemas.microsoft.com/office/drawing/2015/10/21/chartex" xmlns:cx3="http://schemas.microsoft.com/office/drawing/2016/5/9/chartex" xmlns:cx4="http://schemas.microsoft.com/office/drawing/2016/5/10/chartex" xmlns:cx5="http://schemas.microsoft.com/office/drawing/2016/5/11/chartex" xmlns:cx6="http://schemas.microsoft.com/office/drawing/2016/5/12/chartex" xmlns:cx7="http://schemas.microsoft.com/office/drawing/2016/5/13/chartex" xmlns:cx8="http://schemas.microsoft.com/office/drawing/2016/5/14/chartex" xmlns:mc="http://schemas.openxmlformats.org/markup-compatibility/2006" xmlns:aink="http://schemas.microsoft.com/office/drawing/2016/ink" xmlns:am3d="http://schemas.microsoft.com/office/drawing/2017/model3d" xmlns:o="urn:schemas-microsoft-com:office:office" xmlns:oel="http://schemas.microsoft.com/office/2019/extlst" xmlns:r="http://schemas.openxmlformats.org/officeDocument/2006/relationships" xmlns:m="http://schemas.openxmlformats.org/officeDocument/2006/math" xmlns:v="urn:schemas-microsoft-com:vml" xmlns:wp14="http://schemas.microsoft.com/office/word/2010/wordprocessingDrawing" xmlns:wp="http://schemas.openxmlformats.org/drawingml/2006/wordprocessingDrawing" xmlns:w10="urn:schemas-microsoft-com:office:word" xmlns:w="http://schemas.openxmlformats.org/wordprocessingml/2006/main" xmlns:w14="http://schemas.microsoft.com/office/word/2010/wordml" xmlns:w15="http://schemas.microsoft.com/office/word/2012/wordml" xmlns:w16cex="http://schemas.microsoft.com/office/word/2018/wordml/cex" xmlns:w16cid="http://schemas.microsoft.com/office/word/2016/wordml/cid" xmlns:w16="http://schemas.microsoft.com/office/word/2018/wordml" xmlns:w16du="http://schemas.microsoft.com/office/word/2023/wordml/word16du" xmlns:w16sdtdh="http://schemas.microsoft.com/office/word/2020/wordml/sdtdatahash" xmlns:w16sdtfl="http://schemas.microsoft.com/office/word/2024/wordml/sdtformatlock" xmlns:w16se="http://schemas.microsoft.com/office/word/2015/wordml/symex" xmlns:wpg="http://schemas.microsoft.com/office/word/2010/wordprocessingGroup" xmlns:wpi="http://schemas.microsoft.com/office/word/2010/wordprocessingInk" xmlns:wne="http://schemas.microsoft.com/office/word/2006/wordml" xmlns:wps="http://schemas.microsoft.com/office/word/2010/wordprocessingShape" mc:Ignorable="w14 w15 w16se w16cid w16 w16cex w16sdtdh w16sdtfl w16du wp14">
   <w:p>
     <w:pPr>
       <w:pStyle w:val="Footer"/>
@@ -606,7 +606,7 @@
 </file>
 
 <file path=word/footnotes.xml><?xml version="1.0" encoding="utf-8"?>
-<w:footnotes xmlns:wpc="http://schemas.microsoft.com/office/word/2010/wordprocessingCanvas" xmlns:cx="http://schemas.microsoft.com/office/drawing/2014/chartex" xmlns:cx1="http://schemas.microsoft.com/office/drawing/2015/9/8/chartex" xmlns:mc="http://schemas.openxmlformats.org/markup-compatibility/2006" xmlns:o="urn:schemas-microsoft-com:office:office" xmlns:r="http://schemas.openxmlformats.org/officeDocument/2006/relationships" xmlns:m="http://schemas.openxmlformats.org/officeDocument/2006/math" xmlns:v="urn:schemas-microsoft-com:vml" xmlns:wp14="http://schemas.microsoft.com/office/word/2010/wordprocessingDrawing" xmlns:wp="http://schemas.openxmlformats.org/drawingml/2006/wordprocessingDrawing" xmlns:w10="urn:schemas-microsoft-com:office:word" xmlns:w="http://schemas.openxmlformats.org/wordprocessingml/2006/main" xmlns:w14="http://schemas.microsoft.com/office/word/2010/wordml" xmlns:w15="http://schemas.microsoft.com/office/word/2012/wordml" xmlns:w16se="http://schemas.microsoft.com/office/word/2015/wordml/symex" xmlns:wpg="http://schemas.microsoft.com/office/word/2010/wordprocessingGroup" xmlns:wpi="http://schemas.microsoft.com/office/word/2010/wordprocessingInk" xmlns:wne="http://schemas.microsoft.com/office/word/2006/wordml" xmlns:wps="http://schemas.microsoft.com/office/word/2010/wordprocessingShape" mc:Ignorable="w14 w15 w16se wp14">
+<w:footnotes xmlns:wpc="http://schemas.microsoft.com/office/word/2010/wordprocessingCanvas" xmlns:cx="http://schemas.microsoft.com/office/drawing/2014/chartex" xmlns:cx1="http://schemas.microsoft.com/office/drawing/2015/9/8/chartex" xmlns:cx2="http://schemas.microsoft.com/office/drawing/2015/10/21/chartex" xmlns:cx3="http://schemas.microsoft.com/office/drawing/2016/5/9/chartex" xmlns:cx4="http://schemas.microsoft.com/office/drawing/2016/5/10/chartex" xmlns:cx5="http://schemas.microsoft.com/office/drawing/2016/5/11/chartex" xmlns:cx6="http://schemas.microsoft.com/office/drawing/2016/5/12/chartex" xmlns:cx7="http://schemas.microsoft.com/office/drawing/2016/5/13/chartex" xmlns:cx8="http://schemas.microsoft.com/office/drawing/2016/5/14/chartex" xmlns:mc="http://schemas.openxmlformats.org/markup-compatibility/2006" xmlns:aink="http://schemas.microsoft.com/office/drawing/2016/ink" xmlns:am3d="http://schemas.microsoft.com/office/drawing/2017/model3d" xmlns:o="urn:schemas-microsoft-com:office:office" xmlns:oel="http://schemas.microsoft.com/office/2019/extlst" xmlns:r="http://schemas.openxmlformats.org/officeDocument/2006/relationships" xmlns:m="http://schemas.openxmlformats.org/officeDocument/2006/math" xmlns:v="urn:schemas-microsoft-com:vml" xmlns:wp14="http://schemas.microsoft.com/office/word/2010/wordprocessingDrawing" xmlns:wp="http://schemas.openxmlformats.org/drawingml/2006/wordprocessingDrawing" xmlns:w10="urn:schemas-microsoft-com:office:word" xmlns:w="http://schemas.openxmlformats.org/wordprocessingml/2006/main" xmlns:w14="http://schemas.microsoft.com/office/word/2010/wordml" xmlns:w15="http://schemas.microsoft.com/office/word/2012/wordml" xmlns:w16cex="http://schemas.microsoft.com/office/word/2018/wordml/cex" xmlns:w16cid="http://schemas.microsoft.com/office/word/2016/wordml/cid" xmlns:w16="http://schemas.microsoft.com/office/word/2018/wordml" xmlns:w16du="http://schemas.microsoft.com/office/word/2023/wordml/word16du" xmlns:w16sdtdh="http://schemas.microsoft.com/office/word/2020/wordml/sdtdatahash" xmlns:w16sdtfl="http://schemas.microsoft.com/office/word/2024/wordml/sdtformatlock" xmlns:w16se="http://schemas.microsoft.com/office/word/2015/wordml/symex" xmlns:wpg="http://schemas.microsoft.com/office/word/2010/wordprocessingGroup" xmlns:wpi="http://schemas.microsoft.com/office/word/2010/wordprocessingInk" xmlns:wne="http://schemas.microsoft.com/office/word/2006/wordml" xmlns:wps="http://schemas.microsoft.com/office/word/2010/wordprocessingShape" mc:Ignorable="w14 w15 w16se w16cid w16 w16cex w16sdtdh w16sdtfl w16du wp14">
   <w:footnote w:type="separator" w:id="-1">
     <w:p>
       <w:pPr>
@@ -631,7 +631,7 @@
 </file>
 
 <file path=word/header1.xml><?xml version="1.0" encoding="utf-8"?>
-<w:hdr xmlns:wpc="http://schemas.microsoft.com/office/word/2010/wordprocessingCanvas" xmlns:cx="http://schemas.microsoft.com/office/drawing/2014/chartex" xmlns:cx1="http://schemas.microsoft.com/office/drawing/2015/9/8/chartex" xmlns:mc="http://schemas.openxmlformats.org/markup-compatibility/2006" xmlns:o="urn:schemas-microsoft-com:office:office" xmlns:r="http://schemas.openxmlformats.org/officeDocument/2006/relationships" xmlns:m="http://schemas.openxmlformats.org/officeDocument/2006/math" xmlns:v="urn:schemas-microsoft-com:vml" xmlns:wp14="http://schemas.microsoft.com/office/word/2010/wordprocessingDrawing" xmlns:wp="http://schemas.openxmlformats.org/drawingml/2006/wordprocessingDrawing" xmlns:w10="urn:schemas-microsoft-com:office:word" xmlns:w="http://schemas.openxmlformats.org/wordprocessingml/2006/main" xmlns:w14="http://schemas.microsoft.com/office/word/2010/wordml" xmlns:w15="http://schemas.microsoft.com/office/word/2012/wordml" xmlns:w16se="http://schemas.microsoft.com/office/word/2015/wordml/symex" xmlns:wpg="http://schemas.microsoft.com/office/word/2010/wordprocessingGroup" xmlns:wpi="http://schemas.microsoft.com/office/word/2010/wordprocessingInk" xmlns:wne="http://schemas.microsoft.com/office/word/2006/wordml" xmlns:wps="http://schemas.microsoft.com/office/word/2010/wordprocessingShape" mc:Ignorable="w14 w15 w16se wp14">
+<w:hdr xmlns:wpc="http://schemas.microsoft.com/office/word/2010/wordprocessingCanvas" xmlns:cx="http://schemas.microsoft.com/office/drawing/2014/chartex" xmlns:cx1="http://schemas.microsoft.com/office/drawing/2015/9/8/chartex" xmlns:cx2="http://schemas.microsoft.com/office/drawing/2015/10/21/chartex" xmlns:cx3="http://schemas.microsoft.com/office/drawing/2016/5/9/chartex" xmlns:cx4="http://schemas.microsoft.com/office/drawing/2016/5/10/chartex" xmlns:cx5="http://schemas.microsoft.com/office/drawing/2016/5/11/chartex" xmlns:cx6="http://schemas.microsoft.com/office/drawing/2016/5/12/chartex" xmlns:cx7="http://schemas.microsoft.com/office/drawing/2016/5/13/chartex" xmlns:cx8="http://schemas.microsoft.com/office/drawing/2016/5/14/chartex" xmlns:mc="http://schemas.openxmlformats.org/markup-compatibility/2006" xmlns:aink="http://schemas.microsoft.com/office/drawing/2016/ink" xmlns:am3d="http://schemas.microsoft.com/office/drawing/2017/model3d" xmlns:o="urn:schemas-microsoft-com:office:office" xmlns:oel="http://schemas.microsoft.com/office/2019/extlst" xmlns:r="http://schemas.openxmlformats.org/officeDocument/2006/relationships" xmlns:m="http://schemas.openxmlformats.org/officeDocument/2006/math" xmlns:v="urn:schemas-microsoft-com:vml" xmlns:wp14="http://schemas.microsoft.com/office/word/2010/wordprocessingDrawing" xmlns:wp="http://schemas.openxmlformats.org/drawingml/2006/wordprocessingDrawing" xmlns:w10="urn:schemas-microsoft-com:office:word" xmlns:w="http://schemas.openxmlformats.org/wordprocessingml/2006/main" xmlns:w14="http://schemas.microsoft.com/office/word/2010/wordml" xmlns:w15="http://schemas.microsoft.com/office/word/2012/wordml" xmlns:w16cex="http://schemas.microsoft.com/office/word/2018/wordml/cex" xmlns:w16cid="http://schemas.microsoft.com/office/word/2016/wordml/cid" xmlns:w16="http://schemas.microsoft.com/office/word/2018/wordml" xmlns:w16du="http://schemas.microsoft.com/office/word/2023/wordml/word16du" xmlns:w16sdtdh="http://schemas.microsoft.com/office/word/2020/wordml/sdtdatahash" xmlns:w16sdtfl="http://schemas.microsoft.com/office/word/2024/wordml/sdtformatlock" xmlns:w16se="http://schemas.microsoft.com/office/word/2015/wordml/symex" xmlns:wpg="http://schemas.microsoft.com/office/word/2010/wordprocessingGroup" xmlns:wpi="http://schemas.microsoft.com/office/word/2010/wordprocessingInk" xmlns:wne="http://schemas.microsoft.com/office/word/2006/wordml" xmlns:wps="http://schemas.microsoft.com/office/word/2010/wordprocessingShape" mc:Ignorable="w14 w15 w16se w16cid w16 w16cex w16sdtdh w16sdtfl w16du wp14">
   <w:p>
     <w:pPr>
       <w:pStyle w:val="Header"/>
@@ -641,7 +641,7 @@
         <w:noProof/>
         <w:lang w:eastAsia="en-IN"/>
       </w:rPr>
-      <w:pict>
+      <w:pict w14:anchorId="099BB4E3">
         <v:shapetype id="_x0000_t75" coordsize="21600,21600" o:spt="75" o:preferrelative="t" path="m@4@5l@4@11@9@11@9@5xe" filled="f" stroked="f">
           <v:stroke joinstyle="miter"/>
           <v:formulas>
@@ -661,7 +661,7 @@
           <v:path o:extrusionok="f" gradientshapeok="t" o:connecttype="rect"/>
           <o:lock v:ext="edit" aspectratio="t"/>
         </v:shapetype>
-        <v:shape id="WordPictureWatermark303233094" o:spid="_x0000_s2050" type="#_x0000_t75" style="position:absolute;margin-left:0;margin-top:0;width:334.75pt;height:451.25pt;z-index:-251657216;mso-position-horizontal:center;mso-position-horizontal-relative:margin;mso-position-vertical:center;mso-position-vertical-relative:margin" o:allowincell="f">
+        <v:shape id="WordPictureWatermark303233094" o:spid="_x0000_s1026" type="#_x0000_t75" style="position:absolute;margin-left:0;margin-top:0;width:334.75pt;height:451.25pt;z-index:-251657216;mso-position-horizontal:center;mso-position-horizontal-relative:margin;mso-position-vertical:center;mso-position-vertical-relative:margin" o:allowincell="f">
           <v:imagedata r:id="rId1" o:title="logowatermark"/>
           <w10:wrap anchorx="margin" anchory="margin"/>
         </v:shape>
@@ -672,7 +672,7 @@
 </file>
 
 <file path=word/header2.xml><?xml version="1.0" encoding="utf-8"?>
-<w:hdr xmlns:wpc="http://schemas.microsoft.com/office/word/2010/wordprocessingCanvas" xmlns:cx="http://schemas.microsoft.com/office/drawing/2014/chartex" xmlns:cx1="http://schemas.microsoft.com/office/drawing/2015/9/8/chartex" xmlns:mc="http://schemas.openxmlformats.org/markup-compatibility/2006" xmlns:o="urn:schemas-microsoft-com:office:office" xmlns:r="http://schemas.openxmlformats.org/officeDocument/2006/relationships" xmlns:m="http://schemas.openxmlformats.org/officeDocument/2006/math" xmlns:v="urn:schemas-microsoft-com:vml" xmlns:wp14="http://schemas.microsoft.com/office/word/2010/wordprocessingDrawing" xmlns:wp="http://schemas.openxmlformats.org/drawingml/2006/wordprocessingDrawing" xmlns:w10="urn:schemas-microsoft-com:office:word" xmlns:w="http://schemas.openxmlformats.org/wordprocessingml/2006/main" xmlns:w14="http://schemas.microsoft.com/office/word/2010/wordml" xmlns:w15="http://schemas.microsoft.com/office/word/2012/wordml" xmlns:w16se="http://schemas.microsoft.com/office/word/2015/wordml/symex" xmlns:wpg="http://schemas.microsoft.com/office/word/2010/wordprocessingGroup" xmlns:wpi="http://schemas.microsoft.com/office/word/2010/wordprocessingInk" xmlns:wne="http://schemas.microsoft.com/office/word/2006/wordml" xmlns:wps="http://schemas.microsoft.com/office/word/2010/wordprocessingShape" mc:Ignorable="w14 w15 w16se wp14">
+<w:hdr xmlns:wpc="http://schemas.microsoft.com/office/word/2010/wordprocessingCanvas" xmlns:cx="http://schemas.microsoft.com/office/drawing/2014/chartex" xmlns:cx1="http://schemas.microsoft.com/office/drawing/2015/9/8/chartex" xmlns:cx2="http://schemas.microsoft.com/office/drawing/2015/10/21/chartex" xmlns:cx3="http://schemas.microsoft.com/office/drawing/2016/5/9/chartex" xmlns:cx4="http://schemas.microsoft.com/office/drawing/2016/5/10/chartex" xmlns:cx5="http://schemas.microsoft.com/office/drawing/2016/5/11/chartex" xmlns:cx6="http://schemas.microsoft.com/office/drawing/2016/5/12/chartex" xmlns:cx7="http://schemas.microsoft.com/office/drawing/2016/5/13/chartex" xmlns:cx8="http://schemas.microsoft.com/office/drawing/2016/5/14/chartex" xmlns:mc="http://schemas.openxmlformats.org/markup-compatibility/2006" xmlns:aink="http://schemas.microsoft.com/office/drawing/2016/ink" xmlns:am3d="http://schemas.microsoft.com/office/drawing/2017/model3d" xmlns:o="urn:schemas-microsoft-com:office:office" xmlns:oel="http://schemas.microsoft.com/office/2019/extlst" xmlns:r="http://schemas.openxmlformats.org/officeDocument/2006/relationships" xmlns:m="http://schemas.openxmlformats.org/officeDocument/2006/math" xmlns:v="urn:schemas-microsoft-com:vml" xmlns:wp14="http://schemas.microsoft.com/office/word/2010/wordprocessingDrawing" xmlns:wp="http://schemas.openxmlformats.org/drawingml/2006/wordprocessingDrawing" xmlns:w10="urn:schemas-microsoft-com:office:word" xmlns:w="http://schemas.openxmlformats.org/wordprocessingml/2006/main" xmlns:w14="http://schemas.microsoft.com/office/word/2010/wordml" xmlns:w15="http://schemas.microsoft.com/office/word/2012/wordml" xmlns:w16cex="http://schemas.microsoft.com/office/word/2018/wordml/cex" xmlns:w16cid="http://schemas.microsoft.com/office/word/2016/wordml/cid" xmlns:w16="http://schemas.microsoft.com/office/word/2018/wordml" xmlns:w16du="http://schemas.microsoft.com/office/word/2023/wordml/word16du" xmlns:w16sdtdh="http://schemas.microsoft.com/office/word/2020/wordml/sdtdatahash" xmlns:w16sdtfl="http://schemas.microsoft.com/office/word/2024/wordml/sdtformatlock" xmlns:w16se="http://schemas.microsoft.com/office/word/2015/wordml/symex" xmlns:wpg="http://schemas.microsoft.com/office/word/2010/wordprocessingGroup" xmlns:wpi="http://schemas.microsoft.com/office/word/2010/wordprocessingInk" xmlns:wne="http://schemas.microsoft.com/office/word/2006/wordml" xmlns:wps="http://schemas.microsoft.com/office/word/2010/wordprocessingShape" mc:Ignorable="w14 w15 w16se w16cid w16 w16cex w16sdtdh w16sdtfl w16du wp14">
   <w:p>
     <w:pPr>
       <w:pStyle w:val="Header"/>
@@ -687,7 +687,7 @@
         <w:lang w:eastAsia="en-IN"/>
       </w:rPr>
       <w:drawing>
-        <wp:inline distT="0" distB="0" distL="0" distR="0">
+        <wp:inline distT="0" distB="0" distL="0" distR="0" wp14:anchorId="35770E74" wp14:editId="33725581">
           <wp:extent cx="952500" cy="655955"/>
           <wp:effectExtent l="0" t="0" r="0" b="0"/>
           <wp:docPr id="1" name="Picture 1"/>
@@ -810,7 +810,7 @@
         <w:szCs w:val="20"/>
         <w:lang w:eastAsia="en-IN"/>
       </w:rPr>
-      <w:pict>
+      <w:pict w14:anchorId="4446F5C7">
         <v:shapetype id="_x0000_t75" coordsize="21600,21600" o:spt="75" o:preferrelative="t" path="m@4@5l@4@11@9@11@9@5xe" filled="f" stroked="f">
           <v:stroke joinstyle="miter"/>
           <v:formulas>
@@ -830,7 +830,7 @@
           <v:path o:extrusionok="f" gradientshapeok="t" o:connecttype="rect"/>
           <o:lock v:ext="edit" aspectratio="t"/>
         </v:shapetype>
-        <v:shape id="WordPictureWatermark303233095" o:spid="_x0000_s2051" type="#_x0000_t75" style="position:absolute;margin-left:202.5pt;margin-top:35.4pt;width:300pt;height:404.4pt;z-index:-251656192;mso-position-horizontal-relative:margin;mso-position-vertical-relative:margin" o:allowincell="f">
+        <v:shape id="WordPictureWatermark303233095" o:spid="_x0000_s1027" type="#_x0000_t75" style="position:absolute;margin-left:202.5pt;margin-top:35.4pt;width:300pt;height:404.4pt;z-index:-251656192;mso-position-horizontal-relative:margin;mso-position-vertical-relative:margin" o:allowincell="f">
           <v:imagedata r:id="rId2" o:title="logowatermark"/>
           <w10:wrap anchorx="margin" anchory="margin"/>
         </v:shape>
@@ -867,14 +867,12 @@
     <w:r>
       <w:tab/>
     </w:r>
-    <w:bookmarkStart w:id="0" w:name="_GoBack"/>
-    <w:bookmarkEnd w:id="0"/>
   </w:p>
 </w:hdr>
 </file>
 
 <file path=word/header3.xml><?xml version="1.0" encoding="utf-8"?>
-<w:hdr xmlns:wpc="http://schemas.microsoft.com/office/word/2010/wordprocessingCanvas" xmlns:cx="http://schemas.microsoft.com/office/drawing/2014/chartex" xmlns:cx1="http://schemas.microsoft.com/office/drawing/2015/9/8/chartex" xmlns:mc="http://schemas.openxmlformats.org/markup-compatibility/2006" xmlns:o="urn:schemas-microsoft-com:office:office" xmlns:r="http://schemas.openxmlformats.org/officeDocument/2006/relationships" xmlns:m="http://schemas.openxmlformats.org/officeDocument/2006/math" xmlns:v="urn:schemas-microsoft-com:vml" xmlns:wp14="http://schemas.microsoft.com/office/word/2010/wordprocessingDrawing" xmlns:wp="http://schemas.openxmlformats.org/drawingml/2006/wordprocessingDrawing" xmlns:w10="urn:schemas-microsoft-com:office:word" xmlns:w="http://schemas.openxmlformats.org/wordprocessingml/2006/main" xmlns:w14="http://schemas.microsoft.com/office/word/2010/wordml" xmlns:w15="http://schemas.microsoft.com/office/word/2012/wordml" xmlns:w16se="http://schemas.microsoft.com/office/word/2015/wordml/symex" xmlns:wpg="http://schemas.microsoft.com/office/word/2010/wordprocessingGroup" xmlns:wpi="http://schemas.microsoft.com/office/word/2010/wordprocessingInk" xmlns:wne="http://schemas.microsoft.com/office/word/2006/wordml" xmlns:wps="http://schemas.microsoft.com/office/word/2010/wordprocessingShape" mc:Ignorable="w14 w15 w16se wp14">
+<w:hdr xmlns:wpc="http://schemas.microsoft.com/office/word/2010/wordprocessingCanvas" xmlns:cx="http://schemas.microsoft.com/office/drawing/2014/chartex" xmlns:cx1="http://schemas.microsoft.com/office/drawing/2015/9/8/chartex" xmlns:cx2="http://schemas.microsoft.com/office/drawing/2015/10/21/chartex" xmlns:cx3="http://schemas.microsoft.com/office/drawing/2016/5/9/chartex" xmlns:cx4="http://schemas.microsoft.com/office/drawing/2016/5/10/chartex" xmlns:cx5="http://schemas.microsoft.com/office/drawing/2016/5/11/chartex" xmlns:cx6="http://schemas.microsoft.com/office/drawing/2016/5/12/chartex" xmlns:cx7="http://schemas.microsoft.com/office/drawing/2016/5/13/chartex" xmlns:cx8="http://schemas.microsoft.com/office/drawing/2016/5/14/chartex" xmlns:mc="http://schemas.openxmlformats.org/markup-compatibility/2006" xmlns:aink="http://schemas.microsoft.com/office/drawing/2016/ink" xmlns:am3d="http://schemas.microsoft.com/office/drawing/2017/model3d" xmlns:o="urn:schemas-microsoft-com:office:office" xmlns:oel="http://schemas.microsoft.com/office/2019/extlst" xmlns:r="http://schemas.openxmlformats.org/officeDocument/2006/relationships" xmlns:m="http://schemas.openxmlformats.org/officeDocument/2006/math" xmlns:v="urn:schemas-microsoft-com:vml" xmlns:wp14="http://schemas.microsoft.com/office/word/2010/wordprocessingDrawing" xmlns:wp="http://schemas.openxmlformats.org/drawingml/2006/wordprocessingDrawing" xmlns:w10="urn:schemas-microsoft-com:office:word" xmlns:w="http://schemas.openxmlformats.org/wordprocessingml/2006/main" xmlns:w14="http://schemas.microsoft.com/office/word/2010/wordml" xmlns:w15="http://schemas.microsoft.com/office/word/2012/wordml" xmlns:w16cex="http://schemas.microsoft.com/office/word/2018/wordml/cex" xmlns:w16cid="http://schemas.microsoft.com/office/word/2016/wordml/cid" xmlns:w16="http://schemas.microsoft.com/office/word/2018/wordml" xmlns:w16du="http://schemas.microsoft.com/office/word/2023/wordml/word16du" xmlns:w16sdtdh="http://schemas.microsoft.com/office/word/2020/wordml/sdtdatahash" xmlns:w16sdtfl="http://schemas.microsoft.com/office/word/2024/wordml/sdtformatlock" xmlns:w16se="http://schemas.microsoft.com/office/word/2015/wordml/symex" xmlns:wpg="http://schemas.microsoft.com/office/word/2010/wordprocessingGroup" xmlns:wpi="http://schemas.microsoft.com/office/word/2010/wordprocessingInk" xmlns:wne="http://schemas.microsoft.com/office/word/2006/wordml" xmlns:wps="http://schemas.microsoft.com/office/word/2010/wordprocessingShape" mc:Ignorable="w14 w15 w16se w16cid w16 w16cex w16sdtdh w16sdtfl w16du wp14">
   <w:p>
     <w:pPr>
       <w:pStyle w:val="Header"/>
@@ -884,7 +882,7 @@
         <w:noProof/>
         <w:lang w:eastAsia="en-IN"/>
       </w:rPr>
-      <w:pict>
+      <w:pict w14:anchorId="714FAACE">
         <v:shapetype id="_x0000_t75" coordsize="21600,21600" o:spt="75" o:preferrelative="t" path="m@4@5l@4@11@9@11@9@5xe" filled="f" stroked="f">
           <v:stroke joinstyle="miter"/>
           <v:formulas>
@@ -904,7 +902,7 @@
           <v:path o:extrusionok="f" gradientshapeok="t" o:connecttype="rect"/>
           <o:lock v:ext="edit" aspectratio="t"/>
         </v:shapetype>
-        <v:shape id="WordPictureWatermark303233093" o:spid="_x0000_s2049" type="#_x0000_t75" style="position:absolute;margin-left:0;margin-top:0;width:334.75pt;height:451.25pt;z-index:-251658240;mso-position-horizontal:center;mso-position-horizontal-relative:margin;mso-position-vertical:center;mso-position-vertical-relative:margin" o:allowincell="f">
+        <v:shape id="WordPictureWatermark303233093" o:spid="_x0000_s1025" type="#_x0000_t75" style="position:absolute;margin-left:0;margin-top:0;width:334.75pt;height:451.25pt;z-index:-251658240;mso-position-horizontal:center;mso-position-horizontal-relative:margin;mso-position-vertical:center;mso-position-vertical-relative:margin" o:allowincell="f">
           <v:imagedata r:id="rId1" o:title="logowatermark"/>
           <w10:wrap anchorx="margin" anchory="margin"/>
         </v:shape>
@@ -915,7 +913,7 @@
 </file>
 
 <file path=word/styles.xml><?xml version="1.0" encoding="utf-8"?>
-<w:styles xmlns:mc="http://schemas.openxmlformats.org/markup-compatibility/2006" xmlns:r="http://schemas.openxmlformats.org/officeDocument/2006/relationships" xmlns:w="http://schemas.openxmlformats.org/wordprocessingml/2006/main" xmlns:w14="http://schemas.microsoft.com/office/word/2010/wordml" xmlns:w15="http://schemas.microsoft.com/office/word/2012/wordml" xmlns:w16se="http://schemas.microsoft.com/office/word/2015/wordml/symex" mc:Ignorable="w14 w15 w16se">
+<w:styles xmlns:mc="http://schemas.openxmlformats.org/markup-compatibility/2006" xmlns:r="http://schemas.openxmlformats.org/officeDocument/2006/relationships" xmlns:w="http://schemas.openxmlformats.org/wordprocessingml/2006/main" xmlns:w14="http://schemas.microsoft.com/office/word/2010/wordml" xmlns:w15="http://schemas.microsoft.com/office/word/2012/wordml" xmlns:w16cex="http://schemas.microsoft.com/office/word/2018/wordml/cex" xmlns:w16cid="http://schemas.microsoft.com/office/word/2016/wordml/cid" xmlns:w16="http://schemas.microsoft.com/office/word/2018/wordml" xmlns:w16du="http://schemas.microsoft.com/office/word/2023/wordml/word16du" xmlns:w16sdtdh="http://schemas.microsoft.com/office/word/2020/wordml/sdtdatahash" xmlns:w16sdtfl="http://schemas.microsoft.com/office/word/2024/wordml/sdtformatlock" xmlns:w16se="http://schemas.microsoft.com/office/word/2015/wordml/symex" mc:Ignorable="w14 w15 w16se w16cid w16 w16cex w16sdtdh w16sdtfl w16du">
   <w:docDefaults>
     <w:rPrDefault>
       <w:rPr>
@@ -931,7 +929,7 @@
       </w:pPr>
     </w:pPrDefault>
   </w:docDefaults>
-  <w:latentStyles w:defLockedState="0" w:defUIPriority="99" w:defSemiHidden="0" w:defUnhideWhenUsed="0" w:defQFormat="0" w:count="371">
+  <w:latentStyles w:defLockedState="0" w:defUIPriority="99" w:defSemiHidden="0" w:defUnhideWhenUsed="0" w:defQFormat="0" w:count="376">
     <w:lsdException w:name="Normal" w:uiPriority="0" w:qFormat="1"/>
     <w:lsdException w:name="heading 1" w:uiPriority="9" w:qFormat="1"/>
     <w:lsdException w:name="heading 2" w:semiHidden="1" w:uiPriority="9" w:unhideWhenUsed="1" w:qFormat="1"/>
@@ -1303,6 +1301,11 @@
     <w:lsdException w:name="List Table 5 Dark Accent 6" w:uiPriority="50"/>
     <w:lsdException w:name="List Table 6 Colorful Accent 6" w:uiPriority="51"/>
     <w:lsdException w:name="List Table 7 Colorful Accent 6" w:uiPriority="52"/>
+    <w:lsdException w:name="Mention" w:semiHidden="1" w:unhideWhenUsed="1"/>
+    <w:lsdException w:name="Smart Hyperlink" w:semiHidden="1" w:unhideWhenUsed="1"/>
+    <w:lsdException w:name="Hashtag" w:semiHidden="1" w:unhideWhenUsed="1"/>
+    <w:lsdException w:name="Unresolved Mention" w:semiHidden="1" w:unhideWhenUsed="1"/>
+    <w:lsdException w:name="Smart Link" w:semiHidden="1" w:unhideWhenUsed="1"/>
   </w:latentStyles>
   <w:style w:type="paragraph" w:default="1" w:styleId="Normal">
     <w:name w:val="Normal"/>

</xml_diff>

<commit_message>
upcoming property report pdf download fix
</commit_message>
<xml_diff>
--- a/zoy-admin-server/src/main/resources/templates/upComingPotentialPropertyReport.docx
+++ b/zoy-admin-server/src/main/resources/templates/upComingPotentialPropertyReport.docx
@@ -1,35 +1,33 @@
 
 <file path=word/document.xml><?xml version="1.0" encoding="utf-8"?>
-<w:document xmlns:wpc="http://schemas.microsoft.com/office/word/2010/wordprocessingCanvas" xmlns:cx="http://schemas.microsoft.com/office/drawing/2014/chartex" xmlns:cx1="http://schemas.microsoft.com/office/drawing/2015/9/8/chartex" xmlns:cx2="http://schemas.microsoft.com/office/drawing/2015/10/21/chartex" xmlns:cx3="http://schemas.microsoft.com/office/drawing/2016/5/9/chartex" xmlns:cx4="http://schemas.microsoft.com/office/drawing/2016/5/10/chartex" xmlns:cx5="http://schemas.microsoft.com/office/drawing/2016/5/11/chartex" xmlns:cx6="http://schemas.microsoft.com/office/drawing/2016/5/12/chartex" xmlns:cx7="http://schemas.microsoft.com/office/drawing/2016/5/13/chartex" xmlns:cx8="http://schemas.microsoft.com/office/drawing/2016/5/14/chartex" xmlns:mc="http://schemas.openxmlformats.org/markup-compatibility/2006" xmlns:aink="http://schemas.microsoft.com/office/drawing/2016/ink" xmlns:am3d="http://schemas.microsoft.com/office/drawing/2017/model3d" xmlns:o="urn:schemas-microsoft-com:office:office" xmlns:oel="http://schemas.microsoft.com/office/2019/extlst" xmlns:r="http://schemas.openxmlformats.org/officeDocument/2006/relationships" xmlns:m="http://schemas.openxmlformats.org/officeDocument/2006/math" xmlns:v="urn:schemas-microsoft-com:vml" xmlns:wp14="http://schemas.microsoft.com/office/word/2010/wordprocessingDrawing" xmlns:wp="http://schemas.openxmlformats.org/drawingml/2006/wordprocessingDrawing" xmlns:w10="urn:schemas-microsoft-com:office:word" xmlns:w="http://schemas.openxmlformats.org/wordprocessingml/2006/main" xmlns:w14="http://schemas.microsoft.com/office/word/2010/wordml" xmlns:w15="http://schemas.microsoft.com/office/word/2012/wordml" xmlns:w16cex="http://schemas.microsoft.com/office/word/2018/wordml/cex" xmlns:w16cid="http://schemas.microsoft.com/office/word/2016/wordml/cid" xmlns:w16="http://schemas.microsoft.com/office/word/2018/wordml" xmlns:w16du="http://schemas.microsoft.com/office/word/2023/wordml/word16du" xmlns:w16sdtdh="http://schemas.microsoft.com/office/word/2020/wordml/sdtdatahash" xmlns:w16sdtfl="http://schemas.microsoft.com/office/word/2024/wordml/sdtformatlock" xmlns:w16se="http://schemas.microsoft.com/office/word/2015/wordml/symex" xmlns:wpg="http://schemas.microsoft.com/office/word/2010/wordprocessingGroup" xmlns:wpi="http://schemas.microsoft.com/office/word/2010/wordprocessingInk" xmlns:wne="http://schemas.microsoft.com/office/word/2006/wordml" xmlns:wps="http://schemas.microsoft.com/office/word/2010/wordprocessingShape" mc:Ignorable="w14 w15 w16se w16cid w16 w16cex w16sdtdh w16sdtfl w16du wp14">
+<w:document xmlns:wpc="http://schemas.microsoft.com/office/word/2010/wordprocessingCanvas" xmlns:cx="http://schemas.microsoft.com/office/drawing/2014/chartex" xmlns:cx1="http://schemas.microsoft.com/office/drawing/2015/9/8/chartex" xmlns:mc="http://schemas.openxmlformats.org/markup-compatibility/2006" xmlns:o="urn:schemas-microsoft-com:office:office" xmlns:r="http://schemas.openxmlformats.org/officeDocument/2006/relationships" xmlns:m="http://schemas.openxmlformats.org/officeDocument/2006/math" xmlns:v="urn:schemas-microsoft-com:vml" xmlns:wp14="http://schemas.microsoft.com/office/word/2010/wordprocessingDrawing" xmlns:wp="http://schemas.openxmlformats.org/drawingml/2006/wordprocessingDrawing" xmlns:w10="urn:schemas-microsoft-com:office:word" xmlns:w="http://schemas.openxmlformats.org/wordprocessingml/2006/main" xmlns:w14="http://schemas.microsoft.com/office/word/2010/wordml" xmlns:w15="http://schemas.microsoft.com/office/word/2012/wordml" xmlns:w16se="http://schemas.microsoft.com/office/word/2015/wordml/symex" xmlns:wpg="http://schemas.microsoft.com/office/word/2010/wordprocessingGroup" xmlns:wpi="http://schemas.microsoft.com/office/word/2010/wordprocessingInk" xmlns:wne="http://schemas.microsoft.com/office/word/2006/wordml" xmlns:wps="http://schemas.microsoft.com/office/word/2010/wordprocessingShape" mc:Ignorable="w14 w15 w16se wp14">
   <w:body>
     <w:tbl>
       <w:tblPr>
         <w:tblStyle w:val="TableGrid"/>
         <w:tblpPr w:leftFromText="180" w:rightFromText="180" w:vertAnchor="text" w:horzAnchor="margin" w:tblpXSpec="center" w:tblpY="281"/>
-        <w:tblW w:w="12980" w:type="dxa"/>
+        <w:tblW w:w="9776" w:type="dxa"/>
         <w:tblLayout w:type="fixed"/>
         <w:tblLook w:val="04A0" w:firstRow="1" w:lastRow="0" w:firstColumn="1" w:lastColumn="0" w:noHBand="0" w:noVBand="1"/>
       </w:tblPr>
       <w:tblGrid>
-        <w:gridCol w:w="2016"/>
-        <w:gridCol w:w="2359"/>
-        <w:gridCol w:w="2527"/>
-        <w:gridCol w:w="2190"/>
-        <w:gridCol w:w="3888"/>
+        <w:gridCol w:w="1844"/>
+        <w:gridCol w:w="1553"/>
+        <w:gridCol w:w="2274"/>
+        <w:gridCol w:w="2121"/>
+        <w:gridCol w:w="1984"/>
       </w:tblGrid>
       <w:tr>
-        <w:trPr>
-          <w:trHeight w:val="426"/>
-        </w:trPr>
         <w:tc>
           <w:tcPr>
-            <w:tcW w:w="2016" w:type="dxa"/>
+            <w:tcW w:w="1844" w:type="dxa"/>
             <w:vAlign w:val="center"/>
           </w:tcPr>
           <w:p>
             <w:pPr>
               <w:jc w:val="center"/>
               <w:rPr>
+                <w:rFonts w:ascii="Consolas" w:hAnsi="Consolas"/>
                 <w:b/>
                 <w:sz w:val="18"/>
                 <w:szCs w:val="18"/>
@@ -37,26 +35,38 @@
             </w:pPr>
             <w:r>
               <w:rPr>
-                <w:rFonts w:ascii="Consolas" w:hAnsi="Consolas"/>
+                <w:rFonts w:ascii="Consolas" w:hAnsi="Consolas" w:cs="Calibri"/>
                 <w:b/>
                 <w:color w:val="000000"/>
                 <w:sz w:val="18"/>
                 <w:szCs w:val="18"/>
                 <w:shd w:val="clear" w:color="auto" w:fill="FFFFFF"/>
               </w:rPr>
-              <w:t>Owner Full Name</w:t>
+              <w:t xml:space="preserve">Owner Full </w:t>
+            </w:r>
+            <w:r>
+              <w:rPr>
+                <w:rFonts w:ascii="Consolas" w:hAnsi="Consolas" w:cs="Calibri"/>
+                <w:b/>
+                <w:color w:val="000000"/>
+                <w:sz w:val="18"/>
+                <w:szCs w:val="18"/>
+                <w:shd w:val="clear" w:color="auto" w:fill="FFFFFF"/>
+              </w:rPr>
+              <w:t>Name</w:t>
             </w:r>
           </w:p>
         </w:tc>
         <w:tc>
           <w:tcPr>
-            <w:tcW w:w="2359" w:type="dxa"/>
+            <w:tcW w:w="1553" w:type="dxa"/>
             <w:vAlign w:val="center"/>
           </w:tcPr>
           <w:p>
             <w:pPr>
               <w:jc w:val="center"/>
               <w:rPr>
+                <w:rFonts w:ascii="Consolas" w:hAnsi="Consolas"/>
                 <w:b/>
                 <w:sz w:val="18"/>
                 <w:szCs w:val="18"/>
@@ -64,26 +74,27 @@
             </w:pPr>
             <w:r>
               <w:rPr>
-                <w:rFonts w:ascii="Consolas" w:hAnsi="Consolas"/>
+                <w:rFonts w:ascii="Consolas" w:hAnsi="Consolas" w:cs="Calibri"/>
                 <w:b/>
-                <w:color w:val="000000"/>
+                <w:color w:val="242424"/>
                 <w:sz w:val="18"/>
                 <w:szCs w:val="18"/>
                 <w:shd w:val="clear" w:color="auto" w:fill="FFFFFF"/>
               </w:rPr>
-              <w:t xml:space="preserve"> Property Name </w:t>
+              <w:t>Property Name</w:t>
             </w:r>
           </w:p>
         </w:tc>
         <w:tc>
           <w:tcPr>
-            <w:tcW w:w="2527" w:type="dxa"/>
+            <w:tcW w:w="2274" w:type="dxa"/>
             <w:vAlign w:val="center"/>
           </w:tcPr>
           <w:p>
             <w:pPr>
               <w:jc w:val="center"/>
               <w:rPr>
+                <w:rFonts w:ascii="Consolas" w:hAnsi="Consolas"/>
                 <w:b/>
                 <w:sz w:val="18"/>
                 <w:szCs w:val="18"/>
@@ -91,48 +102,54 @@
             </w:pPr>
             <w:r>
               <w:rPr>
-                <w:rFonts w:ascii="Consolas" w:hAnsi="Consolas"/>
+                <w:rFonts w:ascii="Consolas" w:hAnsi="Consolas" w:cs="Calibri"/>
                 <w:b/>
-                <w:color w:val="000000"/>
+                <w:color w:val="242424"/>
                 <w:sz w:val="18"/>
                 <w:szCs w:val="18"/>
                 <w:shd w:val="clear" w:color="auto" w:fill="FFFFFF"/>
               </w:rPr>
-              <w:t>Owner</w:t>
-            </w:r>
-            <w:r>
-              <w:rPr>
-                <w:rFonts w:ascii="Consolas" w:hAnsi="Consolas"/>
-                <w:b/>
-                <w:color w:val="000000"/>
-                <w:sz w:val="18"/>
-                <w:szCs w:val="18"/>
-                <w:shd w:val="clear" w:color="auto" w:fill="FFFFFF"/>
-              </w:rPr>
-              <w:t xml:space="preserve"> </w:t>
-            </w:r>
-            <w:r>
-              <w:rPr>
-                <w:rFonts w:ascii="Consolas" w:hAnsi="Consolas"/>
-                <w:b/>
-                <w:color w:val="000000"/>
-                <w:sz w:val="18"/>
-                <w:szCs w:val="18"/>
-                <w:shd w:val="clear" w:color="auto" w:fill="FFFFFF"/>
-              </w:rPr>
-              <w:t>contact number</w:t>
+              <w:t>Owner contact number</w:t>
             </w:r>
           </w:p>
         </w:tc>
         <w:tc>
           <w:tcPr>
-            <w:tcW w:w="2190" w:type="dxa"/>
+            <w:tcW w:w="2121" w:type="dxa"/>
+            <w:vAlign w:val="center"/>
+          </w:tcPr>
+          <w:p>
+            <w:pPr>
+              <w:rPr>
+                <w:rFonts w:ascii="Consolas" w:hAnsi="Consolas"/>
+                <w:b/>
+                <w:sz w:val="18"/>
+                <w:szCs w:val="18"/>
+              </w:rPr>
+            </w:pPr>
+            <w:r>
+              <w:rPr>
+                <w:rFonts w:ascii="Consolas" w:hAnsi="Consolas" w:cs="Calibri"/>
+                <w:b/>
+                <w:color w:val="242424"/>
+                <w:sz w:val="18"/>
+                <w:szCs w:val="18"/>
+                <w:shd w:val="clear" w:color="auto" w:fill="FFFFFF"/>
+              </w:rPr>
+              <w:t>Owner Email Address</w:t>
+            </w:r>
+          </w:p>
+        </w:tc>
+        <w:tc>
+          <w:tcPr>
+            <w:tcW w:w="1984" w:type="dxa"/>
             <w:vAlign w:val="center"/>
           </w:tcPr>
           <w:p>
             <w:pPr>
               <w:jc w:val="center"/>
               <w:rPr>
+                <w:rFonts w:ascii="Consolas" w:hAnsi="Consolas"/>
                 <w:b/>
                 <w:sz w:val="18"/>
                 <w:szCs w:val="18"/>
@@ -140,63 +157,25 @@
             </w:pPr>
             <w:r>
               <w:rPr>
-                <w:rFonts w:ascii="Consolas" w:hAnsi="Consolas"/>
+                <w:rFonts w:ascii="Consolas" w:hAnsi="Consolas" w:cs="Calibri"/>
                 <w:b/>
-                <w:color w:val="000000"/>
+                <w:color w:val="242424"/>
                 <w:sz w:val="18"/>
                 <w:szCs w:val="18"/>
                 <w:shd w:val="clear" w:color="auto" w:fill="FFFFFF"/>
               </w:rPr>
-              <w:t>Owner Email Address</w:t>
-            </w:r>
-          </w:p>
-        </w:tc>
-        <w:tc>
-          <w:tcPr>
-            <w:tcW w:w="3888" w:type="dxa"/>
-            <w:vAlign w:val="center"/>
-          </w:tcPr>
-          <w:p>
-            <w:pPr>
-              <w:jc w:val="center"/>
-              <w:rPr>
-                <w:b/>
-                <w:sz w:val="18"/>
-                <w:szCs w:val="18"/>
-              </w:rPr>
-            </w:pPr>
-            <w:r>
-              <w:rPr>
-                <w:rFonts w:ascii="Consolas" w:hAnsi="Consolas"/>
-                <w:b/>
-                <w:color w:val="000000"/>
-                <w:sz w:val="18"/>
-                <w:szCs w:val="18"/>
-                <w:shd w:val="clear" w:color="auto" w:fill="FFFFFF"/>
-              </w:rPr>
               <w:t>Property Address</w:t>
-            </w:r>
-            <w:r>
-              <w:rPr>
-                <w:rFonts w:ascii="Consolas" w:hAnsi="Consolas"/>
-                <w:b/>
-                <w:color w:val="000000"/>
-                <w:sz w:val="18"/>
-                <w:szCs w:val="18"/>
-                <w:shd w:val="clear" w:color="auto" w:fill="FFFFFF"/>
-              </w:rPr>
-              <w:t xml:space="preserve"> </w:t>
             </w:r>
           </w:p>
         </w:tc>
       </w:tr>
       <w:tr>
         <w:trPr>
-          <w:trHeight w:val="344"/>
+          <w:trHeight w:val="907"/>
         </w:trPr>
         <w:tc>
           <w:tcPr>
-            <w:tcW w:w="2016" w:type="dxa"/>
+            <w:tcW w:w="1844" w:type="dxa"/>
             <w:vAlign w:val="center"/>
           </w:tcPr>
           <w:p>
@@ -238,55 +217,7 @@
         </w:tc>
         <w:tc>
           <w:tcPr>
-            <w:tcW w:w="2359" w:type="dxa"/>
-            <w:vAlign w:val="center"/>
-          </w:tcPr>
-          <w:p>
-            <w:pPr>
-              <w:pStyle w:val="NormalWeb"/>
-              <w:shd w:val="clear" w:color="auto" w:fill="FFFFFF"/>
-              <w:jc w:val="center"/>
-              <w:rPr>
-                <w:rFonts w:ascii="Segoe UI" w:hAnsi="Segoe UI" w:cs="Segoe UI"/>
-                <w:color w:val="000000"/>
-                <w:sz w:val="12"/>
-                <w:szCs w:val="12"/>
-              </w:rPr>
-            </w:pPr>
-            <w:r>
-              <w:rPr>
-                <w:rFonts w:ascii="Segoe UI" w:hAnsi="Segoe UI" w:cs="Segoe UI"/>
-                <w:color w:val="000000"/>
-                <w:sz w:val="12"/>
-                <w:szCs w:val="12"/>
-              </w:rPr>
-              <w:t>${</w:t>
-            </w:r>
-            <w:proofErr w:type="spellStart"/>
-            <w:r>
-              <w:rPr>
-                <w:rFonts w:ascii="Segoe UI" w:hAnsi="Segoe UI" w:cs="Segoe UI"/>
-                <w:color w:val="000000"/>
-                <w:sz w:val="12"/>
-                <w:szCs w:val="12"/>
-              </w:rPr>
-              <w:t>propertyName</w:t>
-            </w:r>
-            <w:proofErr w:type="spellEnd"/>
-            <w:r>
-              <w:rPr>
-                <w:rFonts w:ascii="Segoe UI" w:hAnsi="Segoe UI" w:cs="Segoe UI"/>
-                <w:color w:val="000000"/>
-                <w:sz w:val="12"/>
-                <w:szCs w:val="12"/>
-              </w:rPr>
-              <w:t>}</w:t>
-            </w:r>
-          </w:p>
-        </w:tc>
-        <w:tc>
-          <w:tcPr>
-            <w:tcW w:w="2527" w:type="dxa"/>
+            <w:tcW w:w="1553" w:type="dxa"/>
             <w:vAlign w:val="center"/>
           </w:tcPr>
           <w:p>
@@ -302,22 +233,17 @@
                 <w:sz w:val="12"/>
                 <w:szCs w:val="12"/>
               </w:rPr>
-              <w:t>$</w:t>
-            </w:r>
-            <w:r>
-              <w:rPr>
-                <w:sz w:val="12"/>
-                <w:szCs w:val="12"/>
-              </w:rPr>
-              <w:t>{</w:t>
+              <w:t>${</w:t>
             </w:r>
             <w:proofErr w:type="spellStart"/>
             <w:r>
               <w:rPr>
-                <w:sz w:val="12"/>
-                <w:szCs w:val="12"/>
-              </w:rPr>
-              <w:t>contactNumber</w:t>
+                <w:rFonts w:ascii="Segoe UI" w:hAnsi="Segoe UI" w:cs="Segoe UI"/>
+                <w:color w:val="000000"/>
+                <w:sz w:val="12"/>
+                <w:szCs w:val="12"/>
+              </w:rPr>
+              <w:t>propertyName</w:t>
             </w:r>
             <w:proofErr w:type="spellEnd"/>
             <w:r>
@@ -331,7 +257,7 @@
         </w:tc>
         <w:tc>
           <w:tcPr>
-            <w:tcW w:w="2190" w:type="dxa"/>
+            <w:tcW w:w="2274" w:type="dxa"/>
             <w:vAlign w:val="center"/>
           </w:tcPr>
           <w:p>
@@ -347,8 +273,17 @@
                 <w:sz w:val="12"/>
                 <w:szCs w:val="12"/>
               </w:rPr>
-              <w:t>${email</w:t>
-            </w:r>
+              <w:t>${</w:t>
+            </w:r>
+            <w:proofErr w:type="spellStart"/>
+            <w:r>
+              <w:rPr>
+                <w:sz w:val="12"/>
+                <w:szCs w:val="12"/>
+              </w:rPr>
+              <w:t>contactNumber</w:t>
+            </w:r>
+            <w:proofErr w:type="spellEnd"/>
             <w:r>
               <w:rPr>
                 <w:sz w:val="12"/>
@@ -360,7 +295,7 @@
         </w:tc>
         <w:tc>
           <w:tcPr>
-            <w:tcW w:w="3888" w:type="dxa"/>
+            <w:tcW w:w="2121" w:type="dxa"/>
             <w:vAlign w:val="center"/>
           </w:tcPr>
           <w:p>
@@ -376,7 +311,50 @@
                 <w:sz w:val="12"/>
                 <w:szCs w:val="12"/>
               </w:rPr>
-              <w:t>${address</w:t>
+              <w:t>${</w:t>
+            </w:r>
+            <w:r>
+              <w:rPr>
+                <w:sz w:val="12"/>
+                <w:szCs w:val="12"/>
+              </w:rPr>
+              <w:t>email</w:t>
+            </w:r>
+            <w:r>
+              <w:rPr>
+                <w:sz w:val="12"/>
+                <w:szCs w:val="12"/>
+              </w:rPr>
+              <w:t>}</w:t>
+            </w:r>
+          </w:p>
+        </w:tc>
+        <w:tc>
+          <w:tcPr>
+            <w:tcW w:w="1984" w:type="dxa"/>
+            <w:vAlign w:val="center"/>
+          </w:tcPr>
+          <w:p>
+            <w:pPr>
+              <w:jc w:val="center"/>
+              <w:rPr>
+                <w:sz w:val="12"/>
+                <w:szCs w:val="12"/>
+              </w:rPr>
+            </w:pPr>
+            <w:r>
+              <w:rPr>
+                <w:sz w:val="12"/>
+                <w:szCs w:val="12"/>
+              </w:rPr>
+              <w:t>${</w:t>
+            </w:r>
+            <w:r>
+              <w:rPr>
+                <w:sz w:val="12"/>
+                <w:szCs w:val="12"/>
+              </w:rPr>
+              <w:t>address</w:t>
             </w:r>
             <w:r>
               <w:rPr>
@@ -407,7 +385,7 @@
 </file>
 
 <file path=word/endnotes.xml><?xml version="1.0" encoding="utf-8"?>
-<w:endnotes xmlns:wpc="http://schemas.microsoft.com/office/word/2010/wordprocessingCanvas" xmlns:cx="http://schemas.microsoft.com/office/drawing/2014/chartex" xmlns:cx1="http://schemas.microsoft.com/office/drawing/2015/9/8/chartex" xmlns:cx2="http://schemas.microsoft.com/office/drawing/2015/10/21/chartex" xmlns:cx3="http://schemas.microsoft.com/office/drawing/2016/5/9/chartex" xmlns:cx4="http://schemas.microsoft.com/office/drawing/2016/5/10/chartex" xmlns:cx5="http://schemas.microsoft.com/office/drawing/2016/5/11/chartex" xmlns:cx6="http://schemas.microsoft.com/office/drawing/2016/5/12/chartex" xmlns:cx7="http://schemas.microsoft.com/office/drawing/2016/5/13/chartex" xmlns:cx8="http://schemas.microsoft.com/office/drawing/2016/5/14/chartex" xmlns:mc="http://schemas.openxmlformats.org/markup-compatibility/2006" xmlns:aink="http://schemas.microsoft.com/office/drawing/2016/ink" xmlns:am3d="http://schemas.microsoft.com/office/drawing/2017/model3d" xmlns:o="urn:schemas-microsoft-com:office:office" xmlns:oel="http://schemas.microsoft.com/office/2019/extlst" xmlns:r="http://schemas.openxmlformats.org/officeDocument/2006/relationships" xmlns:m="http://schemas.openxmlformats.org/officeDocument/2006/math" xmlns:v="urn:schemas-microsoft-com:vml" xmlns:wp14="http://schemas.microsoft.com/office/word/2010/wordprocessingDrawing" xmlns:wp="http://schemas.openxmlformats.org/drawingml/2006/wordprocessingDrawing" xmlns:w10="urn:schemas-microsoft-com:office:word" xmlns:w="http://schemas.openxmlformats.org/wordprocessingml/2006/main" xmlns:w14="http://schemas.microsoft.com/office/word/2010/wordml" xmlns:w15="http://schemas.microsoft.com/office/word/2012/wordml" xmlns:w16cex="http://schemas.microsoft.com/office/word/2018/wordml/cex" xmlns:w16cid="http://schemas.microsoft.com/office/word/2016/wordml/cid" xmlns:w16="http://schemas.microsoft.com/office/word/2018/wordml" xmlns:w16du="http://schemas.microsoft.com/office/word/2023/wordml/word16du" xmlns:w16sdtdh="http://schemas.microsoft.com/office/word/2020/wordml/sdtdatahash" xmlns:w16sdtfl="http://schemas.microsoft.com/office/word/2024/wordml/sdtformatlock" xmlns:w16se="http://schemas.microsoft.com/office/word/2015/wordml/symex" xmlns:wpg="http://schemas.microsoft.com/office/word/2010/wordprocessingGroup" xmlns:wpi="http://schemas.microsoft.com/office/word/2010/wordprocessingInk" xmlns:wne="http://schemas.microsoft.com/office/word/2006/wordml" xmlns:wps="http://schemas.microsoft.com/office/word/2010/wordprocessingShape" mc:Ignorable="w14 w15 w16se w16cid w16 w16cex w16sdtdh w16sdtfl w16du wp14">
+<w:endnotes xmlns:wpc="http://schemas.microsoft.com/office/word/2010/wordprocessingCanvas" xmlns:cx="http://schemas.microsoft.com/office/drawing/2014/chartex" xmlns:cx1="http://schemas.microsoft.com/office/drawing/2015/9/8/chartex" xmlns:mc="http://schemas.openxmlformats.org/markup-compatibility/2006" xmlns:o="urn:schemas-microsoft-com:office:office" xmlns:r="http://schemas.openxmlformats.org/officeDocument/2006/relationships" xmlns:m="http://schemas.openxmlformats.org/officeDocument/2006/math" xmlns:v="urn:schemas-microsoft-com:vml" xmlns:wp14="http://schemas.microsoft.com/office/word/2010/wordprocessingDrawing" xmlns:wp="http://schemas.openxmlformats.org/drawingml/2006/wordprocessingDrawing" xmlns:w10="urn:schemas-microsoft-com:office:word" xmlns:w="http://schemas.openxmlformats.org/wordprocessingml/2006/main" xmlns:w14="http://schemas.microsoft.com/office/word/2010/wordml" xmlns:w15="http://schemas.microsoft.com/office/word/2012/wordml" xmlns:w16se="http://schemas.microsoft.com/office/word/2015/wordml/symex" xmlns:wpg="http://schemas.microsoft.com/office/word/2010/wordprocessingGroup" xmlns:wpi="http://schemas.microsoft.com/office/word/2010/wordprocessingInk" xmlns:wne="http://schemas.microsoft.com/office/word/2006/wordml" xmlns:wps="http://schemas.microsoft.com/office/word/2010/wordprocessingShape" mc:Ignorable="w14 w15 w16se wp14">
   <w:endnote w:type="separator" w:id="-1">
     <w:p>
       <w:pPr>
@@ -432,7 +410,7 @@
 </file>
 
 <file path=word/footer1.xml><?xml version="1.0" encoding="utf-8"?>
-<w:ftr xmlns:wpc="http://schemas.microsoft.com/office/word/2010/wordprocessingCanvas" xmlns:cx="http://schemas.microsoft.com/office/drawing/2014/chartex" xmlns:cx1="http://schemas.microsoft.com/office/drawing/2015/9/8/chartex" xmlns:cx2="http://schemas.microsoft.com/office/drawing/2015/10/21/chartex" xmlns:cx3="http://schemas.microsoft.com/office/drawing/2016/5/9/chartex" xmlns:cx4="http://schemas.microsoft.com/office/drawing/2016/5/10/chartex" xmlns:cx5="http://schemas.microsoft.com/office/drawing/2016/5/11/chartex" xmlns:cx6="http://schemas.microsoft.com/office/drawing/2016/5/12/chartex" xmlns:cx7="http://schemas.microsoft.com/office/drawing/2016/5/13/chartex" xmlns:cx8="http://schemas.microsoft.com/office/drawing/2016/5/14/chartex" xmlns:mc="http://schemas.openxmlformats.org/markup-compatibility/2006" xmlns:aink="http://schemas.microsoft.com/office/drawing/2016/ink" xmlns:am3d="http://schemas.microsoft.com/office/drawing/2017/model3d" xmlns:o="urn:schemas-microsoft-com:office:office" xmlns:oel="http://schemas.microsoft.com/office/2019/extlst" xmlns:r="http://schemas.openxmlformats.org/officeDocument/2006/relationships" xmlns:m="http://schemas.openxmlformats.org/officeDocument/2006/math" xmlns:v="urn:schemas-microsoft-com:vml" xmlns:wp14="http://schemas.microsoft.com/office/word/2010/wordprocessingDrawing" xmlns:wp="http://schemas.openxmlformats.org/drawingml/2006/wordprocessingDrawing" xmlns:w10="urn:schemas-microsoft-com:office:word" xmlns:w="http://schemas.openxmlformats.org/wordprocessingml/2006/main" xmlns:w14="http://schemas.microsoft.com/office/word/2010/wordml" xmlns:w15="http://schemas.microsoft.com/office/word/2012/wordml" xmlns:w16cex="http://schemas.microsoft.com/office/word/2018/wordml/cex" xmlns:w16cid="http://schemas.microsoft.com/office/word/2016/wordml/cid" xmlns:w16="http://schemas.microsoft.com/office/word/2018/wordml" xmlns:w16du="http://schemas.microsoft.com/office/word/2023/wordml/word16du" xmlns:w16sdtdh="http://schemas.microsoft.com/office/word/2020/wordml/sdtdatahash" xmlns:w16sdtfl="http://schemas.microsoft.com/office/word/2024/wordml/sdtformatlock" xmlns:w16se="http://schemas.microsoft.com/office/word/2015/wordml/symex" xmlns:wpg="http://schemas.microsoft.com/office/word/2010/wordprocessingGroup" xmlns:wpi="http://schemas.microsoft.com/office/word/2010/wordprocessingInk" xmlns:wne="http://schemas.microsoft.com/office/word/2006/wordml" xmlns:wps="http://schemas.microsoft.com/office/word/2010/wordprocessingShape" mc:Ignorable="w14 w15 w16se w16cid w16 w16cex w16sdtdh w16sdtfl w16du wp14">
+<w:ftr xmlns:wpc="http://schemas.microsoft.com/office/word/2010/wordprocessingCanvas" xmlns:cx="http://schemas.microsoft.com/office/drawing/2014/chartex" xmlns:cx1="http://schemas.microsoft.com/office/drawing/2015/9/8/chartex" xmlns:mc="http://schemas.openxmlformats.org/markup-compatibility/2006" xmlns:o="urn:schemas-microsoft-com:office:office" xmlns:r="http://schemas.openxmlformats.org/officeDocument/2006/relationships" xmlns:m="http://schemas.openxmlformats.org/officeDocument/2006/math" xmlns:v="urn:schemas-microsoft-com:vml" xmlns:wp14="http://schemas.microsoft.com/office/word/2010/wordprocessingDrawing" xmlns:wp="http://schemas.openxmlformats.org/drawingml/2006/wordprocessingDrawing" xmlns:w10="urn:schemas-microsoft-com:office:word" xmlns:w="http://schemas.openxmlformats.org/wordprocessingml/2006/main" xmlns:w14="http://schemas.microsoft.com/office/word/2010/wordml" xmlns:w15="http://schemas.microsoft.com/office/word/2012/wordml" xmlns:w16se="http://schemas.microsoft.com/office/word/2015/wordml/symex" xmlns:wpg="http://schemas.microsoft.com/office/word/2010/wordprocessingGroup" xmlns:wpi="http://schemas.microsoft.com/office/word/2010/wordprocessingInk" xmlns:wne="http://schemas.microsoft.com/office/word/2006/wordml" xmlns:wps="http://schemas.microsoft.com/office/word/2010/wordprocessingShape" mc:Ignorable="w14 w15 w16se wp14">
   <w:p>
     <w:pPr>
       <w:pStyle w:val="Footer"/>
@@ -442,7 +420,7 @@
 </file>
 
 <file path=word/footer2.xml><?xml version="1.0" encoding="utf-8"?>
-<w:ftr xmlns:wpc="http://schemas.microsoft.com/office/word/2010/wordprocessingCanvas" xmlns:cx="http://schemas.microsoft.com/office/drawing/2014/chartex" xmlns:cx1="http://schemas.microsoft.com/office/drawing/2015/9/8/chartex" xmlns:cx2="http://schemas.microsoft.com/office/drawing/2015/10/21/chartex" xmlns:cx3="http://schemas.microsoft.com/office/drawing/2016/5/9/chartex" xmlns:cx4="http://schemas.microsoft.com/office/drawing/2016/5/10/chartex" xmlns:cx5="http://schemas.microsoft.com/office/drawing/2016/5/11/chartex" xmlns:cx6="http://schemas.microsoft.com/office/drawing/2016/5/12/chartex" xmlns:cx7="http://schemas.microsoft.com/office/drawing/2016/5/13/chartex" xmlns:cx8="http://schemas.microsoft.com/office/drawing/2016/5/14/chartex" xmlns:mc="http://schemas.openxmlformats.org/markup-compatibility/2006" xmlns:aink="http://schemas.microsoft.com/office/drawing/2016/ink" xmlns:am3d="http://schemas.microsoft.com/office/drawing/2017/model3d" xmlns:o="urn:schemas-microsoft-com:office:office" xmlns:oel="http://schemas.microsoft.com/office/2019/extlst" xmlns:r="http://schemas.openxmlformats.org/officeDocument/2006/relationships" xmlns:m="http://schemas.openxmlformats.org/officeDocument/2006/math" xmlns:v="urn:schemas-microsoft-com:vml" xmlns:wp14="http://schemas.microsoft.com/office/word/2010/wordprocessingDrawing" xmlns:wp="http://schemas.openxmlformats.org/drawingml/2006/wordprocessingDrawing" xmlns:w10="urn:schemas-microsoft-com:office:word" xmlns:w="http://schemas.openxmlformats.org/wordprocessingml/2006/main" xmlns:w14="http://schemas.microsoft.com/office/word/2010/wordml" xmlns:w15="http://schemas.microsoft.com/office/word/2012/wordml" xmlns:w16cex="http://schemas.microsoft.com/office/word/2018/wordml/cex" xmlns:w16cid="http://schemas.microsoft.com/office/word/2016/wordml/cid" xmlns:w16="http://schemas.microsoft.com/office/word/2018/wordml" xmlns:w16du="http://schemas.microsoft.com/office/word/2023/wordml/word16du" xmlns:w16sdtdh="http://schemas.microsoft.com/office/word/2020/wordml/sdtdatahash" xmlns:w16sdtfl="http://schemas.microsoft.com/office/word/2024/wordml/sdtformatlock" xmlns:w16se="http://schemas.microsoft.com/office/word/2015/wordml/symex" xmlns:wpg="http://schemas.microsoft.com/office/word/2010/wordprocessingGroup" xmlns:wpi="http://schemas.microsoft.com/office/word/2010/wordprocessingInk" xmlns:wne="http://schemas.microsoft.com/office/word/2006/wordml" xmlns:wps="http://schemas.microsoft.com/office/word/2010/wordprocessingShape" mc:Ignorable="w14 w15 w16se w16cid w16 w16cex w16sdtdh w16sdtfl w16du wp14">
+<w:ftr xmlns:wpc="http://schemas.microsoft.com/office/word/2010/wordprocessingCanvas" xmlns:cx="http://schemas.microsoft.com/office/drawing/2014/chartex" xmlns:cx1="http://schemas.microsoft.com/office/drawing/2015/9/8/chartex" xmlns:mc="http://schemas.openxmlformats.org/markup-compatibility/2006" xmlns:o="urn:schemas-microsoft-com:office:office" xmlns:r="http://schemas.openxmlformats.org/officeDocument/2006/relationships" xmlns:m="http://schemas.openxmlformats.org/officeDocument/2006/math" xmlns:v="urn:schemas-microsoft-com:vml" xmlns:wp14="http://schemas.microsoft.com/office/word/2010/wordprocessingDrawing" xmlns:wp="http://schemas.openxmlformats.org/drawingml/2006/wordprocessingDrawing" xmlns:w10="urn:schemas-microsoft-com:office:word" xmlns:w="http://schemas.openxmlformats.org/wordprocessingml/2006/main" xmlns:w14="http://schemas.microsoft.com/office/word/2010/wordml" xmlns:w15="http://schemas.microsoft.com/office/word/2012/wordml" xmlns:w16se="http://schemas.microsoft.com/office/word/2015/wordml/symex" xmlns:wpg="http://schemas.microsoft.com/office/word/2010/wordprocessingGroup" xmlns:wpi="http://schemas.microsoft.com/office/word/2010/wordprocessingInk" xmlns:wne="http://schemas.microsoft.com/office/word/2006/wordml" xmlns:wps="http://schemas.microsoft.com/office/word/2010/wordprocessingShape" mc:Ignorable="w14 w15 w16se wp14">
   <w:p>
     <w:pPr>
       <w:tabs>
@@ -596,7 +574,7 @@
 </file>
 
 <file path=word/footer3.xml><?xml version="1.0" encoding="utf-8"?>
-<w:ftr xmlns:wpc="http://schemas.microsoft.com/office/word/2010/wordprocessingCanvas" xmlns:cx="http://schemas.microsoft.com/office/drawing/2014/chartex" xmlns:cx1="http://schemas.microsoft.com/office/drawing/2015/9/8/chartex" xmlns:cx2="http://schemas.microsoft.com/office/drawing/2015/10/21/chartex" xmlns:cx3="http://schemas.microsoft.com/office/drawing/2016/5/9/chartex" xmlns:cx4="http://schemas.microsoft.com/office/drawing/2016/5/10/chartex" xmlns:cx5="http://schemas.microsoft.com/office/drawing/2016/5/11/chartex" xmlns:cx6="http://schemas.microsoft.com/office/drawing/2016/5/12/chartex" xmlns:cx7="http://schemas.microsoft.com/office/drawing/2016/5/13/chartex" xmlns:cx8="http://schemas.microsoft.com/office/drawing/2016/5/14/chartex" xmlns:mc="http://schemas.openxmlformats.org/markup-compatibility/2006" xmlns:aink="http://schemas.microsoft.com/office/drawing/2016/ink" xmlns:am3d="http://schemas.microsoft.com/office/drawing/2017/model3d" xmlns:o="urn:schemas-microsoft-com:office:office" xmlns:oel="http://schemas.microsoft.com/office/2019/extlst" xmlns:r="http://schemas.openxmlformats.org/officeDocument/2006/relationships" xmlns:m="http://schemas.openxmlformats.org/officeDocument/2006/math" xmlns:v="urn:schemas-microsoft-com:vml" xmlns:wp14="http://schemas.microsoft.com/office/word/2010/wordprocessingDrawing" xmlns:wp="http://schemas.openxmlformats.org/drawingml/2006/wordprocessingDrawing" xmlns:w10="urn:schemas-microsoft-com:office:word" xmlns:w="http://schemas.openxmlformats.org/wordprocessingml/2006/main" xmlns:w14="http://schemas.microsoft.com/office/word/2010/wordml" xmlns:w15="http://schemas.microsoft.com/office/word/2012/wordml" xmlns:w16cex="http://schemas.microsoft.com/office/word/2018/wordml/cex" xmlns:w16cid="http://schemas.microsoft.com/office/word/2016/wordml/cid" xmlns:w16="http://schemas.microsoft.com/office/word/2018/wordml" xmlns:w16du="http://schemas.microsoft.com/office/word/2023/wordml/word16du" xmlns:w16sdtdh="http://schemas.microsoft.com/office/word/2020/wordml/sdtdatahash" xmlns:w16sdtfl="http://schemas.microsoft.com/office/word/2024/wordml/sdtformatlock" xmlns:w16se="http://schemas.microsoft.com/office/word/2015/wordml/symex" xmlns:wpg="http://schemas.microsoft.com/office/word/2010/wordprocessingGroup" xmlns:wpi="http://schemas.microsoft.com/office/word/2010/wordprocessingInk" xmlns:wne="http://schemas.microsoft.com/office/word/2006/wordml" xmlns:wps="http://schemas.microsoft.com/office/word/2010/wordprocessingShape" mc:Ignorable="w14 w15 w16se w16cid w16 w16cex w16sdtdh w16sdtfl w16du wp14">
+<w:ftr xmlns:wpc="http://schemas.microsoft.com/office/word/2010/wordprocessingCanvas" xmlns:cx="http://schemas.microsoft.com/office/drawing/2014/chartex" xmlns:cx1="http://schemas.microsoft.com/office/drawing/2015/9/8/chartex" xmlns:mc="http://schemas.openxmlformats.org/markup-compatibility/2006" xmlns:o="urn:schemas-microsoft-com:office:office" xmlns:r="http://schemas.openxmlformats.org/officeDocument/2006/relationships" xmlns:m="http://schemas.openxmlformats.org/officeDocument/2006/math" xmlns:v="urn:schemas-microsoft-com:vml" xmlns:wp14="http://schemas.microsoft.com/office/word/2010/wordprocessingDrawing" xmlns:wp="http://schemas.openxmlformats.org/drawingml/2006/wordprocessingDrawing" xmlns:w10="urn:schemas-microsoft-com:office:word" xmlns:w="http://schemas.openxmlformats.org/wordprocessingml/2006/main" xmlns:w14="http://schemas.microsoft.com/office/word/2010/wordml" xmlns:w15="http://schemas.microsoft.com/office/word/2012/wordml" xmlns:w16se="http://schemas.microsoft.com/office/word/2015/wordml/symex" xmlns:wpg="http://schemas.microsoft.com/office/word/2010/wordprocessingGroup" xmlns:wpi="http://schemas.microsoft.com/office/word/2010/wordprocessingInk" xmlns:wne="http://schemas.microsoft.com/office/word/2006/wordml" xmlns:wps="http://schemas.microsoft.com/office/word/2010/wordprocessingShape" mc:Ignorable="w14 w15 w16se wp14">
   <w:p>
     <w:pPr>
       <w:pStyle w:val="Footer"/>
@@ -606,7 +584,7 @@
 </file>
 
 <file path=word/footnotes.xml><?xml version="1.0" encoding="utf-8"?>
-<w:footnotes xmlns:wpc="http://schemas.microsoft.com/office/word/2010/wordprocessingCanvas" xmlns:cx="http://schemas.microsoft.com/office/drawing/2014/chartex" xmlns:cx1="http://schemas.microsoft.com/office/drawing/2015/9/8/chartex" xmlns:cx2="http://schemas.microsoft.com/office/drawing/2015/10/21/chartex" xmlns:cx3="http://schemas.microsoft.com/office/drawing/2016/5/9/chartex" xmlns:cx4="http://schemas.microsoft.com/office/drawing/2016/5/10/chartex" xmlns:cx5="http://schemas.microsoft.com/office/drawing/2016/5/11/chartex" xmlns:cx6="http://schemas.microsoft.com/office/drawing/2016/5/12/chartex" xmlns:cx7="http://schemas.microsoft.com/office/drawing/2016/5/13/chartex" xmlns:cx8="http://schemas.microsoft.com/office/drawing/2016/5/14/chartex" xmlns:mc="http://schemas.openxmlformats.org/markup-compatibility/2006" xmlns:aink="http://schemas.microsoft.com/office/drawing/2016/ink" xmlns:am3d="http://schemas.microsoft.com/office/drawing/2017/model3d" xmlns:o="urn:schemas-microsoft-com:office:office" xmlns:oel="http://schemas.microsoft.com/office/2019/extlst" xmlns:r="http://schemas.openxmlformats.org/officeDocument/2006/relationships" xmlns:m="http://schemas.openxmlformats.org/officeDocument/2006/math" xmlns:v="urn:schemas-microsoft-com:vml" xmlns:wp14="http://schemas.microsoft.com/office/word/2010/wordprocessingDrawing" xmlns:wp="http://schemas.openxmlformats.org/drawingml/2006/wordprocessingDrawing" xmlns:w10="urn:schemas-microsoft-com:office:word" xmlns:w="http://schemas.openxmlformats.org/wordprocessingml/2006/main" xmlns:w14="http://schemas.microsoft.com/office/word/2010/wordml" xmlns:w15="http://schemas.microsoft.com/office/word/2012/wordml" xmlns:w16cex="http://schemas.microsoft.com/office/word/2018/wordml/cex" xmlns:w16cid="http://schemas.microsoft.com/office/word/2016/wordml/cid" xmlns:w16="http://schemas.microsoft.com/office/word/2018/wordml" xmlns:w16du="http://schemas.microsoft.com/office/word/2023/wordml/word16du" xmlns:w16sdtdh="http://schemas.microsoft.com/office/word/2020/wordml/sdtdatahash" xmlns:w16sdtfl="http://schemas.microsoft.com/office/word/2024/wordml/sdtformatlock" xmlns:w16se="http://schemas.microsoft.com/office/word/2015/wordml/symex" xmlns:wpg="http://schemas.microsoft.com/office/word/2010/wordprocessingGroup" xmlns:wpi="http://schemas.microsoft.com/office/word/2010/wordprocessingInk" xmlns:wne="http://schemas.microsoft.com/office/word/2006/wordml" xmlns:wps="http://schemas.microsoft.com/office/word/2010/wordprocessingShape" mc:Ignorable="w14 w15 w16se w16cid w16 w16cex w16sdtdh w16sdtfl w16du wp14">
+<w:footnotes xmlns:wpc="http://schemas.microsoft.com/office/word/2010/wordprocessingCanvas" xmlns:cx="http://schemas.microsoft.com/office/drawing/2014/chartex" xmlns:cx1="http://schemas.microsoft.com/office/drawing/2015/9/8/chartex" xmlns:mc="http://schemas.openxmlformats.org/markup-compatibility/2006" xmlns:o="urn:schemas-microsoft-com:office:office" xmlns:r="http://schemas.openxmlformats.org/officeDocument/2006/relationships" xmlns:m="http://schemas.openxmlformats.org/officeDocument/2006/math" xmlns:v="urn:schemas-microsoft-com:vml" xmlns:wp14="http://schemas.microsoft.com/office/word/2010/wordprocessingDrawing" xmlns:wp="http://schemas.openxmlformats.org/drawingml/2006/wordprocessingDrawing" xmlns:w10="urn:schemas-microsoft-com:office:word" xmlns:w="http://schemas.openxmlformats.org/wordprocessingml/2006/main" xmlns:w14="http://schemas.microsoft.com/office/word/2010/wordml" xmlns:w15="http://schemas.microsoft.com/office/word/2012/wordml" xmlns:w16se="http://schemas.microsoft.com/office/word/2015/wordml/symex" xmlns:wpg="http://schemas.microsoft.com/office/word/2010/wordprocessingGroup" xmlns:wpi="http://schemas.microsoft.com/office/word/2010/wordprocessingInk" xmlns:wne="http://schemas.microsoft.com/office/word/2006/wordml" xmlns:wps="http://schemas.microsoft.com/office/word/2010/wordprocessingShape" mc:Ignorable="w14 w15 w16se wp14">
   <w:footnote w:type="separator" w:id="-1">
     <w:p>
       <w:pPr>
@@ -631,7 +609,7 @@
 </file>
 
 <file path=word/header1.xml><?xml version="1.0" encoding="utf-8"?>
-<w:hdr xmlns:wpc="http://schemas.microsoft.com/office/word/2010/wordprocessingCanvas" xmlns:cx="http://schemas.microsoft.com/office/drawing/2014/chartex" xmlns:cx1="http://schemas.microsoft.com/office/drawing/2015/9/8/chartex" xmlns:cx2="http://schemas.microsoft.com/office/drawing/2015/10/21/chartex" xmlns:cx3="http://schemas.microsoft.com/office/drawing/2016/5/9/chartex" xmlns:cx4="http://schemas.microsoft.com/office/drawing/2016/5/10/chartex" xmlns:cx5="http://schemas.microsoft.com/office/drawing/2016/5/11/chartex" xmlns:cx6="http://schemas.microsoft.com/office/drawing/2016/5/12/chartex" xmlns:cx7="http://schemas.microsoft.com/office/drawing/2016/5/13/chartex" xmlns:cx8="http://schemas.microsoft.com/office/drawing/2016/5/14/chartex" xmlns:mc="http://schemas.openxmlformats.org/markup-compatibility/2006" xmlns:aink="http://schemas.microsoft.com/office/drawing/2016/ink" xmlns:am3d="http://schemas.microsoft.com/office/drawing/2017/model3d" xmlns:o="urn:schemas-microsoft-com:office:office" xmlns:oel="http://schemas.microsoft.com/office/2019/extlst" xmlns:r="http://schemas.openxmlformats.org/officeDocument/2006/relationships" xmlns:m="http://schemas.openxmlformats.org/officeDocument/2006/math" xmlns:v="urn:schemas-microsoft-com:vml" xmlns:wp14="http://schemas.microsoft.com/office/word/2010/wordprocessingDrawing" xmlns:wp="http://schemas.openxmlformats.org/drawingml/2006/wordprocessingDrawing" xmlns:w10="urn:schemas-microsoft-com:office:word" xmlns:w="http://schemas.openxmlformats.org/wordprocessingml/2006/main" xmlns:w14="http://schemas.microsoft.com/office/word/2010/wordml" xmlns:w15="http://schemas.microsoft.com/office/word/2012/wordml" xmlns:w16cex="http://schemas.microsoft.com/office/word/2018/wordml/cex" xmlns:w16cid="http://schemas.microsoft.com/office/word/2016/wordml/cid" xmlns:w16="http://schemas.microsoft.com/office/word/2018/wordml" xmlns:w16du="http://schemas.microsoft.com/office/word/2023/wordml/word16du" xmlns:w16sdtdh="http://schemas.microsoft.com/office/word/2020/wordml/sdtdatahash" xmlns:w16sdtfl="http://schemas.microsoft.com/office/word/2024/wordml/sdtformatlock" xmlns:w16se="http://schemas.microsoft.com/office/word/2015/wordml/symex" xmlns:wpg="http://schemas.microsoft.com/office/word/2010/wordprocessingGroup" xmlns:wpi="http://schemas.microsoft.com/office/word/2010/wordprocessingInk" xmlns:wne="http://schemas.microsoft.com/office/word/2006/wordml" xmlns:wps="http://schemas.microsoft.com/office/word/2010/wordprocessingShape" mc:Ignorable="w14 w15 w16se w16cid w16 w16cex w16sdtdh w16sdtfl w16du wp14">
+<w:hdr xmlns:wpc="http://schemas.microsoft.com/office/word/2010/wordprocessingCanvas" xmlns:cx="http://schemas.microsoft.com/office/drawing/2014/chartex" xmlns:cx1="http://schemas.microsoft.com/office/drawing/2015/9/8/chartex" xmlns:mc="http://schemas.openxmlformats.org/markup-compatibility/2006" xmlns:o="urn:schemas-microsoft-com:office:office" xmlns:r="http://schemas.openxmlformats.org/officeDocument/2006/relationships" xmlns:m="http://schemas.openxmlformats.org/officeDocument/2006/math" xmlns:v="urn:schemas-microsoft-com:vml" xmlns:wp14="http://schemas.microsoft.com/office/word/2010/wordprocessingDrawing" xmlns:wp="http://schemas.openxmlformats.org/drawingml/2006/wordprocessingDrawing" xmlns:w10="urn:schemas-microsoft-com:office:word" xmlns:w="http://schemas.openxmlformats.org/wordprocessingml/2006/main" xmlns:w14="http://schemas.microsoft.com/office/word/2010/wordml" xmlns:w15="http://schemas.microsoft.com/office/word/2012/wordml" xmlns:w16se="http://schemas.microsoft.com/office/word/2015/wordml/symex" xmlns:wpg="http://schemas.microsoft.com/office/word/2010/wordprocessingGroup" xmlns:wpi="http://schemas.microsoft.com/office/word/2010/wordprocessingInk" xmlns:wne="http://schemas.microsoft.com/office/word/2006/wordml" xmlns:wps="http://schemas.microsoft.com/office/word/2010/wordprocessingShape" mc:Ignorable="w14 w15 w16se wp14">
   <w:p>
     <w:pPr>
       <w:pStyle w:val="Header"/>
@@ -641,7 +619,7 @@
         <w:noProof/>
         <w:lang w:eastAsia="en-IN"/>
       </w:rPr>
-      <w:pict w14:anchorId="099BB4E3">
+      <w:pict>
         <v:shapetype id="_x0000_t75" coordsize="21600,21600" o:spt="75" o:preferrelative="t" path="m@4@5l@4@11@9@11@9@5xe" filled="f" stroked="f">
           <v:stroke joinstyle="miter"/>
           <v:formulas>
@@ -661,7 +639,7 @@
           <v:path o:extrusionok="f" gradientshapeok="t" o:connecttype="rect"/>
           <o:lock v:ext="edit" aspectratio="t"/>
         </v:shapetype>
-        <v:shape id="WordPictureWatermark303233094" o:spid="_x0000_s1026" type="#_x0000_t75" style="position:absolute;margin-left:0;margin-top:0;width:334.75pt;height:451.25pt;z-index:-251657216;mso-position-horizontal:center;mso-position-horizontal-relative:margin;mso-position-vertical:center;mso-position-vertical-relative:margin" o:allowincell="f">
+        <v:shape id="WordPictureWatermark303233094" o:spid="_x0000_s2050" type="#_x0000_t75" style="position:absolute;margin-left:0;margin-top:0;width:334.75pt;height:451.25pt;z-index:-251657216;mso-position-horizontal:center;mso-position-horizontal-relative:margin;mso-position-vertical:center;mso-position-vertical-relative:margin" o:allowincell="f">
           <v:imagedata r:id="rId1" o:title="logowatermark"/>
           <w10:wrap anchorx="margin" anchory="margin"/>
         </v:shape>
@@ -672,13 +650,14 @@
 </file>
 
 <file path=word/header2.xml><?xml version="1.0" encoding="utf-8"?>
-<w:hdr xmlns:wpc="http://schemas.microsoft.com/office/word/2010/wordprocessingCanvas" xmlns:cx="http://schemas.microsoft.com/office/drawing/2014/chartex" xmlns:cx1="http://schemas.microsoft.com/office/drawing/2015/9/8/chartex" xmlns:cx2="http://schemas.microsoft.com/office/drawing/2015/10/21/chartex" xmlns:cx3="http://schemas.microsoft.com/office/drawing/2016/5/9/chartex" xmlns:cx4="http://schemas.microsoft.com/office/drawing/2016/5/10/chartex" xmlns:cx5="http://schemas.microsoft.com/office/drawing/2016/5/11/chartex" xmlns:cx6="http://schemas.microsoft.com/office/drawing/2016/5/12/chartex" xmlns:cx7="http://schemas.microsoft.com/office/drawing/2016/5/13/chartex" xmlns:cx8="http://schemas.microsoft.com/office/drawing/2016/5/14/chartex" xmlns:mc="http://schemas.openxmlformats.org/markup-compatibility/2006" xmlns:aink="http://schemas.microsoft.com/office/drawing/2016/ink" xmlns:am3d="http://schemas.microsoft.com/office/drawing/2017/model3d" xmlns:o="urn:schemas-microsoft-com:office:office" xmlns:oel="http://schemas.microsoft.com/office/2019/extlst" xmlns:r="http://schemas.openxmlformats.org/officeDocument/2006/relationships" xmlns:m="http://schemas.openxmlformats.org/officeDocument/2006/math" xmlns:v="urn:schemas-microsoft-com:vml" xmlns:wp14="http://schemas.microsoft.com/office/word/2010/wordprocessingDrawing" xmlns:wp="http://schemas.openxmlformats.org/drawingml/2006/wordprocessingDrawing" xmlns:w10="urn:schemas-microsoft-com:office:word" xmlns:w="http://schemas.openxmlformats.org/wordprocessingml/2006/main" xmlns:w14="http://schemas.microsoft.com/office/word/2010/wordml" xmlns:w15="http://schemas.microsoft.com/office/word/2012/wordml" xmlns:w16cex="http://schemas.microsoft.com/office/word/2018/wordml/cex" xmlns:w16cid="http://schemas.microsoft.com/office/word/2016/wordml/cid" xmlns:w16="http://schemas.microsoft.com/office/word/2018/wordml" xmlns:w16du="http://schemas.microsoft.com/office/word/2023/wordml/word16du" xmlns:w16sdtdh="http://schemas.microsoft.com/office/word/2020/wordml/sdtdatahash" xmlns:w16sdtfl="http://schemas.microsoft.com/office/word/2024/wordml/sdtformatlock" xmlns:w16se="http://schemas.microsoft.com/office/word/2015/wordml/symex" xmlns:wpg="http://schemas.microsoft.com/office/word/2010/wordprocessingGroup" xmlns:wpi="http://schemas.microsoft.com/office/word/2010/wordprocessingInk" xmlns:wne="http://schemas.microsoft.com/office/word/2006/wordml" xmlns:wps="http://schemas.microsoft.com/office/word/2010/wordprocessingShape" mc:Ignorable="w14 w15 w16se w16cid w16 w16cex w16sdtdh w16sdtfl w16du wp14">
+<w:hdr xmlns:wpc="http://schemas.microsoft.com/office/word/2010/wordprocessingCanvas" xmlns:cx="http://schemas.microsoft.com/office/drawing/2014/chartex" xmlns:cx1="http://schemas.microsoft.com/office/drawing/2015/9/8/chartex" xmlns:mc="http://schemas.openxmlformats.org/markup-compatibility/2006" xmlns:o="urn:schemas-microsoft-com:office:office" xmlns:r="http://schemas.openxmlformats.org/officeDocument/2006/relationships" xmlns:m="http://schemas.openxmlformats.org/officeDocument/2006/math" xmlns:v="urn:schemas-microsoft-com:vml" xmlns:wp14="http://schemas.microsoft.com/office/word/2010/wordprocessingDrawing" xmlns:wp="http://schemas.openxmlformats.org/drawingml/2006/wordprocessingDrawing" xmlns:w10="urn:schemas-microsoft-com:office:word" xmlns:w="http://schemas.openxmlformats.org/wordprocessingml/2006/main" xmlns:w14="http://schemas.microsoft.com/office/word/2010/wordml" xmlns:w15="http://schemas.microsoft.com/office/word/2012/wordml" xmlns:w16se="http://schemas.microsoft.com/office/word/2015/wordml/symex" xmlns:wpg="http://schemas.microsoft.com/office/word/2010/wordprocessingGroup" xmlns:wpi="http://schemas.microsoft.com/office/word/2010/wordprocessingInk" xmlns:wne="http://schemas.microsoft.com/office/word/2006/wordml" xmlns:wps="http://schemas.microsoft.com/office/word/2010/wordprocessingShape" mc:Ignorable="w14 w15 w16se wp14">
   <w:p>
     <w:pPr>
       <w:pStyle w:val="Header"/>
       <w:rPr>
-        <w:sz w:val="20"/>
-        <w:szCs w:val="20"/>
+        <w:rFonts w:ascii="Consolas" w:hAnsi="Consolas"/>
+        <w:sz w:val="14"/>
+        <w:szCs w:val="14"/>
       </w:rPr>
     </w:pPr>
     <w:r>
@@ -687,7 +666,7 @@
         <w:lang w:eastAsia="en-IN"/>
       </w:rPr>
       <w:drawing>
-        <wp:inline distT="0" distB="0" distL="0" distR="0" wp14:anchorId="35770E74" wp14:editId="33725581">
+        <wp:inline distT="0" distB="0" distL="0" distR="0">
           <wp:extent cx="952500" cy="655955"/>
           <wp:effectExtent l="0" t="0" r="0" b="0"/>
           <wp:docPr id="1" name="Picture 1"/>
@@ -729,79 +708,35 @@
       </w:drawing>
     </w:r>
     <w:r>
-      <w:t xml:space="preserve">                              </w:t>
-    </w:r>
-    <w:r>
-      <w:t xml:space="preserve">          </w:t>
-    </w:r>
-    <w:r>
-      <w:t xml:space="preserve">                                </w:t>
-    </w:r>
-    <w:r>
-      <w:rPr>
-        <w:rFonts w:ascii="Consolas" w:hAnsi="Consolas"/>
+      <w:t xml:space="preserve">                                        </w:t>
+    </w:r>
+    <w:r>
+      <w:t xml:space="preserve">                    </w:t>
+    </w:r>
+    <w:r>
+      <w:t xml:space="preserve"> </w:t>
+    </w:r>
+    <w:r>
+      <w:rPr>
+        <w:rFonts w:ascii="Consolas" w:hAnsi="Consolas" w:cs="Calibri"/>
         <w:b/>
         <w:color w:val="000000"/>
         <w:sz w:val="20"/>
         <w:szCs w:val="20"/>
         <w:shd w:val="clear" w:color="auto" w:fill="FFFFFF"/>
       </w:rPr>
-      <w:t>Upcoming P</w:t>
-    </w:r>
-    <w:r>
-      <w:rPr>
-        <w:rFonts w:ascii="Consolas" w:hAnsi="Consolas"/>
+      <w:t>Upcoming Potential Properties</w:t>
+    </w:r>
+    <w:r>
+      <w:rPr>
+        <w:rFonts w:ascii="Consolas" w:hAnsi="Consolas" w:cs="Calibri"/>
         <w:b/>
         <w:color w:val="000000"/>
         <w:sz w:val="20"/>
         <w:szCs w:val="20"/>
         <w:shd w:val="clear" w:color="auto" w:fill="FFFFFF"/>
       </w:rPr>
-      <w:t>otential</w:t>
-    </w:r>
-    <w:r>
-      <w:rPr>
-        <w:rFonts w:ascii="Consolas" w:hAnsi="Consolas"/>
-        <w:b/>
-        <w:color w:val="000000"/>
-        <w:sz w:val="20"/>
-        <w:szCs w:val="20"/>
-        <w:shd w:val="clear" w:color="auto" w:fill="FFFFFF"/>
-      </w:rPr>
-      <w:t xml:space="preserve"> </w:t>
-    </w:r>
-    <w:r>
-      <w:rPr>
-        <w:rFonts w:ascii="Consolas" w:hAnsi="Consolas"/>
-        <w:b/>
-        <w:color w:val="000000"/>
-        <w:sz w:val="20"/>
-        <w:szCs w:val="20"/>
-        <w:shd w:val="clear" w:color="auto" w:fill="FFFFFF"/>
-      </w:rPr>
-      <w:t>Properties</w:t>
-    </w:r>
-    <w:r>
-      <w:rPr>
-        <w:rFonts w:ascii="Consolas" w:hAnsi="Consolas"/>
-        <w:b/>
-        <w:color w:val="000000"/>
-        <w:sz w:val="20"/>
-        <w:szCs w:val="20"/>
-        <w:shd w:val="clear" w:color="auto" w:fill="FFFFFF"/>
-      </w:rPr>
-      <w:t xml:space="preserve"> </w:t>
-    </w:r>
-    <w:r>
-      <w:rPr>
-        <w:rFonts w:ascii="Consolas" w:hAnsi="Consolas"/>
-        <w:b/>
-        <w:color w:val="000000"/>
-        <w:sz w:val="20"/>
-        <w:szCs w:val="20"/>
-        <w:shd w:val="clear" w:color="auto" w:fill="FFFFFF"/>
-      </w:rPr>
-      <w:t>R</w:t>
+      <w:t xml:space="preserve"> Report</w:t>
     </w:r>
     <w:r>
       <w:rPr>
@@ -810,7 +745,7 @@
         <w:szCs w:val="20"/>
         <w:lang w:eastAsia="en-IN"/>
       </w:rPr>
-      <w:pict w14:anchorId="4446F5C7">
+      <w:pict>
         <v:shapetype id="_x0000_t75" coordsize="21600,21600" o:spt="75" o:preferrelative="t" path="m@4@5l@4@11@9@11@9@5xe" filled="f" stroked="f">
           <v:stroke joinstyle="miter"/>
           <v:formulas>
@@ -830,49 +765,26 @@
           <v:path o:extrusionok="f" gradientshapeok="t" o:connecttype="rect"/>
           <o:lock v:ext="edit" aspectratio="t"/>
         </v:shapetype>
-        <v:shape id="WordPictureWatermark303233095" o:spid="_x0000_s1027" type="#_x0000_t75" style="position:absolute;margin-left:202.5pt;margin-top:35.4pt;width:300pt;height:404.4pt;z-index:-251656192;mso-position-horizontal-relative:margin;mso-position-vertical-relative:margin" o:allowincell="f">
+        <v:shape id="WordPictureWatermark303233095" o:spid="_x0000_s2051" type="#_x0000_t75" style="position:absolute;margin-left:202.5pt;margin-top:35.4pt;width:300pt;height:404.4pt;z-index:-251656192;mso-position-horizontal-relative:margin;mso-position-vertical-relative:margin" o:allowincell="f">
           <v:imagedata r:id="rId2" o:title="logowatermark"/>
           <w10:wrap anchorx="margin" anchory="margin"/>
         </v:shape>
       </w:pict>
     </w:r>
     <w:r>
-      <w:rPr>
-        <w:rFonts w:ascii="Consolas" w:hAnsi="Consolas"/>
-        <w:b/>
-        <w:color w:val="000000"/>
-        <w:sz w:val="20"/>
-        <w:szCs w:val="20"/>
-        <w:shd w:val="clear" w:color="auto" w:fill="FFFFFF"/>
-      </w:rPr>
-      <w:t>eport</w:t>
-    </w:r>
-    <w:r>
-      <w:rPr>
-        <w:rFonts w:ascii="Consolas" w:hAnsi="Consolas"/>
-        <w:b/>
-        <w:color w:val="000000"/>
-        <w:sz w:val="24"/>
-        <w:szCs w:val="24"/>
-        <w:shd w:val="clear" w:color="auto" w:fill="FFFFFF"/>
-      </w:rPr>
-      <w:t xml:space="preserve">      </w:t>
-    </w:r>
-    <w:r>
       <w:tab/>
     </w:r>
     <w:r>
       <w:tab/>
     </w:r>
-    <w:r>
-      <w:tab/>
-    </w:r>
+    <w:bookmarkStart w:id="0" w:name="_GoBack"/>
+    <w:bookmarkEnd w:id="0"/>
   </w:p>
 </w:hdr>
 </file>
 
 <file path=word/header3.xml><?xml version="1.0" encoding="utf-8"?>
-<w:hdr xmlns:wpc="http://schemas.microsoft.com/office/word/2010/wordprocessingCanvas" xmlns:cx="http://schemas.microsoft.com/office/drawing/2014/chartex" xmlns:cx1="http://schemas.microsoft.com/office/drawing/2015/9/8/chartex" xmlns:cx2="http://schemas.microsoft.com/office/drawing/2015/10/21/chartex" xmlns:cx3="http://schemas.microsoft.com/office/drawing/2016/5/9/chartex" xmlns:cx4="http://schemas.microsoft.com/office/drawing/2016/5/10/chartex" xmlns:cx5="http://schemas.microsoft.com/office/drawing/2016/5/11/chartex" xmlns:cx6="http://schemas.microsoft.com/office/drawing/2016/5/12/chartex" xmlns:cx7="http://schemas.microsoft.com/office/drawing/2016/5/13/chartex" xmlns:cx8="http://schemas.microsoft.com/office/drawing/2016/5/14/chartex" xmlns:mc="http://schemas.openxmlformats.org/markup-compatibility/2006" xmlns:aink="http://schemas.microsoft.com/office/drawing/2016/ink" xmlns:am3d="http://schemas.microsoft.com/office/drawing/2017/model3d" xmlns:o="urn:schemas-microsoft-com:office:office" xmlns:oel="http://schemas.microsoft.com/office/2019/extlst" xmlns:r="http://schemas.openxmlformats.org/officeDocument/2006/relationships" xmlns:m="http://schemas.openxmlformats.org/officeDocument/2006/math" xmlns:v="urn:schemas-microsoft-com:vml" xmlns:wp14="http://schemas.microsoft.com/office/word/2010/wordprocessingDrawing" xmlns:wp="http://schemas.openxmlformats.org/drawingml/2006/wordprocessingDrawing" xmlns:w10="urn:schemas-microsoft-com:office:word" xmlns:w="http://schemas.openxmlformats.org/wordprocessingml/2006/main" xmlns:w14="http://schemas.microsoft.com/office/word/2010/wordml" xmlns:w15="http://schemas.microsoft.com/office/word/2012/wordml" xmlns:w16cex="http://schemas.microsoft.com/office/word/2018/wordml/cex" xmlns:w16cid="http://schemas.microsoft.com/office/word/2016/wordml/cid" xmlns:w16="http://schemas.microsoft.com/office/word/2018/wordml" xmlns:w16du="http://schemas.microsoft.com/office/word/2023/wordml/word16du" xmlns:w16sdtdh="http://schemas.microsoft.com/office/word/2020/wordml/sdtdatahash" xmlns:w16sdtfl="http://schemas.microsoft.com/office/word/2024/wordml/sdtformatlock" xmlns:w16se="http://schemas.microsoft.com/office/word/2015/wordml/symex" xmlns:wpg="http://schemas.microsoft.com/office/word/2010/wordprocessingGroup" xmlns:wpi="http://schemas.microsoft.com/office/word/2010/wordprocessingInk" xmlns:wne="http://schemas.microsoft.com/office/word/2006/wordml" xmlns:wps="http://schemas.microsoft.com/office/word/2010/wordprocessingShape" mc:Ignorable="w14 w15 w16se w16cid w16 w16cex w16sdtdh w16sdtfl w16du wp14">
+<w:hdr xmlns:wpc="http://schemas.microsoft.com/office/word/2010/wordprocessingCanvas" xmlns:cx="http://schemas.microsoft.com/office/drawing/2014/chartex" xmlns:cx1="http://schemas.microsoft.com/office/drawing/2015/9/8/chartex" xmlns:mc="http://schemas.openxmlformats.org/markup-compatibility/2006" xmlns:o="urn:schemas-microsoft-com:office:office" xmlns:r="http://schemas.openxmlformats.org/officeDocument/2006/relationships" xmlns:m="http://schemas.openxmlformats.org/officeDocument/2006/math" xmlns:v="urn:schemas-microsoft-com:vml" xmlns:wp14="http://schemas.microsoft.com/office/word/2010/wordprocessingDrawing" xmlns:wp="http://schemas.openxmlformats.org/drawingml/2006/wordprocessingDrawing" xmlns:w10="urn:schemas-microsoft-com:office:word" xmlns:w="http://schemas.openxmlformats.org/wordprocessingml/2006/main" xmlns:w14="http://schemas.microsoft.com/office/word/2010/wordml" xmlns:w15="http://schemas.microsoft.com/office/word/2012/wordml" xmlns:w16se="http://schemas.microsoft.com/office/word/2015/wordml/symex" xmlns:wpg="http://schemas.microsoft.com/office/word/2010/wordprocessingGroup" xmlns:wpi="http://schemas.microsoft.com/office/word/2010/wordprocessingInk" xmlns:wne="http://schemas.microsoft.com/office/word/2006/wordml" xmlns:wps="http://schemas.microsoft.com/office/word/2010/wordprocessingShape" mc:Ignorable="w14 w15 w16se wp14">
   <w:p>
     <w:pPr>
       <w:pStyle w:val="Header"/>
@@ -882,7 +794,7 @@
         <w:noProof/>
         <w:lang w:eastAsia="en-IN"/>
       </w:rPr>
-      <w:pict w14:anchorId="714FAACE">
+      <w:pict>
         <v:shapetype id="_x0000_t75" coordsize="21600,21600" o:spt="75" o:preferrelative="t" path="m@4@5l@4@11@9@11@9@5xe" filled="f" stroked="f">
           <v:stroke joinstyle="miter"/>
           <v:formulas>
@@ -902,7 +814,7 @@
           <v:path o:extrusionok="f" gradientshapeok="t" o:connecttype="rect"/>
           <o:lock v:ext="edit" aspectratio="t"/>
         </v:shapetype>
-        <v:shape id="WordPictureWatermark303233093" o:spid="_x0000_s1025" type="#_x0000_t75" style="position:absolute;margin-left:0;margin-top:0;width:334.75pt;height:451.25pt;z-index:-251658240;mso-position-horizontal:center;mso-position-horizontal-relative:margin;mso-position-vertical:center;mso-position-vertical-relative:margin" o:allowincell="f">
+        <v:shape id="WordPictureWatermark303233093" o:spid="_x0000_s2049" type="#_x0000_t75" style="position:absolute;margin-left:0;margin-top:0;width:334.75pt;height:451.25pt;z-index:-251658240;mso-position-horizontal:center;mso-position-horizontal-relative:margin;mso-position-vertical:center;mso-position-vertical-relative:margin" o:allowincell="f">
           <v:imagedata r:id="rId1" o:title="logowatermark"/>
           <w10:wrap anchorx="margin" anchory="margin"/>
         </v:shape>
@@ -913,7 +825,7 @@
 </file>
 
 <file path=word/styles.xml><?xml version="1.0" encoding="utf-8"?>
-<w:styles xmlns:mc="http://schemas.openxmlformats.org/markup-compatibility/2006" xmlns:r="http://schemas.openxmlformats.org/officeDocument/2006/relationships" xmlns:w="http://schemas.openxmlformats.org/wordprocessingml/2006/main" xmlns:w14="http://schemas.microsoft.com/office/word/2010/wordml" xmlns:w15="http://schemas.microsoft.com/office/word/2012/wordml" xmlns:w16cex="http://schemas.microsoft.com/office/word/2018/wordml/cex" xmlns:w16cid="http://schemas.microsoft.com/office/word/2016/wordml/cid" xmlns:w16="http://schemas.microsoft.com/office/word/2018/wordml" xmlns:w16du="http://schemas.microsoft.com/office/word/2023/wordml/word16du" xmlns:w16sdtdh="http://schemas.microsoft.com/office/word/2020/wordml/sdtdatahash" xmlns:w16sdtfl="http://schemas.microsoft.com/office/word/2024/wordml/sdtformatlock" xmlns:w16se="http://schemas.microsoft.com/office/word/2015/wordml/symex" mc:Ignorable="w14 w15 w16se w16cid w16 w16cex w16sdtdh w16sdtfl w16du">
+<w:styles xmlns:mc="http://schemas.openxmlformats.org/markup-compatibility/2006" xmlns:r="http://schemas.openxmlformats.org/officeDocument/2006/relationships" xmlns:w="http://schemas.openxmlformats.org/wordprocessingml/2006/main" xmlns:w14="http://schemas.microsoft.com/office/word/2010/wordml" xmlns:w15="http://schemas.microsoft.com/office/word/2012/wordml" xmlns:w16se="http://schemas.microsoft.com/office/word/2015/wordml/symex" mc:Ignorable="w14 w15 w16se">
   <w:docDefaults>
     <w:rPrDefault>
       <w:rPr>
@@ -929,7 +841,7 @@
       </w:pPr>
     </w:pPrDefault>
   </w:docDefaults>
-  <w:latentStyles w:defLockedState="0" w:defUIPriority="99" w:defSemiHidden="0" w:defUnhideWhenUsed="0" w:defQFormat="0" w:count="376">
+  <w:latentStyles w:defLockedState="0" w:defUIPriority="99" w:defSemiHidden="0" w:defUnhideWhenUsed="0" w:defQFormat="0" w:count="371">
     <w:lsdException w:name="Normal" w:uiPriority="0" w:qFormat="1"/>
     <w:lsdException w:name="heading 1" w:uiPriority="9" w:qFormat="1"/>
     <w:lsdException w:name="heading 2" w:semiHidden="1" w:uiPriority="9" w:unhideWhenUsed="1" w:qFormat="1"/>
@@ -1301,11 +1213,6 @@
     <w:lsdException w:name="List Table 5 Dark Accent 6" w:uiPriority="50"/>
     <w:lsdException w:name="List Table 6 Colorful Accent 6" w:uiPriority="51"/>
     <w:lsdException w:name="List Table 7 Colorful Accent 6" w:uiPriority="52"/>
-    <w:lsdException w:name="Mention" w:semiHidden="1" w:unhideWhenUsed="1"/>
-    <w:lsdException w:name="Smart Hyperlink" w:semiHidden="1" w:unhideWhenUsed="1"/>
-    <w:lsdException w:name="Hashtag" w:semiHidden="1" w:unhideWhenUsed="1"/>
-    <w:lsdException w:name="Unresolved Mention" w:semiHidden="1" w:unhideWhenUsed="1"/>
-    <w:lsdException w:name="Smart Link" w:semiHidden="1" w:unhideWhenUsed="1"/>
   </w:latentStyles>
   <w:style w:type="paragraph" w:default="1" w:styleId="Normal">
     <w:name w:val="Normal"/>
@@ -1686,7 +1593,7 @@
 </file>
 
 <file path=customXml/itemProps1.xml><?xml version="1.0" encoding="utf-8"?>
-<ds:datastoreItem xmlns:ds="http://schemas.openxmlformats.org/officeDocument/2006/customXml" ds:itemID="{A6145431-8DB2-4794-BC04-845601A87CCC}">
+<ds:datastoreItem xmlns:ds="http://schemas.openxmlformats.org/officeDocument/2006/customXml" ds:itemID="{2DC92572-FBA0-4CC9-8507-A1B247F6F099}">
   <ds:schemaRefs>
     <ds:schemaRef ds:uri="http://schemas.openxmlformats.org/officeDocument/2006/bibliography"/>
   </ds:schemaRefs>

</xml_diff>

<commit_message>
upcoming potential property report fix 5
</commit_message>
<xml_diff>
--- a/zoy-admin-server/src/main/resources/templates/upComingPotentialPropertyReport.docx
+++ b/zoy-admin-server/src/main/resources/templates/upComingPotentialPropertyReport.docx
@@ -1,35 +1,36 @@
 
 <file path=word/document.xml><?xml version="1.0" encoding="utf-8"?>
-<w:document xmlns:wpc="http://schemas.microsoft.com/office/word/2010/wordprocessingCanvas" xmlns:cx="http://schemas.microsoft.com/office/drawing/2014/chartex" xmlns:cx1="http://schemas.microsoft.com/office/drawing/2015/9/8/chartex" xmlns:mc="http://schemas.openxmlformats.org/markup-compatibility/2006" xmlns:o="urn:schemas-microsoft-com:office:office" xmlns:r="http://schemas.openxmlformats.org/officeDocument/2006/relationships" xmlns:m="http://schemas.openxmlformats.org/officeDocument/2006/math" xmlns:v="urn:schemas-microsoft-com:vml" xmlns:wp14="http://schemas.microsoft.com/office/word/2010/wordprocessingDrawing" xmlns:wp="http://schemas.openxmlformats.org/drawingml/2006/wordprocessingDrawing" xmlns:w10="urn:schemas-microsoft-com:office:word" xmlns:w="http://schemas.openxmlformats.org/wordprocessingml/2006/main" xmlns:w14="http://schemas.microsoft.com/office/word/2010/wordml" xmlns:w15="http://schemas.microsoft.com/office/word/2012/wordml" xmlns:w16se="http://schemas.microsoft.com/office/word/2015/wordml/symex" xmlns:wpg="http://schemas.microsoft.com/office/word/2010/wordprocessingGroup" xmlns:wpi="http://schemas.microsoft.com/office/word/2010/wordprocessingInk" xmlns:wne="http://schemas.microsoft.com/office/word/2006/wordml" xmlns:wps="http://schemas.microsoft.com/office/word/2010/wordprocessingShape" mc:Ignorable="w14 w15 w16se wp14">
+<w:document xmlns:wpc="http://schemas.microsoft.com/office/word/2010/wordprocessingCanvas" xmlns:cx="http://schemas.microsoft.com/office/drawing/2014/chartex" xmlns:cx1="http://schemas.microsoft.com/office/drawing/2015/9/8/chartex" xmlns:cx2="http://schemas.microsoft.com/office/drawing/2015/10/21/chartex" xmlns:cx3="http://schemas.microsoft.com/office/drawing/2016/5/9/chartex" xmlns:cx4="http://schemas.microsoft.com/office/drawing/2016/5/10/chartex" xmlns:cx5="http://schemas.microsoft.com/office/drawing/2016/5/11/chartex" xmlns:cx6="http://schemas.microsoft.com/office/drawing/2016/5/12/chartex" xmlns:cx7="http://schemas.microsoft.com/office/drawing/2016/5/13/chartex" xmlns:cx8="http://schemas.microsoft.com/office/drawing/2016/5/14/chartex" xmlns:mc="http://schemas.openxmlformats.org/markup-compatibility/2006" xmlns:aink="http://schemas.microsoft.com/office/drawing/2016/ink" xmlns:am3d="http://schemas.microsoft.com/office/drawing/2017/model3d" xmlns:o="urn:schemas-microsoft-com:office:office" xmlns:oel="http://schemas.microsoft.com/office/2019/extlst" xmlns:r="http://schemas.openxmlformats.org/officeDocument/2006/relationships" xmlns:m="http://schemas.openxmlformats.org/officeDocument/2006/math" xmlns:v="urn:schemas-microsoft-com:vml" xmlns:wp14="http://schemas.microsoft.com/office/word/2010/wordprocessingDrawing" xmlns:wp="http://schemas.openxmlformats.org/drawingml/2006/wordprocessingDrawing" xmlns:w10="urn:schemas-microsoft-com:office:word" xmlns:w="http://schemas.openxmlformats.org/wordprocessingml/2006/main" xmlns:w14="http://schemas.microsoft.com/office/word/2010/wordml" xmlns:w15="http://schemas.microsoft.com/office/word/2012/wordml" xmlns:w16cex="http://schemas.microsoft.com/office/word/2018/wordml/cex" xmlns:w16cid="http://schemas.microsoft.com/office/word/2016/wordml/cid" xmlns:w16="http://schemas.microsoft.com/office/word/2018/wordml" xmlns:w16du="http://schemas.microsoft.com/office/word/2023/wordml/word16du" xmlns:w16sdtdh="http://schemas.microsoft.com/office/word/2020/wordml/sdtdatahash" xmlns:w16sdtfl="http://schemas.microsoft.com/office/word/2024/wordml/sdtformatlock" xmlns:w16se="http://schemas.microsoft.com/office/word/2015/wordml/symex" xmlns:wpg="http://schemas.microsoft.com/office/word/2010/wordprocessingGroup" xmlns:wpi="http://schemas.microsoft.com/office/word/2010/wordprocessingInk" xmlns:wne="http://schemas.microsoft.com/office/word/2006/wordml" xmlns:wps="http://schemas.microsoft.com/office/word/2010/wordprocessingShape" mc:Ignorable="w14 w15 w16se w16cid w16 w16cex w16sdtdh w16sdtfl w16du wp14">
   <w:body>
     <w:tbl>
       <w:tblPr>
         <w:tblStyle w:val="TableGrid"/>
-        <w:tblpPr w:leftFromText="180" w:rightFromText="180" w:vertAnchor="text" w:horzAnchor="margin" w:tblpXSpec="center" w:tblpY="503"/>
-        <w:tblW w:w="10485" w:type="dxa"/>
+        <w:tblpPr w:leftFromText="180" w:rightFromText="180" w:vertAnchor="text" w:horzAnchor="margin" w:tblpXSpec="center" w:tblpY="281"/>
+        <w:tblW w:w="10343" w:type="dxa"/>
         <w:tblLayout w:type="fixed"/>
         <w:tblLook w:val="04A0" w:firstRow="1" w:lastRow="0" w:firstColumn="1" w:lastColumn="0" w:noHBand="0" w:noVBand="1"/>
       </w:tblPr>
       <w:tblGrid>
-        <w:gridCol w:w="1555"/>
-        <w:gridCol w:w="1853"/>
-        <w:gridCol w:w="1789"/>
-        <w:gridCol w:w="2028"/>
-        <w:gridCol w:w="3260"/>
+        <w:gridCol w:w="1696"/>
+        <w:gridCol w:w="1985"/>
+        <w:gridCol w:w="1843"/>
+        <w:gridCol w:w="2409"/>
+        <w:gridCol w:w="2410"/>
       </w:tblGrid>
       <w:tr>
         <w:trPr>
-          <w:trHeight w:val="630"/>
+          <w:trHeight w:val="841"/>
         </w:trPr>
         <w:tc>
           <w:tcPr>
-            <w:tcW w:w="1555" w:type="dxa"/>
+            <w:tcW w:w="1696" w:type="dxa"/>
             <w:vAlign w:val="center"/>
           </w:tcPr>
           <w:p>
             <w:pPr>
               <w:jc w:val="center"/>
               <w:rPr>
+                <w:rFonts w:ascii="Consolas" w:hAnsi="Consolas"/>
                 <w:b/>
                 <w:sz w:val="18"/>
                 <w:szCs w:val="18"/>
@@ -61,13 +62,14 @@
         </w:tc>
         <w:tc>
           <w:tcPr>
-            <w:tcW w:w="1853" w:type="dxa"/>
+            <w:tcW w:w="1985" w:type="dxa"/>
             <w:vAlign w:val="center"/>
           </w:tcPr>
           <w:p>
             <w:pPr>
               <w:jc w:val="center"/>
               <w:rPr>
+                <w:rFonts w:ascii="Consolas" w:hAnsi="Consolas"/>
                 <w:b/>
                 <w:sz w:val="18"/>
                 <w:szCs w:val="18"/>
@@ -88,13 +90,14 @@
         </w:tc>
         <w:tc>
           <w:tcPr>
-            <w:tcW w:w="1789" w:type="dxa"/>
+            <w:tcW w:w="1843" w:type="dxa"/>
             <w:vAlign w:val="center"/>
           </w:tcPr>
           <w:p>
             <w:pPr>
               <w:jc w:val="center"/>
               <w:rPr>
+                <w:rFonts w:ascii="Consolas" w:hAnsi="Consolas"/>
                 <w:b/>
                 <w:sz w:val="18"/>
                 <w:szCs w:val="18"/>
@@ -115,13 +118,14 @@
         </w:tc>
         <w:tc>
           <w:tcPr>
-            <w:tcW w:w="2028" w:type="dxa"/>
+            <w:tcW w:w="2409" w:type="dxa"/>
             <w:vAlign w:val="center"/>
           </w:tcPr>
           <w:p>
             <w:pPr>
               <w:jc w:val="center"/>
               <w:rPr>
+                <w:rFonts w:ascii="Consolas" w:hAnsi="Consolas"/>
                 <w:b/>
                 <w:sz w:val="18"/>
                 <w:szCs w:val="18"/>
@@ -142,13 +146,14 @@
         </w:tc>
         <w:tc>
           <w:tcPr>
-            <w:tcW w:w="3260" w:type="dxa"/>
+            <w:tcW w:w="2410" w:type="dxa"/>
             <w:vAlign w:val="center"/>
           </w:tcPr>
           <w:p>
             <w:pPr>
               <w:jc w:val="center"/>
               <w:rPr>
+                <w:rFonts w:ascii="Consolas" w:hAnsi="Consolas"/>
                 <w:b/>
                 <w:sz w:val="18"/>
                 <w:szCs w:val="18"/>
@@ -163,18 +168,18 @@
                 <w:szCs w:val="18"/>
                 <w:shd w:val="clear" w:color="auto" w:fill="FFFFFF"/>
               </w:rPr>
-              <w:t>Property   Address</w:t>
+              <w:t>Property Address</w:t>
             </w:r>
           </w:p>
         </w:tc>
       </w:tr>
       <w:tr>
         <w:trPr>
-          <w:trHeight w:val="345"/>
+          <w:trHeight w:val="697"/>
         </w:trPr>
         <w:tc>
           <w:tcPr>
-            <w:tcW w:w="1555" w:type="dxa"/>
+            <w:tcW w:w="1696" w:type="dxa"/>
             <w:vAlign w:val="center"/>
           </w:tcPr>
           <w:p>
@@ -183,7 +188,7 @@
               <w:shd w:val="clear" w:color="auto" w:fill="FFFFFF"/>
               <w:jc w:val="center"/>
               <w:rPr>
-                <w:rFonts w:ascii="Segoe UI" w:hAnsi="Segoe UI" w:cs="Segoe UI"/>
+                <w:rFonts w:ascii="Consolas" w:hAnsi="Consolas" w:cs="Segoe UI"/>
                 <w:color w:val="000000"/>
                 <w:sz w:val="12"/>
                 <w:szCs w:val="12"/>
@@ -216,7 +221,7 @@
         </w:tc>
         <w:tc>
           <w:tcPr>
-            <w:tcW w:w="1853" w:type="dxa"/>
+            <w:tcW w:w="1985" w:type="dxa"/>
             <w:vAlign w:val="center"/>
           </w:tcPr>
           <w:p>
@@ -225,7 +230,7 @@
               <w:shd w:val="clear" w:color="auto" w:fill="FFFFFF"/>
               <w:jc w:val="center"/>
               <w:rPr>
-                <w:rFonts w:ascii="Segoe UI" w:hAnsi="Segoe UI" w:cs="Segoe UI"/>
+                <w:rFonts w:ascii="Consolas" w:hAnsi="Consolas" w:cs="Segoe UI"/>
                 <w:color w:val="000000"/>
                 <w:sz w:val="12"/>
                 <w:szCs w:val="12"/>
@@ -260,13 +265,14 @@
         </w:tc>
         <w:tc>
           <w:tcPr>
-            <w:tcW w:w="1789" w:type="dxa"/>
+            <w:tcW w:w="1843" w:type="dxa"/>
             <w:vAlign w:val="center"/>
           </w:tcPr>
           <w:p>
             <w:pPr>
               <w:jc w:val="center"/>
               <w:rPr>
+                <w:rFonts w:ascii="Consolas" w:hAnsi="Consolas"/>
                 <w:sz w:val="12"/>
                 <w:szCs w:val="12"/>
               </w:rPr>
@@ -298,13 +304,14 @@
         </w:tc>
         <w:tc>
           <w:tcPr>
-            <w:tcW w:w="2028" w:type="dxa"/>
+            <w:tcW w:w="2409" w:type="dxa"/>
             <w:vAlign w:val="center"/>
           </w:tcPr>
           <w:p>
             <w:pPr>
               <w:jc w:val="center"/>
               <w:rPr>
+                <w:rFonts w:ascii="Consolas" w:hAnsi="Consolas"/>
                 <w:sz w:val="12"/>
                 <w:szCs w:val="12"/>
               </w:rPr>
@@ -327,13 +334,14 @@
         </w:tc>
         <w:tc>
           <w:tcPr>
-            <w:tcW w:w="3260" w:type="dxa"/>
+            <w:tcW w:w="2410" w:type="dxa"/>
             <w:vAlign w:val="center"/>
           </w:tcPr>
           <w:p>
             <w:pPr>
               <w:jc w:val="center"/>
               <w:rPr>
+                <w:rFonts w:ascii="Consolas" w:hAnsi="Consolas"/>
                 <w:sz w:val="12"/>
                 <w:szCs w:val="12"/>
               </w:rPr>
@@ -357,11 +365,27 @@
       </w:tr>
     </w:tbl>
     <w:p/>
+    <w:p/>
+    <w:p/>
+    <w:p>
+      <w:pPr>
+        <w:tabs>
+          <w:tab w:val="left" w:pos="2960"/>
+        </w:tabs>
+      </w:pPr>
+      <w:r>
+        <w:tab/>
+      </w:r>
+    </w:p>
+    <w:p/>
+    <w:p/>
     <w:sectPr>
       <w:headerReference w:type="even" r:id="rId7"/>
       <w:headerReference w:type="default" r:id="rId8"/>
-      <w:footerReference w:type="default" r:id="rId9"/>
-      <w:headerReference w:type="first" r:id="rId10"/>
+      <w:footerReference w:type="even" r:id="rId9"/>
+      <w:footerReference w:type="default" r:id="rId10"/>
+      <w:headerReference w:type="first" r:id="rId11"/>
+      <w:footerReference w:type="first" r:id="rId12"/>
       <w:pgSz w:w="16838" w:h="11906" w:orient="landscape"/>
       <w:pgMar w:top="1440" w:right="1440" w:bottom="1440" w:left="1440" w:header="57" w:footer="680" w:gutter="0"/>
       <w:cols w:space="708"/>
@@ -372,7 +396,7 @@
 </file>
 
 <file path=word/endnotes.xml><?xml version="1.0" encoding="utf-8"?>
-<w:endnotes xmlns:wpc="http://schemas.microsoft.com/office/word/2010/wordprocessingCanvas" xmlns:cx="http://schemas.microsoft.com/office/drawing/2014/chartex" xmlns:cx1="http://schemas.microsoft.com/office/drawing/2015/9/8/chartex" xmlns:mc="http://schemas.openxmlformats.org/markup-compatibility/2006" xmlns:o="urn:schemas-microsoft-com:office:office" xmlns:r="http://schemas.openxmlformats.org/officeDocument/2006/relationships" xmlns:m="http://schemas.openxmlformats.org/officeDocument/2006/math" xmlns:v="urn:schemas-microsoft-com:vml" xmlns:wp14="http://schemas.microsoft.com/office/word/2010/wordprocessingDrawing" xmlns:wp="http://schemas.openxmlformats.org/drawingml/2006/wordprocessingDrawing" xmlns:w10="urn:schemas-microsoft-com:office:word" xmlns:w="http://schemas.openxmlformats.org/wordprocessingml/2006/main" xmlns:w14="http://schemas.microsoft.com/office/word/2010/wordml" xmlns:w15="http://schemas.microsoft.com/office/word/2012/wordml" xmlns:w16se="http://schemas.microsoft.com/office/word/2015/wordml/symex" xmlns:wpg="http://schemas.microsoft.com/office/word/2010/wordprocessingGroup" xmlns:wpi="http://schemas.microsoft.com/office/word/2010/wordprocessingInk" xmlns:wne="http://schemas.microsoft.com/office/word/2006/wordml" xmlns:wps="http://schemas.microsoft.com/office/word/2010/wordprocessingShape" mc:Ignorable="w14 w15 w16se wp14">
+<w:endnotes xmlns:wpc="http://schemas.microsoft.com/office/word/2010/wordprocessingCanvas" xmlns:cx="http://schemas.microsoft.com/office/drawing/2014/chartex" xmlns:cx1="http://schemas.microsoft.com/office/drawing/2015/9/8/chartex" xmlns:cx2="http://schemas.microsoft.com/office/drawing/2015/10/21/chartex" xmlns:cx3="http://schemas.microsoft.com/office/drawing/2016/5/9/chartex" xmlns:cx4="http://schemas.microsoft.com/office/drawing/2016/5/10/chartex" xmlns:cx5="http://schemas.microsoft.com/office/drawing/2016/5/11/chartex" xmlns:cx6="http://schemas.microsoft.com/office/drawing/2016/5/12/chartex" xmlns:cx7="http://schemas.microsoft.com/office/drawing/2016/5/13/chartex" xmlns:cx8="http://schemas.microsoft.com/office/drawing/2016/5/14/chartex" xmlns:mc="http://schemas.openxmlformats.org/markup-compatibility/2006" xmlns:aink="http://schemas.microsoft.com/office/drawing/2016/ink" xmlns:am3d="http://schemas.microsoft.com/office/drawing/2017/model3d" xmlns:o="urn:schemas-microsoft-com:office:office" xmlns:oel="http://schemas.microsoft.com/office/2019/extlst" xmlns:r="http://schemas.openxmlformats.org/officeDocument/2006/relationships" xmlns:m="http://schemas.openxmlformats.org/officeDocument/2006/math" xmlns:v="urn:schemas-microsoft-com:vml" xmlns:wp14="http://schemas.microsoft.com/office/word/2010/wordprocessingDrawing" xmlns:wp="http://schemas.openxmlformats.org/drawingml/2006/wordprocessingDrawing" xmlns:w10="urn:schemas-microsoft-com:office:word" xmlns:w="http://schemas.openxmlformats.org/wordprocessingml/2006/main" xmlns:w14="http://schemas.microsoft.com/office/word/2010/wordml" xmlns:w15="http://schemas.microsoft.com/office/word/2012/wordml" xmlns:w16cex="http://schemas.microsoft.com/office/word/2018/wordml/cex" xmlns:w16cid="http://schemas.microsoft.com/office/word/2016/wordml/cid" xmlns:w16="http://schemas.microsoft.com/office/word/2018/wordml" xmlns:w16du="http://schemas.microsoft.com/office/word/2023/wordml/word16du" xmlns:w16sdtdh="http://schemas.microsoft.com/office/word/2020/wordml/sdtdatahash" xmlns:w16sdtfl="http://schemas.microsoft.com/office/word/2024/wordml/sdtformatlock" xmlns:w16se="http://schemas.microsoft.com/office/word/2015/wordml/symex" xmlns:wpg="http://schemas.microsoft.com/office/word/2010/wordprocessingGroup" xmlns:wpi="http://schemas.microsoft.com/office/word/2010/wordprocessingInk" xmlns:wne="http://schemas.microsoft.com/office/word/2006/wordml" xmlns:wps="http://schemas.microsoft.com/office/word/2010/wordprocessingShape" mc:Ignorable="w14 w15 w16se w16cid w16 w16cex w16sdtdh w16sdtfl w16du wp14">
   <w:endnote w:type="separator" w:id="-1">
     <w:p>
       <w:pPr>
@@ -397,7 +421,17 @@
 </file>
 
 <file path=word/footer1.xml><?xml version="1.0" encoding="utf-8"?>
-<w:ftr xmlns:wpc="http://schemas.microsoft.com/office/word/2010/wordprocessingCanvas" xmlns:cx="http://schemas.microsoft.com/office/drawing/2014/chartex" xmlns:cx1="http://schemas.microsoft.com/office/drawing/2015/9/8/chartex" xmlns:mc="http://schemas.openxmlformats.org/markup-compatibility/2006" xmlns:o="urn:schemas-microsoft-com:office:office" xmlns:r="http://schemas.openxmlformats.org/officeDocument/2006/relationships" xmlns:m="http://schemas.openxmlformats.org/officeDocument/2006/math" xmlns:v="urn:schemas-microsoft-com:vml" xmlns:wp14="http://schemas.microsoft.com/office/word/2010/wordprocessingDrawing" xmlns:wp="http://schemas.openxmlformats.org/drawingml/2006/wordprocessingDrawing" xmlns:w10="urn:schemas-microsoft-com:office:word" xmlns:w="http://schemas.openxmlformats.org/wordprocessingml/2006/main" xmlns:w14="http://schemas.microsoft.com/office/word/2010/wordml" xmlns:w15="http://schemas.microsoft.com/office/word/2012/wordml" xmlns:w16se="http://schemas.microsoft.com/office/word/2015/wordml/symex" xmlns:wpg="http://schemas.microsoft.com/office/word/2010/wordprocessingGroup" xmlns:wpi="http://schemas.microsoft.com/office/word/2010/wordprocessingInk" xmlns:wne="http://schemas.microsoft.com/office/word/2006/wordml" xmlns:wps="http://schemas.microsoft.com/office/word/2010/wordprocessingShape" mc:Ignorable="w14 w15 w16se wp14">
+<w:ftr xmlns:wpc="http://schemas.microsoft.com/office/word/2010/wordprocessingCanvas" xmlns:cx="http://schemas.microsoft.com/office/drawing/2014/chartex" xmlns:cx1="http://schemas.microsoft.com/office/drawing/2015/9/8/chartex" xmlns:cx2="http://schemas.microsoft.com/office/drawing/2015/10/21/chartex" xmlns:cx3="http://schemas.microsoft.com/office/drawing/2016/5/9/chartex" xmlns:cx4="http://schemas.microsoft.com/office/drawing/2016/5/10/chartex" xmlns:cx5="http://schemas.microsoft.com/office/drawing/2016/5/11/chartex" xmlns:cx6="http://schemas.microsoft.com/office/drawing/2016/5/12/chartex" xmlns:cx7="http://schemas.microsoft.com/office/drawing/2016/5/13/chartex" xmlns:cx8="http://schemas.microsoft.com/office/drawing/2016/5/14/chartex" xmlns:mc="http://schemas.openxmlformats.org/markup-compatibility/2006" xmlns:aink="http://schemas.microsoft.com/office/drawing/2016/ink" xmlns:am3d="http://schemas.microsoft.com/office/drawing/2017/model3d" xmlns:o="urn:schemas-microsoft-com:office:office" xmlns:oel="http://schemas.microsoft.com/office/2019/extlst" xmlns:r="http://schemas.openxmlformats.org/officeDocument/2006/relationships" xmlns:m="http://schemas.openxmlformats.org/officeDocument/2006/math" xmlns:v="urn:schemas-microsoft-com:vml" xmlns:wp14="http://schemas.microsoft.com/office/word/2010/wordprocessingDrawing" xmlns:wp="http://schemas.openxmlformats.org/drawingml/2006/wordprocessingDrawing" xmlns:w10="urn:schemas-microsoft-com:office:word" xmlns:w="http://schemas.openxmlformats.org/wordprocessingml/2006/main" xmlns:w14="http://schemas.microsoft.com/office/word/2010/wordml" xmlns:w15="http://schemas.microsoft.com/office/word/2012/wordml" xmlns:w16cex="http://schemas.microsoft.com/office/word/2018/wordml/cex" xmlns:w16cid="http://schemas.microsoft.com/office/word/2016/wordml/cid" xmlns:w16="http://schemas.microsoft.com/office/word/2018/wordml" xmlns:w16du="http://schemas.microsoft.com/office/word/2023/wordml/word16du" xmlns:w16sdtdh="http://schemas.microsoft.com/office/word/2020/wordml/sdtdatahash" xmlns:w16sdtfl="http://schemas.microsoft.com/office/word/2024/wordml/sdtformatlock" xmlns:w16se="http://schemas.microsoft.com/office/word/2015/wordml/symex" xmlns:wpg="http://schemas.microsoft.com/office/word/2010/wordprocessingGroup" xmlns:wpi="http://schemas.microsoft.com/office/word/2010/wordprocessingInk" xmlns:wne="http://schemas.microsoft.com/office/word/2006/wordml" xmlns:wps="http://schemas.microsoft.com/office/word/2010/wordprocessingShape" mc:Ignorable="w14 w15 w16se w16cid w16 w16cex w16sdtdh w16sdtfl w16du wp14">
+  <w:p>
+    <w:pPr>
+      <w:pStyle w:val="Footer"/>
+    </w:pPr>
+  </w:p>
+</w:ftr>
+</file>
+
+<file path=word/footer2.xml><?xml version="1.0" encoding="utf-8"?>
+<w:ftr xmlns:wpc="http://schemas.microsoft.com/office/word/2010/wordprocessingCanvas" xmlns:cx="http://schemas.microsoft.com/office/drawing/2014/chartex" xmlns:cx1="http://schemas.microsoft.com/office/drawing/2015/9/8/chartex" xmlns:cx2="http://schemas.microsoft.com/office/drawing/2015/10/21/chartex" xmlns:cx3="http://schemas.microsoft.com/office/drawing/2016/5/9/chartex" xmlns:cx4="http://schemas.microsoft.com/office/drawing/2016/5/10/chartex" xmlns:cx5="http://schemas.microsoft.com/office/drawing/2016/5/11/chartex" xmlns:cx6="http://schemas.microsoft.com/office/drawing/2016/5/12/chartex" xmlns:cx7="http://schemas.microsoft.com/office/drawing/2016/5/13/chartex" xmlns:cx8="http://schemas.microsoft.com/office/drawing/2016/5/14/chartex" xmlns:mc="http://schemas.openxmlformats.org/markup-compatibility/2006" xmlns:aink="http://schemas.microsoft.com/office/drawing/2016/ink" xmlns:am3d="http://schemas.microsoft.com/office/drawing/2017/model3d" xmlns:o="urn:schemas-microsoft-com:office:office" xmlns:oel="http://schemas.microsoft.com/office/2019/extlst" xmlns:r="http://schemas.openxmlformats.org/officeDocument/2006/relationships" xmlns:m="http://schemas.openxmlformats.org/officeDocument/2006/math" xmlns:v="urn:schemas-microsoft-com:vml" xmlns:wp14="http://schemas.microsoft.com/office/word/2010/wordprocessingDrawing" xmlns:wp="http://schemas.openxmlformats.org/drawingml/2006/wordprocessingDrawing" xmlns:w10="urn:schemas-microsoft-com:office:word" xmlns:w="http://schemas.openxmlformats.org/wordprocessingml/2006/main" xmlns:w14="http://schemas.microsoft.com/office/word/2010/wordml" xmlns:w15="http://schemas.microsoft.com/office/word/2012/wordml" xmlns:w16cex="http://schemas.microsoft.com/office/word/2018/wordml/cex" xmlns:w16cid="http://schemas.microsoft.com/office/word/2016/wordml/cid" xmlns:w16="http://schemas.microsoft.com/office/word/2018/wordml" xmlns:w16du="http://schemas.microsoft.com/office/word/2023/wordml/word16du" xmlns:w16sdtdh="http://schemas.microsoft.com/office/word/2020/wordml/sdtdatahash" xmlns:w16sdtfl="http://schemas.microsoft.com/office/word/2024/wordml/sdtformatlock" xmlns:w16se="http://schemas.microsoft.com/office/word/2015/wordml/symex" xmlns:wpg="http://schemas.microsoft.com/office/word/2010/wordprocessingGroup" xmlns:wpi="http://schemas.microsoft.com/office/word/2010/wordprocessingInk" xmlns:wne="http://schemas.microsoft.com/office/word/2006/wordml" xmlns:wps="http://schemas.microsoft.com/office/word/2010/wordprocessingShape" mc:Ignorable="w14 w15 w16se w16cid w16 w16cex w16sdtdh w16sdtfl w16du wp14">
   <w:p>
     <w:pPr>
       <w:tabs>
@@ -525,15 +559,7 @@
       <w:pStyle w:val="Footer"/>
     </w:pPr>
     <w:r>
-      <w:t xml:space="preserve">Printed </w:t>
-    </w:r>
-    <w:proofErr w:type="gramStart"/>
-    <w:r>
-      <w:t>on :</w:t>
-    </w:r>
-    <w:proofErr w:type="gramEnd"/>
-    <w:r>
-      <w:t xml:space="preserve"> </w:t>
+      <w:t xml:space="preserve">Printed on : </w:t>
     </w:r>
     <w:r>
       <w:t>${</w:t>
@@ -546,12 +572,22 @@
     <w:r>
       <w:t>}</w:t>
     </w:r>
+  </w:p>
+</w:ftr>
+</file>
+
+<file path=word/footer3.xml><?xml version="1.0" encoding="utf-8"?>
+<w:ftr xmlns:wpc="http://schemas.microsoft.com/office/word/2010/wordprocessingCanvas" xmlns:cx="http://schemas.microsoft.com/office/drawing/2014/chartex" xmlns:cx1="http://schemas.microsoft.com/office/drawing/2015/9/8/chartex" xmlns:cx2="http://schemas.microsoft.com/office/drawing/2015/10/21/chartex" xmlns:cx3="http://schemas.microsoft.com/office/drawing/2016/5/9/chartex" xmlns:cx4="http://schemas.microsoft.com/office/drawing/2016/5/10/chartex" xmlns:cx5="http://schemas.microsoft.com/office/drawing/2016/5/11/chartex" xmlns:cx6="http://schemas.microsoft.com/office/drawing/2016/5/12/chartex" xmlns:cx7="http://schemas.microsoft.com/office/drawing/2016/5/13/chartex" xmlns:cx8="http://schemas.microsoft.com/office/drawing/2016/5/14/chartex" xmlns:mc="http://schemas.openxmlformats.org/markup-compatibility/2006" xmlns:aink="http://schemas.microsoft.com/office/drawing/2016/ink" xmlns:am3d="http://schemas.microsoft.com/office/drawing/2017/model3d" xmlns:o="urn:schemas-microsoft-com:office:office" xmlns:oel="http://schemas.microsoft.com/office/2019/extlst" xmlns:r="http://schemas.openxmlformats.org/officeDocument/2006/relationships" xmlns:m="http://schemas.openxmlformats.org/officeDocument/2006/math" xmlns:v="urn:schemas-microsoft-com:vml" xmlns:wp14="http://schemas.microsoft.com/office/word/2010/wordprocessingDrawing" xmlns:wp="http://schemas.openxmlformats.org/drawingml/2006/wordprocessingDrawing" xmlns:w10="urn:schemas-microsoft-com:office:word" xmlns:w="http://schemas.openxmlformats.org/wordprocessingml/2006/main" xmlns:w14="http://schemas.microsoft.com/office/word/2010/wordml" xmlns:w15="http://schemas.microsoft.com/office/word/2012/wordml" xmlns:w16cex="http://schemas.microsoft.com/office/word/2018/wordml/cex" xmlns:w16cid="http://schemas.microsoft.com/office/word/2016/wordml/cid" xmlns:w16="http://schemas.microsoft.com/office/word/2018/wordml" xmlns:w16du="http://schemas.microsoft.com/office/word/2023/wordml/word16du" xmlns:w16sdtdh="http://schemas.microsoft.com/office/word/2020/wordml/sdtdatahash" xmlns:w16sdtfl="http://schemas.microsoft.com/office/word/2024/wordml/sdtformatlock" xmlns:w16se="http://schemas.microsoft.com/office/word/2015/wordml/symex" xmlns:wpg="http://schemas.microsoft.com/office/word/2010/wordprocessingGroup" xmlns:wpi="http://schemas.microsoft.com/office/word/2010/wordprocessingInk" xmlns:wne="http://schemas.microsoft.com/office/word/2006/wordml" xmlns:wps="http://schemas.microsoft.com/office/word/2010/wordprocessingShape" mc:Ignorable="w14 w15 w16se w16cid w16 w16cex w16sdtdh w16sdtfl w16du wp14">
+  <w:p>
+    <w:pPr>
+      <w:pStyle w:val="Footer"/>
+    </w:pPr>
   </w:p>
 </w:ftr>
 </file>
 
 <file path=word/footnotes.xml><?xml version="1.0" encoding="utf-8"?>
-<w:footnotes xmlns:wpc="http://schemas.microsoft.com/office/word/2010/wordprocessingCanvas" xmlns:cx="http://schemas.microsoft.com/office/drawing/2014/chartex" xmlns:cx1="http://schemas.microsoft.com/office/drawing/2015/9/8/chartex" xmlns:mc="http://schemas.openxmlformats.org/markup-compatibility/2006" xmlns:o="urn:schemas-microsoft-com:office:office" xmlns:r="http://schemas.openxmlformats.org/officeDocument/2006/relationships" xmlns:m="http://schemas.openxmlformats.org/officeDocument/2006/math" xmlns:v="urn:schemas-microsoft-com:vml" xmlns:wp14="http://schemas.microsoft.com/office/word/2010/wordprocessingDrawing" xmlns:wp="http://schemas.openxmlformats.org/drawingml/2006/wordprocessingDrawing" xmlns:w10="urn:schemas-microsoft-com:office:word" xmlns:w="http://schemas.openxmlformats.org/wordprocessingml/2006/main" xmlns:w14="http://schemas.microsoft.com/office/word/2010/wordml" xmlns:w15="http://schemas.microsoft.com/office/word/2012/wordml" xmlns:w16se="http://schemas.microsoft.com/office/word/2015/wordml/symex" xmlns:wpg="http://schemas.microsoft.com/office/word/2010/wordprocessingGroup" xmlns:wpi="http://schemas.microsoft.com/office/word/2010/wordprocessingInk" xmlns:wne="http://schemas.microsoft.com/office/word/2006/wordml" xmlns:wps="http://schemas.microsoft.com/office/word/2010/wordprocessingShape" mc:Ignorable="w14 w15 w16se wp14">
+<w:footnotes xmlns:wpc="http://schemas.microsoft.com/office/word/2010/wordprocessingCanvas" xmlns:cx="http://schemas.microsoft.com/office/drawing/2014/chartex" xmlns:cx1="http://schemas.microsoft.com/office/drawing/2015/9/8/chartex" xmlns:cx2="http://schemas.microsoft.com/office/drawing/2015/10/21/chartex" xmlns:cx3="http://schemas.microsoft.com/office/drawing/2016/5/9/chartex" xmlns:cx4="http://schemas.microsoft.com/office/drawing/2016/5/10/chartex" xmlns:cx5="http://schemas.microsoft.com/office/drawing/2016/5/11/chartex" xmlns:cx6="http://schemas.microsoft.com/office/drawing/2016/5/12/chartex" xmlns:cx7="http://schemas.microsoft.com/office/drawing/2016/5/13/chartex" xmlns:cx8="http://schemas.microsoft.com/office/drawing/2016/5/14/chartex" xmlns:mc="http://schemas.openxmlformats.org/markup-compatibility/2006" xmlns:aink="http://schemas.microsoft.com/office/drawing/2016/ink" xmlns:am3d="http://schemas.microsoft.com/office/drawing/2017/model3d" xmlns:o="urn:schemas-microsoft-com:office:office" xmlns:oel="http://schemas.microsoft.com/office/2019/extlst" xmlns:r="http://schemas.openxmlformats.org/officeDocument/2006/relationships" xmlns:m="http://schemas.openxmlformats.org/officeDocument/2006/math" xmlns:v="urn:schemas-microsoft-com:vml" xmlns:wp14="http://schemas.microsoft.com/office/word/2010/wordprocessingDrawing" xmlns:wp="http://schemas.openxmlformats.org/drawingml/2006/wordprocessingDrawing" xmlns:w10="urn:schemas-microsoft-com:office:word" xmlns:w="http://schemas.openxmlformats.org/wordprocessingml/2006/main" xmlns:w14="http://schemas.microsoft.com/office/word/2010/wordml" xmlns:w15="http://schemas.microsoft.com/office/word/2012/wordml" xmlns:w16cex="http://schemas.microsoft.com/office/word/2018/wordml/cex" xmlns:w16cid="http://schemas.microsoft.com/office/word/2016/wordml/cid" xmlns:w16="http://schemas.microsoft.com/office/word/2018/wordml" xmlns:w16du="http://schemas.microsoft.com/office/word/2023/wordml/word16du" xmlns:w16sdtdh="http://schemas.microsoft.com/office/word/2020/wordml/sdtdatahash" xmlns:w16sdtfl="http://schemas.microsoft.com/office/word/2024/wordml/sdtformatlock" xmlns:w16se="http://schemas.microsoft.com/office/word/2015/wordml/symex" xmlns:wpg="http://schemas.microsoft.com/office/word/2010/wordprocessingGroup" xmlns:wpi="http://schemas.microsoft.com/office/word/2010/wordprocessingInk" xmlns:wne="http://schemas.microsoft.com/office/word/2006/wordml" xmlns:wps="http://schemas.microsoft.com/office/word/2010/wordprocessingShape" mc:Ignorable="w14 w15 w16se w16cid w16 w16cex w16sdtdh w16sdtfl w16du wp14">
   <w:footnote w:type="separator" w:id="-1">
     <w:p>
       <w:pPr>
@@ -576,7 +612,7 @@
 </file>
 
 <file path=word/header1.xml><?xml version="1.0" encoding="utf-8"?>
-<w:hdr xmlns:wpc="http://schemas.microsoft.com/office/word/2010/wordprocessingCanvas" xmlns:cx="http://schemas.microsoft.com/office/drawing/2014/chartex" xmlns:cx1="http://schemas.microsoft.com/office/drawing/2015/9/8/chartex" xmlns:mc="http://schemas.openxmlformats.org/markup-compatibility/2006" xmlns:o="urn:schemas-microsoft-com:office:office" xmlns:r="http://schemas.openxmlformats.org/officeDocument/2006/relationships" xmlns:m="http://schemas.openxmlformats.org/officeDocument/2006/math" xmlns:v="urn:schemas-microsoft-com:vml" xmlns:wp14="http://schemas.microsoft.com/office/word/2010/wordprocessingDrawing" xmlns:wp="http://schemas.openxmlformats.org/drawingml/2006/wordprocessingDrawing" xmlns:w10="urn:schemas-microsoft-com:office:word" xmlns:w="http://schemas.openxmlformats.org/wordprocessingml/2006/main" xmlns:w14="http://schemas.microsoft.com/office/word/2010/wordml" xmlns:w15="http://schemas.microsoft.com/office/word/2012/wordml" xmlns:w16se="http://schemas.microsoft.com/office/word/2015/wordml/symex" xmlns:wpg="http://schemas.microsoft.com/office/word/2010/wordprocessingGroup" xmlns:wpi="http://schemas.microsoft.com/office/word/2010/wordprocessingInk" xmlns:wne="http://schemas.microsoft.com/office/word/2006/wordml" xmlns:wps="http://schemas.microsoft.com/office/word/2010/wordprocessingShape" mc:Ignorable="w14 w15 w16se wp14">
+<w:hdr xmlns:wpc="http://schemas.microsoft.com/office/word/2010/wordprocessingCanvas" xmlns:cx="http://schemas.microsoft.com/office/drawing/2014/chartex" xmlns:cx1="http://schemas.microsoft.com/office/drawing/2015/9/8/chartex" xmlns:cx2="http://schemas.microsoft.com/office/drawing/2015/10/21/chartex" xmlns:cx3="http://schemas.microsoft.com/office/drawing/2016/5/9/chartex" xmlns:cx4="http://schemas.microsoft.com/office/drawing/2016/5/10/chartex" xmlns:cx5="http://schemas.microsoft.com/office/drawing/2016/5/11/chartex" xmlns:cx6="http://schemas.microsoft.com/office/drawing/2016/5/12/chartex" xmlns:cx7="http://schemas.microsoft.com/office/drawing/2016/5/13/chartex" xmlns:cx8="http://schemas.microsoft.com/office/drawing/2016/5/14/chartex" xmlns:mc="http://schemas.openxmlformats.org/markup-compatibility/2006" xmlns:aink="http://schemas.microsoft.com/office/drawing/2016/ink" xmlns:am3d="http://schemas.microsoft.com/office/drawing/2017/model3d" xmlns:o="urn:schemas-microsoft-com:office:office" xmlns:oel="http://schemas.microsoft.com/office/2019/extlst" xmlns:r="http://schemas.openxmlformats.org/officeDocument/2006/relationships" xmlns:m="http://schemas.openxmlformats.org/officeDocument/2006/math" xmlns:v="urn:schemas-microsoft-com:vml" xmlns:wp14="http://schemas.microsoft.com/office/word/2010/wordprocessingDrawing" xmlns:wp="http://schemas.openxmlformats.org/drawingml/2006/wordprocessingDrawing" xmlns:w10="urn:schemas-microsoft-com:office:word" xmlns:w="http://schemas.openxmlformats.org/wordprocessingml/2006/main" xmlns:w14="http://schemas.microsoft.com/office/word/2010/wordml" xmlns:w15="http://schemas.microsoft.com/office/word/2012/wordml" xmlns:w16cex="http://schemas.microsoft.com/office/word/2018/wordml/cex" xmlns:w16cid="http://schemas.microsoft.com/office/word/2016/wordml/cid" xmlns:w16="http://schemas.microsoft.com/office/word/2018/wordml" xmlns:w16du="http://schemas.microsoft.com/office/word/2023/wordml/word16du" xmlns:w16sdtdh="http://schemas.microsoft.com/office/word/2020/wordml/sdtdatahash" xmlns:w16sdtfl="http://schemas.microsoft.com/office/word/2024/wordml/sdtformatlock" xmlns:w16se="http://schemas.microsoft.com/office/word/2015/wordml/symex" xmlns:wpg="http://schemas.microsoft.com/office/word/2010/wordprocessingGroup" xmlns:wpi="http://schemas.microsoft.com/office/word/2010/wordprocessingInk" xmlns:wne="http://schemas.microsoft.com/office/word/2006/wordml" xmlns:wps="http://schemas.microsoft.com/office/word/2010/wordprocessingShape" mc:Ignorable="w14 w15 w16se w16cid w16 w16cex w16sdtdh w16sdtfl w16du wp14">
   <w:p>
     <w:pPr>
       <w:pStyle w:val="Header"/>
@@ -586,7 +622,7 @@
         <w:noProof/>
         <w:lang w:eastAsia="en-IN"/>
       </w:rPr>
-      <w:pict w14:anchorId="4299588D">
+      <w:pict w14:anchorId="0E237B3B">
         <v:shapetype id="_x0000_t75" coordsize="21600,21600" o:spt="75" o:preferrelative="t" path="m@4@5l@4@11@9@11@9@5xe" filled="f" stroked="f">
           <v:stroke joinstyle="miter"/>
           <v:formulas>
@@ -606,7 +642,7 @@
           <v:path o:extrusionok="f" gradientshapeok="t" o:connecttype="rect"/>
           <o:lock v:ext="edit" aspectratio="t"/>
         </v:shapetype>
-        <v:shape id="WordPictureWatermark303233094" o:spid="_x0000_s2050" type="#_x0000_t75" style="position:absolute;margin-left:0;margin-top:0;width:334.75pt;height:451.25pt;z-index:-251657216;mso-position-horizontal:center;mso-position-horizontal-relative:margin;mso-position-vertical:center;mso-position-vertical-relative:margin" o:allowincell="f">
+        <v:shape id="WordPictureWatermark303233094" o:spid="_x0000_s1026" type="#_x0000_t75" style="position:absolute;margin-left:0;margin-top:0;width:334.75pt;height:451.25pt;z-index:-251657216;mso-position-horizontal:center;mso-position-horizontal-relative:margin;mso-position-vertical:center;mso-position-vertical-relative:margin" o:allowincell="f">
           <v:imagedata r:id="rId1" o:title="logowatermark"/>
           <w10:wrap anchorx="margin" anchory="margin"/>
         </v:shape>
@@ -617,13 +653,14 @@
 </file>
 
 <file path=word/header2.xml><?xml version="1.0" encoding="utf-8"?>
-<w:hdr xmlns:wpc="http://schemas.microsoft.com/office/word/2010/wordprocessingCanvas" xmlns:cx="http://schemas.microsoft.com/office/drawing/2014/chartex" xmlns:cx1="http://schemas.microsoft.com/office/drawing/2015/9/8/chartex" xmlns:mc="http://schemas.openxmlformats.org/markup-compatibility/2006" xmlns:o="urn:schemas-microsoft-com:office:office" xmlns:r="http://schemas.openxmlformats.org/officeDocument/2006/relationships" xmlns:m="http://schemas.openxmlformats.org/officeDocument/2006/math" xmlns:v="urn:schemas-microsoft-com:vml" xmlns:wp14="http://schemas.microsoft.com/office/word/2010/wordprocessingDrawing" xmlns:wp="http://schemas.openxmlformats.org/drawingml/2006/wordprocessingDrawing" xmlns:w10="urn:schemas-microsoft-com:office:word" xmlns:w="http://schemas.openxmlformats.org/wordprocessingml/2006/main" xmlns:w14="http://schemas.microsoft.com/office/word/2010/wordml" xmlns:w15="http://schemas.microsoft.com/office/word/2012/wordml" xmlns:w16se="http://schemas.microsoft.com/office/word/2015/wordml/symex" xmlns:wpg="http://schemas.microsoft.com/office/word/2010/wordprocessingGroup" xmlns:wpi="http://schemas.microsoft.com/office/word/2010/wordprocessingInk" xmlns:wne="http://schemas.microsoft.com/office/word/2006/wordml" xmlns:wps="http://schemas.microsoft.com/office/word/2010/wordprocessingShape" mc:Ignorable="w14 w15 w16se wp14">
+<w:hdr xmlns:wpc="http://schemas.microsoft.com/office/word/2010/wordprocessingCanvas" xmlns:cx="http://schemas.microsoft.com/office/drawing/2014/chartex" xmlns:cx1="http://schemas.microsoft.com/office/drawing/2015/9/8/chartex" xmlns:cx2="http://schemas.microsoft.com/office/drawing/2015/10/21/chartex" xmlns:cx3="http://schemas.microsoft.com/office/drawing/2016/5/9/chartex" xmlns:cx4="http://schemas.microsoft.com/office/drawing/2016/5/10/chartex" xmlns:cx5="http://schemas.microsoft.com/office/drawing/2016/5/11/chartex" xmlns:cx6="http://schemas.microsoft.com/office/drawing/2016/5/12/chartex" xmlns:cx7="http://schemas.microsoft.com/office/drawing/2016/5/13/chartex" xmlns:cx8="http://schemas.microsoft.com/office/drawing/2016/5/14/chartex" xmlns:mc="http://schemas.openxmlformats.org/markup-compatibility/2006" xmlns:aink="http://schemas.microsoft.com/office/drawing/2016/ink" xmlns:am3d="http://schemas.microsoft.com/office/drawing/2017/model3d" xmlns:o="urn:schemas-microsoft-com:office:office" xmlns:oel="http://schemas.microsoft.com/office/2019/extlst" xmlns:r="http://schemas.openxmlformats.org/officeDocument/2006/relationships" xmlns:m="http://schemas.openxmlformats.org/officeDocument/2006/math" xmlns:v="urn:schemas-microsoft-com:vml" xmlns:wp14="http://schemas.microsoft.com/office/word/2010/wordprocessingDrawing" xmlns:wp="http://schemas.openxmlformats.org/drawingml/2006/wordprocessingDrawing" xmlns:w10="urn:schemas-microsoft-com:office:word" xmlns:w="http://schemas.openxmlformats.org/wordprocessingml/2006/main" xmlns:w14="http://schemas.microsoft.com/office/word/2010/wordml" xmlns:w15="http://schemas.microsoft.com/office/word/2012/wordml" xmlns:w16cex="http://schemas.microsoft.com/office/word/2018/wordml/cex" xmlns:w16cid="http://schemas.microsoft.com/office/word/2016/wordml/cid" xmlns:w16="http://schemas.microsoft.com/office/word/2018/wordml" xmlns:w16du="http://schemas.microsoft.com/office/word/2023/wordml/word16du" xmlns:w16sdtdh="http://schemas.microsoft.com/office/word/2020/wordml/sdtdatahash" xmlns:w16sdtfl="http://schemas.microsoft.com/office/word/2024/wordml/sdtformatlock" xmlns:w16se="http://schemas.microsoft.com/office/word/2015/wordml/symex" xmlns:wpg="http://schemas.microsoft.com/office/word/2010/wordprocessingGroup" xmlns:wpi="http://schemas.microsoft.com/office/word/2010/wordprocessingInk" xmlns:wne="http://schemas.microsoft.com/office/word/2006/wordml" xmlns:wps="http://schemas.microsoft.com/office/word/2010/wordprocessingShape" mc:Ignorable="w14 w15 w16se w16cid w16 w16cex w16sdtdh w16sdtfl w16du wp14">
   <w:p>
     <w:pPr>
       <w:pStyle w:val="Header"/>
       <w:rPr>
-        <w:sz w:val="20"/>
-        <w:szCs w:val="20"/>
+        <w:rFonts w:ascii="Consolas" w:hAnsi="Consolas"/>
+        <w:sz w:val="16"/>
+        <w:szCs w:val="16"/>
       </w:rPr>
     </w:pPr>
     <w:r>
@@ -631,8 +668,39 @@
         <w:noProof/>
         <w:lang w:eastAsia="en-IN"/>
       </w:rPr>
+      <w:pict w14:anchorId="023B2E00">
+        <v:shapetype id="_x0000_t75" coordsize="21600,21600" o:spt="75" o:preferrelative="t" path="m@4@5l@4@11@9@11@9@5xe" filled="f" stroked="f">
+          <v:stroke joinstyle="miter"/>
+          <v:formulas>
+            <v:f eqn="if lineDrawn pixelLineWidth 0"/>
+            <v:f eqn="sum @0 1 0"/>
+            <v:f eqn="sum 0 0 @1"/>
+            <v:f eqn="prod @2 1 2"/>
+            <v:f eqn="prod @3 21600 pixelWidth"/>
+            <v:f eqn="prod @3 21600 pixelHeight"/>
+            <v:f eqn="sum @0 0 1"/>
+            <v:f eqn="prod @6 1 2"/>
+            <v:f eqn="prod @7 21600 pixelWidth"/>
+            <v:f eqn="sum @8 21600 0"/>
+            <v:f eqn="prod @7 21600 pixelHeight"/>
+            <v:f eqn="sum @10 21600 0"/>
+          </v:formulas>
+          <v:path o:extrusionok="f" gradientshapeok="t" o:connecttype="rect"/>
+          <o:lock v:ext="edit" aspectratio="t"/>
+        </v:shapetype>
+        <v:shape id="WordPictureWatermark303233095" o:spid="_x0000_s1027" type="#_x0000_t75" style="position:absolute;margin-left:219pt;margin-top:59.55pt;width:277.45pt;height:373.95pt;z-index:-251656192;mso-position-horizontal-relative:margin;mso-position-vertical-relative:margin" o:allowincell="f">
+          <v:imagedata r:id="rId1" o:title="logowatermark"/>
+          <w10:wrap anchorx="margin" anchory="margin"/>
+        </v:shape>
+      </w:pict>
+    </w:r>
+    <w:r>
+      <w:rPr>
+        <w:noProof/>
+        <w:lang w:eastAsia="en-IN"/>
+      </w:rPr>
       <w:drawing>
-        <wp:inline distT="0" distB="0" distL="0" distR="0" wp14:anchorId="0FE6E846" wp14:editId="2869911C">
+        <wp:inline distT="0" distB="0" distL="0" distR="0" wp14:anchorId="336065E1" wp14:editId="14314535">
           <wp:extent cx="952500" cy="655955"/>
           <wp:effectExtent l="0" t="0" r="0" b="0"/>
           <wp:docPr id="1" name="Picture 1"/>
@@ -647,7 +715,7 @@
                   <pic:cNvPicPr/>
                 </pic:nvPicPr>
                 <pic:blipFill>
-                  <a:blip r:embed="rId1">
+                  <a:blip r:embed="rId2">
                     <a:extLst>
                       <a:ext uri="{28A0092B-C50C-407E-A947-70E740481C1C}">
                         <a14:useLocalDpi xmlns:a14="http://schemas.microsoft.com/office/drawing/2010/main" val="0"/>
@@ -674,17 +742,17 @@
       </w:drawing>
     </w:r>
     <w:r>
-      <w:t xml:space="preserve">                                       </w:t>
-    </w:r>
-    <w:r>
-      <w:t xml:space="preserve">     </w:t>
-    </w:r>
-    <w:r>
-      <w:t xml:space="preserve">  </w:t>
-    </w:r>
-    <w:r>
-      <w:rPr>
-        <w:rFonts w:ascii="Consolas" w:hAnsi="Consolas"/>
+      <w:t xml:space="preserve">                                        </w:t>
+    </w:r>
+    <w:r>
+      <w:t xml:space="preserve">                   </w:t>
+    </w:r>
+    <w:r>
+      <w:t xml:space="preserve"> </w:t>
+    </w:r>
+    <w:r>
+      <w:rPr>
+        <w:rFonts w:ascii="Consolas" w:hAnsi="Consolas" w:cs="Calibri"/>
         <w:b/>
         <w:color w:val="000000"/>
         <w:sz w:val="20"/>
@@ -695,7 +763,7 @@
     </w:r>
     <w:r>
       <w:rPr>
-        <w:rFonts w:ascii="Consolas" w:hAnsi="Consolas"/>
+        <w:rFonts w:ascii="Consolas" w:hAnsi="Consolas" w:cs="Calibri"/>
         <w:b/>
         <w:color w:val="000000"/>
         <w:sz w:val="20"/>
@@ -705,24 +773,105 @@
       <w:t xml:space="preserve"> Report</w:t>
     </w:r>
     <w:r>
+      <w:tab/>
+    </w:r>
+    <w:r>
+      <w:tab/>
+    </w:r>
+    <w:r>
       <w:rPr>
         <w:rFonts w:ascii="Consolas" w:hAnsi="Consolas"/>
-        <w:b/>
-        <w:color w:val="000000"/>
-        <w:sz w:val="24"/>
-        <w:szCs w:val="24"/>
-        <w:shd w:val="clear" w:color="auto" w:fill="FFFFFF"/>
+        <w:sz w:val="16"/>
+        <w:szCs w:val="16"/>
+      </w:rPr>
+      <w:t xml:space="preserve">Date </w:t>
+    </w:r>
+    <w:proofErr w:type="gramStart"/>
+    <w:r>
+      <w:rPr>
+        <w:rFonts w:ascii="Consolas" w:hAnsi="Consolas"/>
+        <w:sz w:val="16"/>
+        <w:szCs w:val="16"/>
+      </w:rPr>
+      <w:t>r</w:t>
+    </w:r>
+    <w:r>
+      <w:rPr>
+        <w:rFonts w:ascii="Consolas" w:hAnsi="Consolas"/>
+        <w:sz w:val="16"/>
+        <w:szCs w:val="16"/>
+      </w:rPr>
+      <w:t>ange</w:t>
+    </w:r>
+    <w:proofErr w:type="gramEnd"/>
+    <w:r>
+      <w:rPr>
+        <w:rFonts w:ascii="Consolas" w:hAnsi="Consolas"/>
+        <w:sz w:val="16"/>
+        <w:szCs w:val="16"/>
       </w:rPr>
       <w:t xml:space="preserve"> </w:t>
     </w:r>
+    <w:proofErr w:type="gramStart"/>
+    <w:r>
+      <w:rPr>
+        <w:rFonts w:ascii="Consolas" w:hAnsi="Consolas"/>
+        <w:sz w:val="16"/>
+        <w:szCs w:val="16"/>
+      </w:rPr>
+      <w:t>Till</w:t>
+    </w:r>
+    <w:proofErr w:type="gramEnd"/>
+    <w:r>
+      <w:rPr>
+        <w:rFonts w:ascii="Consolas" w:hAnsi="Consolas"/>
+        <w:sz w:val="16"/>
+        <w:szCs w:val="16"/>
+      </w:rPr>
+      <w:t xml:space="preserve">: </w:t>
+    </w:r>
+    <w:r>
+      <w:rPr>
+        <w:rFonts w:ascii="Consolas" w:hAnsi="Consolas"/>
+        <w:sz w:val="16"/>
+        <w:szCs w:val="16"/>
+      </w:rPr>
+      <w:t>${</w:t>
+    </w:r>
+    <w:proofErr w:type="spellStart"/>
+    <w:r>
+      <w:rPr>
+        <w:rFonts w:ascii="Consolas" w:hAnsi="Consolas"/>
+        <w:sz w:val="16"/>
+        <w:szCs w:val="16"/>
+      </w:rPr>
+      <w:t>toDate</w:t>
+    </w:r>
+    <w:proofErr w:type="spellEnd"/>
+    <w:r>
+      <w:rPr>
+        <w:rFonts w:ascii="Consolas" w:hAnsi="Consolas"/>
+        <w:sz w:val="16"/>
+        <w:szCs w:val="16"/>
+      </w:rPr>
+      <w:t>}</w:t>
+    </w:r>
+  </w:p>
+</w:hdr>
+</file>
+
+<file path=word/header3.xml><?xml version="1.0" encoding="utf-8"?>
+<w:hdr xmlns:wpc="http://schemas.microsoft.com/office/word/2010/wordprocessingCanvas" xmlns:cx="http://schemas.microsoft.com/office/drawing/2014/chartex" xmlns:cx1="http://schemas.microsoft.com/office/drawing/2015/9/8/chartex" xmlns:cx2="http://schemas.microsoft.com/office/drawing/2015/10/21/chartex" xmlns:cx3="http://schemas.microsoft.com/office/drawing/2016/5/9/chartex" xmlns:cx4="http://schemas.microsoft.com/office/drawing/2016/5/10/chartex" xmlns:cx5="http://schemas.microsoft.com/office/drawing/2016/5/11/chartex" xmlns:cx6="http://schemas.microsoft.com/office/drawing/2016/5/12/chartex" xmlns:cx7="http://schemas.microsoft.com/office/drawing/2016/5/13/chartex" xmlns:cx8="http://schemas.microsoft.com/office/drawing/2016/5/14/chartex" xmlns:mc="http://schemas.openxmlformats.org/markup-compatibility/2006" xmlns:aink="http://schemas.microsoft.com/office/drawing/2016/ink" xmlns:am3d="http://schemas.microsoft.com/office/drawing/2017/model3d" xmlns:o="urn:schemas-microsoft-com:office:office" xmlns:oel="http://schemas.microsoft.com/office/2019/extlst" xmlns:r="http://schemas.openxmlformats.org/officeDocument/2006/relationships" xmlns:m="http://schemas.openxmlformats.org/officeDocument/2006/math" xmlns:v="urn:schemas-microsoft-com:vml" xmlns:wp14="http://schemas.microsoft.com/office/word/2010/wordprocessingDrawing" xmlns:wp="http://schemas.openxmlformats.org/drawingml/2006/wordprocessingDrawing" xmlns:w10="urn:schemas-microsoft-com:office:word" xmlns:w="http://schemas.openxmlformats.org/wordprocessingml/2006/main" xmlns:w14="http://schemas.microsoft.com/office/word/2010/wordml" xmlns:w15="http://schemas.microsoft.com/office/word/2012/wordml" xmlns:w16cex="http://schemas.microsoft.com/office/word/2018/wordml/cex" xmlns:w16cid="http://schemas.microsoft.com/office/word/2016/wordml/cid" xmlns:w16="http://schemas.microsoft.com/office/word/2018/wordml" xmlns:w16du="http://schemas.microsoft.com/office/word/2023/wordml/word16du" xmlns:w16sdtdh="http://schemas.microsoft.com/office/word/2020/wordml/sdtdatahash" xmlns:w16sdtfl="http://schemas.microsoft.com/office/word/2024/wordml/sdtformatlock" xmlns:w16se="http://schemas.microsoft.com/office/word/2015/wordml/symex" xmlns:wpg="http://schemas.microsoft.com/office/word/2010/wordprocessingGroup" xmlns:wpi="http://schemas.microsoft.com/office/word/2010/wordprocessingInk" xmlns:wne="http://schemas.microsoft.com/office/word/2006/wordml" xmlns:wps="http://schemas.microsoft.com/office/word/2010/wordprocessingShape" mc:Ignorable="w14 w15 w16se w16cid w16 w16cex w16sdtdh w16sdtfl w16du wp14">
+  <w:p>
+    <w:pPr>
+      <w:pStyle w:val="Header"/>
+    </w:pPr>
     <w:r>
       <w:rPr>
         <w:noProof/>
-        <w:sz w:val="20"/>
-        <w:szCs w:val="20"/>
         <w:lang w:eastAsia="en-IN"/>
       </w:rPr>
-      <w:pict w14:anchorId="74F0A42E">
+      <w:pict w14:anchorId="4138ABEA">
         <v:shapetype id="_x0000_t75" coordsize="21600,21600" o:spt="75" o:preferrelative="t" path="m@4@5l@4@11@9@11@9@5xe" filled="f" stroked="f">
           <v:stroke joinstyle="miter"/>
           <v:formulas>
@@ -742,65 +891,7 @@
           <v:path o:extrusionok="f" gradientshapeok="t" o:connecttype="rect"/>
           <o:lock v:ext="edit" aspectratio="t"/>
         </v:shapetype>
-        <v:shape id="WordPictureWatermark303233095" o:spid="_x0000_s2051" type="#_x0000_t75" style="position:absolute;margin-left:202.5pt;margin-top:35.4pt;width:300pt;height:404.4pt;z-index:-251656192;mso-position-horizontal-relative:margin;mso-position-vertical-relative:margin" o:allowincell="f">
-          <v:imagedata r:id="rId2" o:title="logowatermark"/>
-          <w10:wrap anchorx="margin" anchory="margin"/>
-        </v:shape>
-      </w:pict>
-    </w:r>
-    <w:r>
-      <w:rPr>
-        <w:rFonts w:ascii="Consolas" w:hAnsi="Consolas"/>
-        <w:b/>
-        <w:color w:val="000000"/>
-        <w:sz w:val="20"/>
-        <w:szCs w:val="20"/>
-        <w:shd w:val="clear" w:color="auto" w:fill="FFFFFF"/>
-      </w:rPr>
-      <w:t xml:space="preserve">             </w:t>
-    </w:r>
-    <w:r>
-      <w:t xml:space="preserve"> </w:t>
-    </w:r>
-    <w:r>
-      <w:t xml:space="preserve">         </w:t>
-    </w:r>
-  </w:p>
-</w:hdr>
-</file>
-
-<file path=word/header3.xml><?xml version="1.0" encoding="utf-8"?>
-<w:hdr xmlns:wpc="http://schemas.microsoft.com/office/word/2010/wordprocessingCanvas" xmlns:cx="http://schemas.microsoft.com/office/drawing/2014/chartex" xmlns:cx1="http://schemas.microsoft.com/office/drawing/2015/9/8/chartex" xmlns:mc="http://schemas.openxmlformats.org/markup-compatibility/2006" xmlns:o="urn:schemas-microsoft-com:office:office" xmlns:r="http://schemas.openxmlformats.org/officeDocument/2006/relationships" xmlns:m="http://schemas.openxmlformats.org/officeDocument/2006/math" xmlns:v="urn:schemas-microsoft-com:vml" xmlns:wp14="http://schemas.microsoft.com/office/word/2010/wordprocessingDrawing" xmlns:wp="http://schemas.openxmlformats.org/drawingml/2006/wordprocessingDrawing" xmlns:w10="urn:schemas-microsoft-com:office:word" xmlns:w="http://schemas.openxmlformats.org/wordprocessingml/2006/main" xmlns:w14="http://schemas.microsoft.com/office/word/2010/wordml" xmlns:w15="http://schemas.microsoft.com/office/word/2012/wordml" xmlns:w16se="http://schemas.microsoft.com/office/word/2015/wordml/symex" xmlns:wpg="http://schemas.microsoft.com/office/word/2010/wordprocessingGroup" xmlns:wpi="http://schemas.microsoft.com/office/word/2010/wordprocessingInk" xmlns:wne="http://schemas.microsoft.com/office/word/2006/wordml" xmlns:wps="http://schemas.microsoft.com/office/word/2010/wordprocessingShape" mc:Ignorable="w14 w15 w16se wp14">
-  <w:p>
-    <w:pPr>
-      <w:pStyle w:val="Header"/>
-    </w:pPr>
-    <w:r>
-      <w:rPr>
-        <w:noProof/>
-        <w:lang w:eastAsia="en-IN"/>
-      </w:rPr>
-      <w:pict w14:anchorId="4ED75DB7">
-        <v:shapetype id="_x0000_t75" coordsize="21600,21600" o:spt="75" o:preferrelative="t" path="m@4@5l@4@11@9@11@9@5xe" filled="f" stroked="f">
-          <v:stroke joinstyle="miter"/>
-          <v:formulas>
-            <v:f eqn="if lineDrawn pixelLineWidth 0"/>
-            <v:f eqn="sum @0 1 0"/>
-            <v:f eqn="sum 0 0 @1"/>
-            <v:f eqn="prod @2 1 2"/>
-            <v:f eqn="prod @3 21600 pixelWidth"/>
-            <v:f eqn="prod @3 21600 pixelHeight"/>
-            <v:f eqn="sum @0 0 1"/>
-            <v:f eqn="prod @6 1 2"/>
-            <v:f eqn="prod @7 21600 pixelWidth"/>
-            <v:f eqn="sum @8 21600 0"/>
-            <v:f eqn="prod @7 21600 pixelHeight"/>
-            <v:f eqn="sum @10 21600 0"/>
-          </v:formulas>
-          <v:path o:extrusionok="f" gradientshapeok="t" o:connecttype="rect"/>
-          <o:lock v:ext="edit" aspectratio="t"/>
-        </v:shapetype>
-        <v:shape id="WordPictureWatermark303233093" o:spid="_x0000_s2049" type="#_x0000_t75" style="position:absolute;margin-left:0;margin-top:0;width:334.75pt;height:451.25pt;z-index:-251658240;mso-position-horizontal:center;mso-position-horizontal-relative:margin;mso-position-vertical:center;mso-position-vertical-relative:margin" o:allowincell="f">
+        <v:shape id="WordPictureWatermark303233093" o:spid="_x0000_s1025" type="#_x0000_t75" style="position:absolute;margin-left:0;margin-top:0;width:334.75pt;height:451.25pt;z-index:-251658240;mso-position-horizontal:center;mso-position-horizontal-relative:margin;mso-position-vertical:center;mso-position-vertical-relative:margin" o:allowincell="f">
           <v:imagedata r:id="rId1" o:title="logowatermark"/>
           <w10:wrap anchorx="margin" anchory="margin"/>
         </v:shape>
@@ -811,7 +902,7 @@
 </file>
 
 <file path=word/styles.xml><?xml version="1.0" encoding="utf-8"?>
-<w:styles xmlns:mc="http://schemas.openxmlformats.org/markup-compatibility/2006" xmlns:r="http://schemas.openxmlformats.org/officeDocument/2006/relationships" xmlns:w="http://schemas.openxmlformats.org/wordprocessingml/2006/main" xmlns:w14="http://schemas.microsoft.com/office/word/2010/wordml" xmlns:w15="http://schemas.microsoft.com/office/word/2012/wordml" xmlns:w16se="http://schemas.microsoft.com/office/word/2015/wordml/symex" mc:Ignorable="w14 w15 w16se">
+<w:styles xmlns:mc="http://schemas.openxmlformats.org/markup-compatibility/2006" xmlns:r="http://schemas.openxmlformats.org/officeDocument/2006/relationships" xmlns:w="http://schemas.openxmlformats.org/wordprocessingml/2006/main" xmlns:w14="http://schemas.microsoft.com/office/word/2010/wordml" xmlns:w15="http://schemas.microsoft.com/office/word/2012/wordml" xmlns:w16cex="http://schemas.microsoft.com/office/word/2018/wordml/cex" xmlns:w16cid="http://schemas.microsoft.com/office/word/2016/wordml/cid" xmlns:w16="http://schemas.microsoft.com/office/word/2018/wordml" xmlns:w16du="http://schemas.microsoft.com/office/word/2023/wordml/word16du" xmlns:w16sdtdh="http://schemas.microsoft.com/office/word/2020/wordml/sdtdatahash" xmlns:w16sdtfl="http://schemas.microsoft.com/office/word/2024/wordml/sdtformatlock" xmlns:w16se="http://schemas.microsoft.com/office/word/2015/wordml/symex" mc:Ignorable="w14 w15 w16se w16cid w16 w16cex w16sdtdh w16sdtfl w16du">
   <w:docDefaults>
     <w:rPrDefault>
       <w:rPr>
@@ -827,7 +918,7 @@
       </w:pPr>
     </w:pPrDefault>
   </w:docDefaults>
-  <w:latentStyles w:defLockedState="0" w:defUIPriority="99" w:defSemiHidden="0" w:defUnhideWhenUsed="0" w:defQFormat="0" w:count="371">
+  <w:latentStyles w:defLockedState="0" w:defUIPriority="99" w:defSemiHidden="0" w:defUnhideWhenUsed="0" w:defQFormat="0" w:count="376">
     <w:lsdException w:name="Normal" w:uiPriority="0" w:qFormat="1"/>
     <w:lsdException w:name="heading 1" w:uiPriority="9" w:qFormat="1"/>
     <w:lsdException w:name="heading 2" w:semiHidden="1" w:uiPriority="9" w:unhideWhenUsed="1" w:qFormat="1"/>
@@ -1199,6 +1290,11 @@
     <w:lsdException w:name="List Table 5 Dark Accent 6" w:uiPriority="50"/>
     <w:lsdException w:name="List Table 6 Colorful Accent 6" w:uiPriority="51"/>
     <w:lsdException w:name="List Table 7 Colorful Accent 6" w:uiPriority="52"/>
+    <w:lsdException w:name="Mention" w:semiHidden="1" w:unhideWhenUsed="1"/>
+    <w:lsdException w:name="Smart Hyperlink" w:semiHidden="1" w:unhideWhenUsed="1"/>
+    <w:lsdException w:name="Hashtag" w:semiHidden="1" w:unhideWhenUsed="1"/>
+    <w:lsdException w:name="Unresolved Mention" w:semiHidden="1" w:unhideWhenUsed="1"/>
+    <w:lsdException w:name="Smart Link" w:semiHidden="1" w:unhideWhenUsed="1"/>
   </w:latentStyles>
   <w:style w:type="paragraph" w:default="1" w:styleId="Normal">
     <w:name w:val="Normal"/>
@@ -1579,7 +1675,7 @@
 </file>
 
 <file path=customXml/itemProps1.xml><?xml version="1.0" encoding="utf-8"?>
-<ds:datastoreItem xmlns:ds="http://schemas.openxmlformats.org/officeDocument/2006/customXml" ds:itemID="{2FCD5CDB-ECF3-41C8-BB19-942E97232928}">
+<ds:datastoreItem xmlns:ds="http://schemas.openxmlformats.org/officeDocument/2006/customXml" ds:itemID="{E7CD1C7A-B784-4BF3-932D-AB54B0E7092C}">
   <ds:schemaRefs>
     <ds:schemaRef ds:uri="http://schemas.openxmlformats.org/officeDocument/2006/bibliography"/>
   </ds:schemaRefs>

</xml_diff>